<commit_message>
Added microservices comunications to decition and updated memory
</commit_message>
<xml_diff>
--- a/Memoria.docx
+++ b/Memoria.docx
@@ -647,6 +647,24 @@
       </w:r>
     </w:p>
     <w:p>
+      <w:r>
+        <w:t>Las decisiones de la primera iteración fueron orientadas a tener ya decidido el estilo del programa a diseñar, que, a través del RF1 y RF2, llegamos a la conclusión que se ha de mantener el estilo por capas dividiendo la capa de negocio en microservicios.</w:t>
+      </w:r>
+    </w:p>
+    <w:p>
+      <w:proofErr w:type="gramStart"/>
+      <w:r>
+        <w:t>Ésta</w:t>
+      </w:r>
+      <w:proofErr w:type="gramEnd"/>
+      <w:r>
+        <w:t xml:space="preserve"> decisión fue única en la iteración pues sin tenerla clara no se podían tomar muchas más decisiones que se viesen reflejadas en el diseño</w:t>
+      </w:r>
+      <w:r>
+        <w:t>, a parte nos dio pie al resto de decisiones tomadas en las siguientes iteraciones.</w:t>
+      </w:r>
+    </w:p>
+    <w:p>
       <w:pPr>
         <w:pStyle w:val="Ttulo3"/>
       </w:pPr>
@@ -654,6 +672,7 @@
         <w:t>Discusión con los cognitivos.</w:t>
       </w:r>
     </w:p>
+    <w:p/>
     <w:p>
       <w:pPr>
         <w:pStyle w:val="Ttulo3"/>
@@ -662,6 +681,7 @@
         <w:t>Diseño tras las decisiones tomadas.</w:t>
       </w:r>
     </w:p>
+    <w:p/>
     <w:p>
       <w:pPr>
         <w:pStyle w:val="Ttulo2"/>
@@ -679,6 +699,11 @@
       </w:r>
     </w:p>
     <w:p>
+      <w:r>
+        <w:t>En esta iteración los seniors nos centramos en definir cuales iban a ser los microservicios, cuales sus comunicaciones (RF1.2-RF1-5) así como cuales iban a ser los módulos que cumplir y cómo integrarlos (RF2.2-2.4). Esto nos permitía en las próximas iteraciones tener prácticamente todos los requisitos cubiertos y podernos centrar en cómo distribuir el diseño y en especificar cosas más concretas del mismo.</w:t>
+      </w:r>
+    </w:p>
+    <w:p>
       <w:pPr>
         <w:pStyle w:val="Ttulo3"/>
       </w:pPr>
@@ -710,6 +735,7 @@
         <w:t>Decisiones</w:t>
       </w:r>
     </w:p>
+    <w:p/>
     <w:p>
       <w:pPr>
         <w:pStyle w:val="Ttulo3"/>
@@ -718,6 +744,7 @@
         <w:t>Discusión con los cognitivos.</w:t>
       </w:r>
     </w:p>
+    <w:p/>
     <w:p>
       <w:pPr>
         <w:pStyle w:val="Ttulo3"/>
@@ -726,6 +753,7 @@
         <w:t>Diseño tras las decisiones tomadas.</w:t>
       </w:r>
     </w:p>
+    <w:p/>
     <w:p>
       <w:pPr>
         <w:pStyle w:val="Ttulo2"/>
@@ -742,6 +770,7 @@
         <w:t>Decisiones</w:t>
       </w:r>
     </w:p>
+    <w:p/>
     <w:p>
       <w:pPr>
         <w:pStyle w:val="Ttulo3"/>
@@ -750,6 +779,7 @@
         <w:t>Discusión con los cognitivos.</w:t>
       </w:r>
     </w:p>
+    <w:p/>
     <w:p>
       <w:pPr>
         <w:pStyle w:val="Ttulo3"/>
@@ -758,6 +788,7 @@
         <w:t>Diseño tras las decisiones tomadas.</w:t>
       </w:r>
     </w:p>
+    <w:p/>
     <w:p>
       <w:pPr>
         <w:pStyle w:val="Ttulo2"/>
@@ -766,11 +797,13 @@
         <w:t>Conclusiones tras las iteraciones.</w:t>
       </w:r>
     </w:p>
+    <w:p/>
     <w:p>
       <w:pPr>
         <w:pStyle w:val="Ttulo1"/>
       </w:pPr>
       <w:r>
+        <w:lastRenderedPageBreak/>
         <w:t>Bibliografía</w:t>
       </w:r>
     </w:p>
@@ -791,9 +824,9 @@
           <w:noProof/>
         </w:rPr>
         <w:drawing>
-          <wp:inline distT="0" distB="0" distL="0" distR="0" wp14:anchorId="6653F0FA" wp14:editId="3D509D48">
-            <wp:extent cx="5372100" cy="7858125"/>
-            <wp:effectExtent l="0" t="0" r="0" b="9525"/>
+          <wp:inline distT="0" distB="0" distL="0" distR="0" wp14:anchorId="6653F0FA" wp14:editId="757B6FEE">
+            <wp:extent cx="5210175" cy="7621264"/>
+            <wp:effectExtent l="0" t="0" r="0" b="0"/>
             <wp:docPr id="1" name="Imagen 1" descr="Aplicación&#10;&#10;Descripción generada automáticamente"/>
             <wp:cNvGraphicFramePr>
               <a:graphicFrameLocks xmlns:a="http://schemas.openxmlformats.org/drawingml/2006/main" noChangeAspect="1"/>
@@ -814,7 +847,7 @@
                   <pic:spPr>
                     <a:xfrm>
                       <a:off x="0" y="0"/>
-                      <a:ext cx="5372100" cy="7858125"/>
+                      <a:ext cx="5212982" cy="7625369"/>
                     </a:xfrm>
                     <a:prstGeom prst="rect">
                       <a:avLst/>
@@ -832,24 +865,14 @@
         <w:pStyle w:val="Descripcin"/>
         <w:jc w:val="center"/>
       </w:pPr>
-      <w:r>
-        <w:fldChar w:fldCharType="begin"/>
-      </w:r>
-      <w:r>
-        <w:instrText xml:space="preserve"> SEQ Ilustración \* ARABIC </w:instrText>
-      </w:r>
-      <w:r>
-        <w:fldChar w:fldCharType="separate"/>
-      </w:r>
-      <w:r>
-        <w:rPr>
-          <w:noProof/>
-        </w:rPr>
-        <w:t>1</w:t>
-      </w:r>
-      <w:r>
-        <w:fldChar w:fldCharType="end"/>
-      </w:r>
+      <w:fldSimple w:instr=" SEQ Ilustración \* ARABIC ">
+        <w:r>
+          <w:rPr>
+            <w:noProof/>
+          </w:rPr>
+          <w:t>1</w:t>
+        </w:r>
+      </w:fldSimple>
       <w:r>
         <w:tab/>
         <w:t>Enunciado con el subrayado de los requisitos</w:t>
@@ -860,14 +883,12 @@
         <w:keepNext/>
       </w:pPr>
       <w:r>
-        <w:rPr>
-          <w:noProof/>
-        </w:rPr>
+        <w:lastRenderedPageBreak/>
         <w:drawing>
-          <wp:inline distT="0" distB="0" distL="0" distR="0" wp14:anchorId="6601A053" wp14:editId="1A575F3F">
-            <wp:extent cx="5400040" cy="5294630"/>
-            <wp:effectExtent l="0" t="0" r="0" b="1270"/>
-            <wp:docPr id="3" name="Imagen 3" descr="Imagen que contiene Tabla&#10;&#10;Descripción generada automáticamente"/>
+          <wp:inline distT="0" distB="0" distL="0" distR="0" wp14:anchorId="1DCA9A57" wp14:editId="20FA6A8E">
+            <wp:extent cx="5400040" cy="5210810"/>
+            <wp:effectExtent l="0" t="0" r="0" b="8890"/>
+            <wp:docPr id="5" name="Imagen 5" descr="Imagen que contiene Tabla&#10;&#10;Descripción generada automáticamente"/>
             <wp:cNvGraphicFramePr>
               <a:graphicFrameLocks xmlns:a="http://schemas.openxmlformats.org/drawingml/2006/main" noChangeAspect="1"/>
             </wp:cNvGraphicFramePr>
@@ -875,7 +896,7 @@
               <a:graphicData uri="http://schemas.openxmlformats.org/drawingml/2006/picture">
                 <pic:pic xmlns:pic="http://schemas.openxmlformats.org/drawingml/2006/picture">
                   <pic:nvPicPr>
-                    <pic:cNvPr id="3" name="Imagen 3" descr="Imagen que contiene Tabla&#10;&#10;Descripción generada automáticamente"/>
+                    <pic:cNvPr id="5" name="Imagen 5" descr="Imagen que contiene Tabla&#10;&#10;Descripción generada automáticamente"/>
                     <pic:cNvPicPr/>
                   </pic:nvPicPr>
                   <pic:blipFill>
@@ -887,7 +908,7 @@
                   <pic:spPr>
                     <a:xfrm>
                       <a:off x="0" y="0"/>
-                      <a:ext cx="5400040" cy="5294630"/>
+                      <a:ext cx="5400040" cy="5210810"/>
                     </a:xfrm>
                     <a:prstGeom prst="rect">
                       <a:avLst/>
@@ -905,24 +926,14 @@
         <w:pStyle w:val="Descripcin"/>
         <w:jc w:val="center"/>
       </w:pPr>
-      <w:r>
-        <w:fldChar w:fldCharType="begin"/>
-      </w:r>
-      <w:r>
-        <w:instrText xml:space="preserve"> SEQ Ilustración \* ARABIC </w:instrText>
-      </w:r>
-      <w:r>
-        <w:fldChar w:fldCharType="separate"/>
-      </w:r>
-      <w:r>
-        <w:rPr>
-          <w:noProof/>
-        </w:rPr>
-        <w:t>2</w:t>
-      </w:r>
-      <w:r>
-        <w:fldChar w:fldCharType="end"/>
-      </w:r>
+      <w:fldSimple w:instr=" SEQ Ilustración \* ARABIC ">
+        <w:r>
+          <w:rPr>
+            <w:noProof/>
+          </w:rPr>
+          <w:t>2</w:t>
+        </w:r>
+      </w:fldSimple>
       <w:r>
         <w:tab/>
         <w:t>Tabla de requisitos final con el subrayado pertinente</w:t>
@@ -1220,10 +1231,10 @@
       </w:rPr>
     </w:lvl>
   </w:abstractNum>
-  <w:num w:numId="1">
+  <w:num w:numId="1" w16cid:durableId="1168406678">
     <w:abstractNumId w:val="0"/>
   </w:num>
-  <w:num w:numId="2">
+  <w:num w:numId="2" w16cid:durableId="1658268062">
     <w:abstractNumId w:val="1"/>
   </w:num>
 </w:numbering>

</xml_diff>

<commit_message>
Added decitions of 3º iteration
</commit_message>
<xml_diff>
--- a/Memoria.docx
+++ b/Memoria.docx
@@ -734,7 +734,11 @@
         <w:t>Decisiones</w:t>
       </w:r>
     </w:p>
-    <w:p/>
+    <w:p>
+      <w:r>
+        <w:t>En esta iteración solo se ha tomado una decisión para dejar cubiertos todos los requisitos y dejar para la última iteración las decisiones en relación con patrones de diseño que mejoren el sistema que tenemos que hacer.</w:t>
+      </w:r>
+    </w:p>
     <w:p>
       <w:pPr>
         <w:pStyle w:val="Ttulo3"/>
@@ -864,27 +868,14 @@
         <w:pStyle w:val="Descripcin"/>
         <w:jc w:val="center"/>
       </w:pPr>
-      <w:r>
-        <w:fldChar w:fldCharType="begin"/>
-      </w:r>
-      <w:r>
-        <w:instrText xml:space="preserve"> SEQ Ilustración \* ARABIC </w:instrText>
-      </w:r>
-      <w:r>
-        <w:fldChar w:fldCharType="separate"/>
-      </w:r>
-      <w:r>
-        <w:rPr>
-          <w:noProof/>
-        </w:rPr>
-        <w:t>1</w:t>
-      </w:r>
-      <w:r>
-        <w:rPr>
-          <w:noProof/>
-        </w:rPr>
-        <w:fldChar w:fldCharType="end"/>
-      </w:r>
+      <w:fldSimple w:instr=" SEQ Ilustración \* ARABIC ">
+        <w:r>
+          <w:rPr>
+            <w:noProof/>
+          </w:rPr>
+          <w:t>1</w:t>
+        </w:r>
+      </w:fldSimple>
       <w:r>
         <w:tab/>
         <w:t>Enunciado con el subrayado de los requisitos</w:t>
@@ -941,27 +932,14 @@
         <w:pStyle w:val="Descripcin"/>
         <w:jc w:val="center"/>
       </w:pPr>
-      <w:r>
-        <w:fldChar w:fldCharType="begin"/>
-      </w:r>
-      <w:r>
-        <w:instrText xml:space="preserve"> SEQ Ilustración \* ARABIC </w:instrText>
-      </w:r>
-      <w:r>
-        <w:fldChar w:fldCharType="separate"/>
-      </w:r>
-      <w:r>
-        <w:rPr>
-          <w:noProof/>
-        </w:rPr>
-        <w:t>2</w:t>
-      </w:r>
-      <w:r>
-        <w:rPr>
-          <w:noProof/>
-        </w:rPr>
-        <w:fldChar w:fldCharType="end"/>
-      </w:r>
+      <w:fldSimple w:instr=" SEQ Ilustración \* ARABIC ">
+        <w:r>
+          <w:rPr>
+            <w:noProof/>
+          </w:rPr>
+          <w:t>2</w:t>
+        </w:r>
+      </w:fldSimple>
       <w:r>
         <w:tab/>
         <w:t>Tabla de requisitos final con el subrayado pertinente</w:t>

</xml_diff>

<commit_message>
Little changes to memory
</commit_message>
<xml_diff>
--- a/Memoria.docx
+++ b/Memoria.docx
@@ -408,6 +408,7 @@
           <w:color w:val="2F5496" w:themeColor="accent1" w:themeShade="BF"/>
           <w:sz w:val="56"/>
           <w:szCs w:val="32"/>
+          <w:u w:val="single"/>
         </w:rPr>
       </w:pPr>
       <w:r>
@@ -736,7 +737,13 @@
     </w:p>
     <w:p>
       <w:r>
-        <w:t>En esta iteración solo se ha tomado una decisión para dejar cubiertos todos los requisitos y dejar para la última iteración las decisiones en relación con patrones de diseño que mejoren el sistema que tenemos que hacer.</w:t>
+        <w:t xml:space="preserve">En esta iteración solo se ha tomado una decisión para dejar cubiertos todos los requisitos y </w:t>
+      </w:r>
+      <w:r>
+        <w:t>en la última decisión analizar qué es lo que nos falta, así como mejorar clarificar las decisiones que hayan podido arrastrar dudas durante las iteraciones</w:t>
+      </w:r>
+      <w:r>
+        <w:t>.</w:t>
       </w:r>
     </w:p>
     <w:p>
@@ -773,34 +780,47 @@
         <w:t>Decisiones</w:t>
       </w:r>
     </w:p>
+    <w:p>
+      <w:r>
+        <w:t>En esta decisión nos encargamos de añadir la funcionalidad de vetar más de 5 peticiones de compras, pues no lo habíamos decidido hasta ahora, así como también añadir consecuencias neutras a algunas clases que han podido quedar algo ambiguas.</w:t>
+      </w:r>
+    </w:p>
+    <w:p>
+      <w:pPr>
+        <w:pStyle w:val="Ttulo3"/>
+      </w:pPr>
+      <w:r>
+        <w:t>Discusión con los cognitivos.</w:t>
+      </w:r>
+    </w:p>
     <w:p/>
     <w:p>
       <w:pPr>
         <w:pStyle w:val="Ttulo3"/>
       </w:pPr>
       <w:r>
-        <w:t>Discusión con los cognitivos.</w:t>
+        <w:t>Diseño tras las decisiones tomadas.</w:t>
       </w:r>
     </w:p>
     <w:p/>
     <w:p>
       <w:pPr>
-        <w:pStyle w:val="Ttulo3"/>
-      </w:pPr>
-      <w:r>
-        <w:t>Diseño tras las decisiones tomadas.</w:t>
-      </w:r>
-    </w:p>
-    <w:p/>
-    <w:p>
-      <w:pPr>
         <w:pStyle w:val="Ttulo2"/>
       </w:pPr>
       <w:r>
         <w:t>Conclusiones tras las iteraciones.</w:t>
       </w:r>
     </w:p>
-    <w:p/>
+    <w:p>
+      <w:r>
+        <w:t>En esta segunda revisión a esta práctica, hemos llegado a la conclusión que, en la anterior no pulimos tanto tantas partes, arrastramos errores antes de consultarlos, así como arrastramos un mal análisis de requisitos que nos acarreó muchos problemas. En esta segunda vez que realizamos esta práctica hemos aprendido cosas nuevas, como a mejorar nuestro análisis de requisitos o a clarificar más nuestras decisiones en relación con la primera vez que nos enfrentamos a ella.</w:t>
+      </w:r>
+    </w:p>
+    <w:p>
+      <w:r>
+        <w:t>Hacer esta practica dos veces, si bien en un inicio ha sido un problema abrumador y nos enfrentábamos a él con una actitud algo derrotista, una vez ya acabado hemos visto varios errores que cometimos anteriormente y hemos aprendido de ellos.</w:t>
+      </w:r>
+    </w:p>
     <w:p>
       <w:pPr>
         <w:pStyle w:val="Ttulo1"/>
@@ -868,14 +888,27 @@
         <w:pStyle w:val="Descripcin"/>
         <w:jc w:val="center"/>
       </w:pPr>
-      <w:fldSimple w:instr=" SEQ Ilustración \* ARABIC ">
-        <w:r>
-          <w:rPr>
-            <w:noProof/>
-          </w:rPr>
-          <w:t>1</w:t>
-        </w:r>
-      </w:fldSimple>
+      <w:r>
+        <w:fldChar w:fldCharType="begin"/>
+      </w:r>
+      <w:r>
+        <w:instrText xml:space="preserve"> SEQ Ilustración \* ARABIC </w:instrText>
+      </w:r>
+      <w:r>
+        <w:fldChar w:fldCharType="separate"/>
+      </w:r>
+      <w:r>
+        <w:rPr>
+          <w:noProof/>
+        </w:rPr>
+        <w:t>1</w:t>
+      </w:r>
+      <w:r>
+        <w:rPr>
+          <w:noProof/>
+        </w:rPr>
+        <w:fldChar w:fldCharType="end"/>
+      </w:r>
       <w:r>
         <w:tab/>
         <w:t>Enunciado con el subrayado de los requisitos</w:t>
@@ -932,14 +965,30 @@
         <w:pStyle w:val="Descripcin"/>
         <w:jc w:val="center"/>
       </w:pPr>
-      <w:fldSimple w:instr=" SEQ Ilustración \* ARABIC ">
-        <w:r>
-          <w:rPr>
-            <w:noProof/>
-          </w:rPr>
-          <w:t>2</w:t>
-        </w:r>
-      </w:fldSimple>
+      <w:r>
+        <w:fldChar w:fldCharType="begin"/>
+      </w:r>
+      <w:r>
+        <w:instrText xml:space="preserve"> S</w:instrText>
+      </w:r>
+      <w:r>
+        <w:instrText xml:space="preserve">EQ Ilustración \* ARABIC </w:instrText>
+      </w:r>
+      <w:r>
+        <w:fldChar w:fldCharType="separate"/>
+      </w:r>
+      <w:r>
+        <w:rPr>
+          <w:noProof/>
+        </w:rPr>
+        <w:t>2</w:t>
+      </w:r>
+      <w:r>
+        <w:rPr>
+          <w:noProof/>
+        </w:rPr>
+        <w:fldChar w:fldCharType="end"/>
+      </w:r>
       <w:r>
         <w:tab/>
         <w:t>Tabla de requisitos final con el subrayado pertinente</w:t>

</xml_diff>

<commit_message>
Memoria Actualizada por Juniors
</commit_message>
<xml_diff>
--- a/Memoria.docx
+++ b/Memoria.docx
@@ -382,6 +382,102 @@
     </w:p>
     <w:p>
       <w:pPr>
+        <w:spacing w:after="0" w:line="240" w:lineRule="auto"/>
+        <w:jc w:val="center"/>
+        <w:rPr>
+          <w:rFonts w:eastAsia="Times New Roman" w:cs="Times New Roman"/>
+          <w:color w:val="000000"/>
+          <w:sz w:val="22"/>
+          <w:lang w:eastAsia="es-ES"/>
+        </w:rPr>
+      </w:pPr>
+    </w:p>
+    <w:p>
+      <w:pPr>
+        <w:spacing w:after="0" w:line="240" w:lineRule="auto"/>
+        <w:jc w:val="center"/>
+        <w:rPr>
+          <w:rFonts w:eastAsia="Times New Roman" w:cs="Times New Roman"/>
+          <w:color w:val="000000"/>
+          <w:sz w:val="22"/>
+          <w:lang w:eastAsia="es-ES"/>
+        </w:rPr>
+      </w:pPr>
+      <w:r>
+        <w:rPr>
+          <w:rFonts w:eastAsia="Times New Roman" w:cs="Times New Roman"/>
+          <w:color w:val="000000"/>
+          <w:sz w:val="22"/>
+          <w:lang w:eastAsia="es-ES"/>
+        </w:rPr>
+        <w:t xml:space="preserve">Aurora María Fernández Basanta </w:t>
+      </w:r>
+    </w:p>
+    <w:p>
+      <w:pPr>
+        <w:spacing w:after="0" w:line="240" w:lineRule="auto"/>
+        <w:jc w:val="center"/>
+        <w:rPr>
+          <w:rFonts w:eastAsia="Times New Roman" w:cs="Times New Roman"/>
+          <w:color w:val="000000"/>
+          <w:sz w:val="22"/>
+          <w:lang w:eastAsia="es-ES"/>
+        </w:rPr>
+      </w:pPr>
+      <w:r>
+        <w:rPr>
+          <w:rFonts w:eastAsia="Times New Roman" w:cs="Times New Roman"/>
+          <w:color w:val="000000"/>
+          <w:sz w:val="22"/>
+          <w:lang w:eastAsia="es-ES"/>
+        </w:rPr>
+        <w:t>David Ovidio Rubio Caballero</w:t>
+      </w:r>
+    </w:p>
+    <w:p>
+      <w:pPr>
+        <w:spacing w:after="0" w:line="240" w:lineRule="auto"/>
+        <w:jc w:val="center"/>
+        <w:rPr>
+          <w:rFonts w:eastAsia="Times New Roman" w:cs="Times New Roman"/>
+          <w:color w:val="000000"/>
+          <w:sz w:val="22"/>
+          <w:lang w:eastAsia="es-ES"/>
+        </w:rPr>
+      </w:pPr>
+      <w:r>
+        <w:rPr>
+          <w:rFonts w:eastAsia="Times New Roman" w:cs="Times New Roman"/>
+          <w:color w:val="000000"/>
+          <w:sz w:val="22"/>
+          <w:lang w:eastAsia="es-ES"/>
+        </w:rPr>
+        <w:t>Juan Álvarez Loeches</w:t>
+      </w:r>
+    </w:p>
+    <w:p>
+      <w:pPr>
+        <w:spacing w:after="0" w:line="240" w:lineRule="auto"/>
+        <w:jc w:val="center"/>
+        <w:rPr>
+          <w:rFonts w:eastAsia="Times New Roman" w:cs="Times New Roman"/>
+          <w:color w:val="000000"/>
+          <w:sz w:val="22"/>
+          <w:lang w:eastAsia="es-ES"/>
+        </w:rPr>
+      </w:pPr>
+      <w:r>
+        <w:rPr>
+          <w:rFonts w:eastAsia="Times New Roman" w:cs="Times New Roman"/>
+          <w:color w:val="000000"/>
+          <w:sz w:val="22"/>
+          <w:lang w:eastAsia="es-ES"/>
+        </w:rPr>
+        <w:t>Álvaro Sepúlveda Crespo</w:t>
+      </w:r>
+    </w:p>
+    <w:p>
+      <w:pPr>
         <w:jc w:val="left"/>
         <w:rPr>
           <w:rFonts w:eastAsia="Times New Roman" w:cs="Times New Roman"/>
@@ -408,7 +504,6 @@
           <w:color w:val="2F5496" w:themeColor="accent1" w:themeShade="BF"/>
           <w:sz w:val="56"/>
           <w:szCs w:val="32"/>
-          <w:u w:val="single"/>
         </w:rPr>
       </w:pPr>
       <w:r>
@@ -453,6 +548,9 @@
       <w:r>
         <w:t xml:space="preserve">Cognitivos: </w:t>
       </w:r>
+      <w:r>
+        <w:t>Aurora María Fernández Basanta y David Ovidio Rubio Caballero</w:t>
+      </w:r>
     </w:p>
     <w:p>
       <w:pPr>
@@ -465,6 +563,9 @@
       <w:r>
         <w:t xml:space="preserve">Juniors: </w:t>
       </w:r>
+      <w:r>
+        <w:t>Juan Álvarez Loeches y Álvaro Sepúlveda Crespo</w:t>
+      </w:r>
     </w:p>
     <w:p>
       <w:pPr>
@@ -485,29 +586,47 @@
     <w:p>
       <w:pPr>
         <w:rPr>
-          <w:rFonts w:ascii="Arial" w:eastAsia="Times New Roman" w:hAnsi="Arial" w:cs="Arial"/>
+          <w:rFonts w:eastAsia="Times New Roman" w:cs="Times New Roman"/>
           <w:color w:val="000000"/>
-          <w:sz w:val="22"/>
-          <w:lang w:eastAsia="es-ES"/>
-        </w:rPr>
-      </w:pPr>
-      <w:r>
-        <w:t xml:space="preserve">En la figura 1 del anexo podemos ver una captura del </w:t>
-      </w:r>
-      <w:r>
-        <w:rPr>
-          <w:rFonts w:ascii="Arial" w:eastAsia="Times New Roman" w:hAnsi="Arial" w:cs="Arial"/>
+          <w:szCs w:val="24"/>
+          <w:lang w:eastAsia="es-ES"/>
+        </w:rPr>
+      </w:pPr>
+      <w:r>
+        <w:rPr>
+          <w:rFonts w:cs="Times New Roman"/>
+          <w:szCs w:val="24"/>
+        </w:rPr>
+        <w:t xml:space="preserve">En la figura </w:t>
+      </w:r>
+      <w:r>
+        <w:rPr>
+          <w:rFonts w:cs="Times New Roman"/>
+          <w:szCs w:val="24"/>
+        </w:rPr>
+        <w:t>6</w:t>
+      </w:r>
+      <w:r>
+        <w:rPr>
+          <w:rFonts w:cs="Times New Roman"/>
+          <w:szCs w:val="24"/>
+        </w:rPr>
+        <w:t xml:space="preserve"> del anexo podemos ver una captura del </w:t>
+      </w:r>
+      <w:r>
+        <w:rPr>
+          <w:rFonts w:eastAsia="Times New Roman" w:cs="Times New Roman"/>
           <w:color w:val="000000"/>
-          <w:sz w:val="22"/>
+          <w:szCs w:val="24"/>
           <w:lang w:eastAsia="es-ES"/>
         </w:rPr>
         <w:t xml:space="preserve">enunciado subrayado con los distintos colores para simplificar así el dilucidar qué requisitos había y cómo tomarlos, </w:t>
       </w:r>
       <w:r>
         <w:rPr>
-          <w:rFonts w:ascii="Arial" w:eastAsia="Times New Roman" w:hAnsi="Arial" w:cs="Arial"/>
+          <w:rFonts w:eastAsia="Times New Roman" w:cs="Times New Roman"/>
           <w:color w:val="000000"/>
-          <w:sz w:val="22"/>
+          <w:szCs w:val="24"/>
           <w:lang w:eastAsia="es-ES"/>
         </w:rPr>
         <w:t>puesto así también para que se sepa cómo se han tomado los requisitos y de donde salen éstos.</w:t>
@@ -516,35 +635,35 @@
     <w:p>
       <w:pPr>
         <w:rPr>
-          <w:rFonts w:ascii="Arial" w:eastAsia="Times New Roman" w:hAnsi="Arial" w:cs="Arial"/>
+          <w:rFonts w:eastAsia="Times New Roman" w:cs="Times New Roman"/>
           <w:color w:val="000000"/>
-          <w:sz w:val="22"/>
-          <w:lang w:eastAsia="es-ES"/>
-        </w:rPr>
-      </w:pPr>
-      <w:r>
-        <w:rPr>
-          <w:rFonts w:ascii="Arial" w:eastAsia="Times New Roman" w:hAnsi="Arial" w:cs="Arial"/>
+          <w:szCs w:val="24"/>
+          <w:lang w:eastAsia="es-ES"/>
+        </w:rPr>
+      </w:pPr>
+      <w:r>
+        <w:rPr>
+          <w:rFonts w:eastAsia="Times New Roman" w:cs="Times New Roman"/>
           <w:color w:val="000000"/>
-          <w:sz w:val="22"/>
+          <w:szCs w:val="24"/>
           <w:lang w:eastAsia="es-ES"/>
         </w:rPr>
         <w:t xml:space="preserve">A su vez, en la figura </w:t>
       </w:r>
       <w:r>
         <w:rPr>
-          <w:rFonts w:ascii="Arial" w:eastAsia="Times New Roman" w:hAnsi="Arial" w:cs="Arial"/>
+          <w:rFonts w:eastAsia="Times New Roman" w:cs="Times New Roman"/>
           <w:color w:val="000000"/>
-          <w:sz w:val="22"/>
-          <w:lang w:eastAsia="es-ES"/>
-        </w:rPr>
-        <w:t>2</w:t>
-      </w:r>
-      <w:r>
-        <w:rPr>
-          <w:rFonts w:ascii="Arial" w:eastAsia="Times New Roman" w:hAnsi="Arial" w:cs="Arial"/>
+          <w:szCs w:val="24"/>
+          <w:lang w:eastAsia="es-ES"/>
+        </w:rPr>
+        <w:t>7</w:t>
+      </w:r>
+      <w:r>
+        <w:rPr>
+          <w:rFonts w:eastAsia="Times New Roman" w:cs="Times New Roman"/>
           <w:color w:val="000000"/>
-          <w:sz w:val="22"/>
+          <w:szCs w:val="24"/>
           <w:lang w:eastAsia="es-ES"/>
         </w:rPr>
         <w:t xml:space="preserve"> del anexo, podemos también ver una captura de la tabla de requisitos resultantes con los colores haciendo referencia a qué parte del título han sido capturadas, también teniendo en el read.me del github los requisitos junto con la decisión en la que han sido usados.</w:t>
@@ -553,71 +672,71 @@
     <w:p>
       <w:pPr>
         <w:rPr>
-          <w:rFonts w:ascii="Arial" w:eastAsia="Times New Roman" w:hAnsi="Arial" w:cs="Arial"/>
+          <w:rFonts w:eastAsia="Times New Roman" w:cs="Times New Roman"/>
           <w:color w:val="000000"/>
-          <w:sz w:val="22"/>
-          <w:lang w:eastAsia="es-ES"/>
-        </w:rPr>
-      </w:pPr>
-      <w:r>
-        <w:rPr>
-          <w:rFonts w:ascii="Arial" w:eastAsia="Times New Roman" w:hAnsi="Arial" w:cs="Arial"/>
+          <w:szCs w:val="24"/>
+          <w:lang w:eastAsia="es-ES"/>
+        </w:rPr>
+      </w:pPr>
+      <w:r>
+        <w:rPr>
+          <w:rFonts w:eastAsia="Times New Roman" w:cs="Times New Roman"/>
           <w:color w:val="000000"/>
-          <w:sz w:val="22"/>
+          <w:szCs w:val="24"/>
           <w:lang w:eastAsia="es-ES"/>
         </w:rPr>
         <w:t xml:space="preserve">Por último, </w:t>
       </w:r>
       <w:r>
         <w:rPr>
-          <w:rFonts w:ascii="Arial" w:eastAsia="Times New Roman" w:hAnsi="Arial" w:cs="Arial"/>
+          <w:rFonts w:eastAsia="Times New Roman" w:cs="Times New Roman"/>
           <w:color w:val="000000"/>
-          <w:sz w:val="22"/>
+          <w:szCs w:val="24"/>
           <w:lang w:eastAsia="es-ES"/>
         </w:rPr>
         <w:t>hay que mencionar</w:t>
       </w:r>
       <w:r>
         <w:rPr>
-          <w:rFonts w:ascii="Arial" w:eastAsia="Times New Roman" w:hAnsi="Arial" w:cs="Arial"/>
+          <w:rFonts w:eastAsia="Times New Roman" w:cs="Times New Roman"/>
           <w:color w:val="000000"/>
-          <w:sz w:val="22"/>
+          <w:szCs w:val="24"/>
           <w:lang w:eastAsia="es-ES"/>
         </w:rPr>
         <w:t xml:space="preserve"> que, en los requisitos se usó un color rosáceo apagado para indicar aquellas partes del requisito que están puestas para facilitar su diseño, a su vez también hay </w:t>
       </w:r>
       <w:r>
         <w:rPr>
-          <w:rFonts w:ascii="Arial" w:eastAsia="Times New Roman" w:hAnsi="Arial" w:cs="Arial"/>
+          <w:rFonts w:eastAsia="Times New Roman" w:cs="Times New Roman"/>
           <w:color w:val="000000"/>
-          <w:sz w:val="22"/>
+          <w:szCs w:val="24"/>
           <w:lang w:eastAsia="es-ES"/>
         </w:rPr>
         <w:t>una parte en el enunciado, dedicada al componente de presentación que se ignoró</w:t>
       </w:r>
       <w:r>
         <w:rPr>
-          <w:rFonts w:ascii="Arial" w:eastAsia="Times New Roman" w:hAnsi="Arial" w:cs="Arial"/>
+          <w:rFonts w:eastAsia="Times New Roman" w:cs="Times New Roman"/>
           <w:color w:val="000000"/>
-          <w:sz w:val="22"/>
+          <w:szCs w:val="24"/>
           <w:lang w:eastAsia="es-ES"/>
         </w:rPr>
         <w:t xml:space="preserve"> </w:t>
       </w:r>
       <w:r>
         <w:rPr>
-          <w:rFonts w:ascii="Arial" w:eastAsia="Times New Roman" w:hAnsi="Arial" w:cs="Arial"/>
+          <w:rFonts w:eastAsia="Times New Roman" w:cs="Times New Roman"/>
           <w:color w:val="000000"/>
-          <w:sz w:val="22"/>
+          <w:szCs w:val="24"/>
           <w:lang w:eastAsia="es-ES"/>
         </w:rPr>
         <w:t>pues,</w:t>
       </w:r>
       <w:r>
         <w:rPr>
-          <w:rFonts w:ascii="Arial" w:eastAsia="Times New Roman" w:hAnsi="Arial" w:cs="Arial"/>
+          <w:rFonts w:eastAsia="Times New Roman" w:cs="Times New Roman"/>
           <w:color w:val="000000"/>
-          <w:sz w:val="22"/>
+          <w:szCs w:val="24"/>
           <w:lang w:eastAsia="es-ES"/>
         </w:rPr>
         <w:t xml:space="preserve"> aunque tenían estructura de requisito no iban a ser usadas para la migración de la aplicación.</w:t>
@@ -680,43 +799,1397 @@
         <w:t>Diseño tras las decisiones tomadas.</w:t>
       </w:r>
     </w:p>
+    <w:p>
+      <w:r>
+        <w:t>Para cumplir con la</w:t>
+      </w:r>
+      <w:r>
+        <w:t xml:space="preserve"> </w:t>
+      </w:r>
+      <w:r>
+        <w:rPr>
+          <w:b/>
+          <w:bCs/>
+        </w:rPr>
+        <w:t>Decisión 1</w:t>
+      </w:r>
+      <w:r>
+        <w:t xml:space="preserve">, hemos seguido un estilo por capas. Estas son: la </w:t>
+      </w:r>
+      <w:proofErr w:type="spellStart"/>
+      <w:r>
+        <w:rPr>
+          <w:b/>
+          <w:bCs/>
+        </w:rPr>
+        <w:t>CapaBaseDeDatos</w:t>
+      </w:r>
+      <w:proofErr w:type="spellEnd"/>
+      <w:r>
+        <w:t xml:space="preserve"> que contendrá las bases de datos necesarias, </w:t>
+      </w:r>
+      <w:proofErr w:type="spellStart"/>
+      <w:r>
+        <w:rPr>
+          <w:b/>
+          <w:bCs/>
+        </w:rPr>
+        <w:t>CapaPresentación</w:t>
+      </w:r>
+      <w:proofErr w:type="spellEnd"/>
+      <w:r>
+        <w:t xml:space="preserve"> y </w:t>
+      </w:r>
+      <w:proofErr w:type="spellStart"/>
+      <w:r>
+        <w:rPr>
+          <w:b/>
+          <w:bCs/>
+        </w:rPr>
+        <w:t>CapaNegocios</w:t>
+      </w:r>
+      <w:proofErr w:type="spellEnd"/>
+      <w:r>
+        <w:t xml:space="preserve"> que</w:t>
+      </w:r>
+      <w:r>
+        <w:t xml:space="preserve"> quedará divida en microservicios siguiendo las deci</w:t>
+      </w:r>
+      <w:r>
+        <w:t>si</w:t>
+      </w:r>
+      <w:r>
+        <w:t>ones.</w:t>
+      </w:r>
+    </w:p>
+    <w:p>
+      <w:r>
+        <w:lastRenderedPageBreak/>
+        <w:t xml:space="preserve">Observando el anunciado de la práctica adelantamos un poco la estructura añadiendo un paquete </w:t>
+      </w:r>
+      <w:r>
+        <w:rPr>
+          <w:b/>
+          <w:bCs/>
+        </w:rPr>
+        <w:t>Microservicios</w:t>
+      </w:r>
+      <w:r>
+        <w:t xml:space="preserve"> </w:t>
+      </w:r>
+      <w:r>
+        <w:t xml:space="preserve">en la capa de Negocios en el cuál almacenaremos los microservicios que se nos definirán en futuras decisiones, y en la capa de bases de datos definimos componentes externos que nos conectarán a estas (en la última iteración arreglamos este pequeño error, pues debemos indicar qué </w:t>
+      </w:r>
+      <w:proofErr w:type="gramStart"/>
+      <w:r>
+        <w:t>driver</w:t>
+      </w:r>
+      <w:proofErr w:type="gramEnd"/>
+      <w:r>
+        <w:t xml:space="preserve"> nos permite conectarnos con cada base de datos.)</w:t>
+      </w:r>
+    </w:p>
+    <w:p>
+      <w:pPr>
+        <w:keepNext/>
+      </w:pPr>
+      <w:r>
+        <w:rPr>
+          <w:noProof/>
+        </w:rPr>
+        <w:drawing>
+          <wp:inline distT="0" distB="0" distL="0" distR="0" wp14:anchorId="1FCCFF22" wp14:editId="282B564A">
+            <wp:extent cx="5394960" cy="2545080"/>
+            <wp:effectExtent l="0" t="0" r="0" b="7620"/>
+            <wp:docPr id="6" name="Imagen 6"/>
+            <wp:cNvGraphicFramePr>
+              <a:graphicFrameLocks xmlns:a="http://schemas.openxmlformats.org/drawingml/2006/main" noChangeAspect="1"/>
+            </wp:cNvGraphicFramePr>
+            <a:graphic xmlns:a="http://schemas.openxmlformats.org/drawingml/2006/main">
+              <a:graphicData uri="http://schemas.openxmlformats.org/drawingml/2006/picture">
+                <pic:pic xmlns:pic="http://schemas.openxmlformats.org/drawingml/2006/picture">
+                  <pic:nvPicPr>
+                    <pic:cNvPr id="0" name="Picture 3"/>
+                    <pic:cNvPicPr>
+                      <a:picLocks noChangeAspect="1" noChangeArrowheads="1"/>
+                    </pic:cNvPicPr>
+                  </pic:nvPicPr>
+                  <pic:blipFill>
+                    <a:blip r:embed="rId9">
+                      <a:extLst>
+                        <a:ext uri="{28A0092B-C50C-407E-A947-70E740481C1C}">
+                          <a14:useLocalDpi xmlns:a14="http://schemas.microsoft.com/office/drawing/2010/main" val="0"/>
+                        </a:ext>
+                      </a:extLst>
+                    </a:blip>
+                    <a:srcRect/>
+                    <a:stretch>
+                      <a:fillRect/>
+                    </a:stretch>
+                  </pic:blipFill>
+                  <pic:spPr bwMode="auto">
+                    <a:xfrm>
+                      <a:off x="0" y="0"/>
+                      <a:ext cx="5394960" cy="2545080"/>
+                    </a:xfrm>
+                    <a:prstGeom prst="rect">
+                      <a:avLst/>
+                    </a:prstGeom>
+                    <a:noFill/>
+                    <a:ln>
+                      <a:noFill/>
+                    </a:ln>
+                  </pic:spPr>
+                </pic:pic>
+              </a:graphicData>
+            </a:graphic>
+          </wp:inline>
+        </w:drawing>
+      </w:r>
+    </w:p>
+    <w:p>
+      <w:pPr>
+        <w:pStyle w:val="Descripcin"/>
+      </w:pPr>
+      <w:r>
+        <w:t>Figura</w:t>
+      </w:r>
+      <w:r>
+        <w:t xml:space="preserve"> </w:t>
+      </w:r>
+      <w:fldSimple w:instr=" SEQ Ilustración \* ARABIC ">
+        <w:r>
+          <w:rPr>
+            <w:noProof/>
+          </w:rPr>
+          <w:t>1</w:t>
+        </w:r>
+      </w:fldSimple>
+      <w:r>
+        <w:t>: Iteración 1</w:t>
+      </w:r>
+      <w:r>
+        <w:t>-UML</w:t>
+      </w:r>
+    </w:p>
+    <w:p>
+      <w:pPr>
+        <w:pStyle w:val="Ttulo2"/>
+      </w:pPr>
+      <w:r>
+        <w:t>Iteración 2</w:t>
+      </w:r>
+    </w:p>
+    <w:p>
+      <w:pPr>
+        <w:pStyle w:val="Ttulo3"/>
+      </w:pPr>
+      <w:r>
+        <w:t>Decisiones</w:t>
+      </w:r>
+    </w:p>
+    <w:p>
+      <w:r>
+        <w:t>En esta iteración los seniors nos centramos en definir cuales iban a ser los microservicios, cuales sus comunicaciones (RF1.2-RF1-5) así como cuales iban a ser los módulos que cumplir y cómo integrarlos (RF2.2-2.4). Esto nos permitía en las próximas iteraciones tener prácticamente todos los requisitos cubiertos y podernos centrar en cómo distribuir el diseño y en especificar cosas más concretas del mismo.</w:t>
+      </w:r>
+    </w:p>
+    <w:p>
+      <w:pPr>
+        <w:pStyle w:val="Ttulo3"/>
+      </w:pPr>
+      <w:r>
+        <w:t>Discusión con los cognitivos.</w:t>
+      </w:r>
+    </w:p>
+    <w:p>
+      <w:pPr>
+        <w:pStyle w:val="Ttulo3"/>
+      </w:pPr>
+      <w:r>
+        <w:t>Diseño tras las decisiones tomadas.</w:t>
+      </w:r>
+    </w:p>
+    <w:p>
+      <w:r>
+        <w:t>E</w:t>
+      </w:r>
+      <w:r>
+        <w:t>ra</w:t>
+      </w:r>
+      <w:r>
+        <w:t xml:space="preserve"> necesario que un microservicio almacen</w:t>
+      </w:r>
+      <w:r>
+        <w:t>ara</w:t>
+      </w:r>
+      <w:r>
+        <w:t xml:space="preserve"> las preferencias de los usuarios, almacenando los artículos que compra</w:t>
+      </w:r>
+      <w:r>
+        <w:t xml:space="preserve">, para ello hemos creado el </w:t>
+      </w:r>
+      <w:r>
+        <w:t>“</w:t>
+      </w:r>
+      <w:r>
+        <w:rPr>
+          <w:b/>
+          <w:bCs/>
+        </w:rPr>
+        <w:t>M</w:t>
+      </w:r>
+      <w:r>
+        <w:rPr>
+          <w:b/>
+          <w:bCs/>
+        </w:rPr>
+        <w:t>icroservicio Preferencias</w:t>
+      </w:r>
+      <w:r>
+        <w:t>”. Los</w:t>
+      </w:r>
+      <w:r>
+        <w:t xml:space="preserve"> datos</w:t>
+      </w:r>
+      <w:r>
+        <w:t xml:space="preserve"> recogidos</w:t>
+      </w:r>
+      <w:r>
+        <w:t xml:space="preserve"> se almacenarán en una base de datos NoSQL ya existente.</w:t>
+      </w:r>
+      <w:r>
+        <w:t xml:space="preserve"> (La cual especificamos en la última iteración, que será la </w:t>
+      </w:r>
+      <w:proofErr w:type="spellStart"/>
+      <w:r>
+        <w:t>CouchDB</w:t>
+      </w:r>
+      <w:proofErr w:type="spellEnd"/>
+      <w:r>
+        <w:t>)</w:t>
+      </w:r>
+      <w:r>
+        <w:t xml:space="preserve"> </w:t>
+      </w:r>
+    </w:p>
+    <w:p>
+      <w:r>
+        <w:t xml:space="preserve">Se </w:t>
+      </w:r>
+      <w:r>
+        <w:t>ha conseguido</w:t>
+      </w:r>
+      <w:r>
+        <w:t xml:space="preserve"> que el usuario pueda realizar una devolución de una compra a través de un microservicio, éste</w:t>
+      </w:r>
+      <w:r>
+        <w:t xml:space="preserve"> es “</w:t>
+      </w:r>
+      <w:r>
+        <w:rPr>
+          <w:b/>
+          <w:bCs/>
+        </w:rPr>
+        <w:t xml:space="preserve">Microservicio </w:t>
+      </w:r>
+      <w:r>
+        <w:rPr>
+          <w:b/>
+          <w:bCs/>
+        </w:rPr>
+        <w:t>Devoluciones</w:t>
+      </w:r>
+      <w:r>
+        <w:t xml:space="preserve">” </w:t>
+      </w:r>
+      <w:r>
+        <w:t>que se</w:t>
+      </w:r>
+      <w:r>
+        <w:t xml:space="preserve"> comunica con el </w:t>
+      </w:r>
+      <w:r>
+        <w:t>“</w:t>
+      </w:r>
+      <w:r>
+        <w:rPr>
+          <w:b/>
+          <w:bCs/>
+        </w:rPr>
+        <w:t>Microservicio de Pedidos-Compras</w:t>
+      </w:r>
+      <w:r>
+        <w:t>”</w:t>
+      </w:r>
+      <w:r>
+        <w:t xml:space="preserve"> para verificar que la devolución pertenece a las compras realizadas.</w:t>
+      </w:r>
+      <w:r>
+        <w:t xml:space="preserve"> </w:t>
+      </w:r>
+    </w:p>
+    <w:p>
+      <w:r>
+        <w:t xml:space="preserve">El microservicio dedicado a las compras </w:t>
+      </w:r>
+      <w:r>
+        <w:t xml:space="preserve">sirve para que </w:t>
+      </w:r>
+      <w:r>
+        <w:t>el usuario haga pedidos y compras, éstos se gestionan gracias al id del producto y del cliente que compra, éstas se almacenan en una BBDD SQL</w:t>
+      </w:r>
+      <w:r>
+        <w:t xml:space="preserve"> (la cual especificamos en la última iteración, que será la </w:t>
+      </w:r>
+      <w:proofErr w:type="spellStart"/>
+      <w:r>
+        <w:t>AzureDB</w:t>
+      </w:r>
+      <w:proofErr w:type="spellEnd"/>
+      <w:r>
+        <w:t>)</w:t>
+      </w:r>
+      <w:r>
+        <w:t xml:space="preserve">, este </w:t>
+      </w:r>
+      <w:r>
+        <w:t xml:space="preserve">módulo </w:t>
+      </w:r>
+      <w:r>
+        <w:t xml:space="preserve">cuenta con </w:t>
+      </w:r>
+      <w:r>
+        <w:t xml:space="preserve">un sistema de hash </w:t>
+      </w:r>
+      <w:r>
+        <w:t xml:space="preserve">mediante </w:t>
+      </w:r>
+      <w:r>
+        <w:t xml:space="preserve">el uso del </w:t>
+      </w:r>
+      <w:r>
+        <w:t xml:space="preserve">módulo </w:t>
+      </w:r>
+      <w:proofErr w:type="spellStart"/>
+      <w:r>
+        <w:rPr>
+          <w:b/>
+          <w:bCs/>
+        </w:rPr>
+        <w:lastRenderedPageBreak/>
+        <w:t>EncriptadorHash</w:t>
+      </w:r>
+      <w:proofErr w:type="spellEnd"/>
+      <w:r>
+        <w:rPr>
+          <w:b/>
+          <w:bCs/>
+        </w:rPr>
+        <w:t>,</w:t>
+      </w:r>
+      <w:r>
+        <w:t xml:space="preserve"> </w:t>
+      </w:r>
+      <w:r>
+        <w:t>para</w:t>
+      </w:r>
+      <w:r>
+        <w:t xml:space="preserve"> la autenticidad del </w:t>
+      </w:r>
+      <w:r>
+        <w:t>sistema,</w:t>
+      </w:r>
+      <w:r>
+        <w:t xml:space="preserve"> así como un sistema de logs para mantener la trazabilidad dentro del módulo de compras</w:t>
+      </w:r>
+      <w:r>
+        <w:t>.</w:t>
+      </w:r>
+    </w:p>
+    <w:p>
+      <w:r>
+        <w:t>Hemos s</w:t>
+      </w:r>
+      <w:r>
+        <w:t>oporta</w:t>
+      </w:r>
+      <w:r>
+        <w:t>do</w:t>
+      </w:r>
+      <w:r>
+        <w:t xml:space="preserve"> el módulo de mensajería como una capa horizontal debajo de la capa de negocio</w:t>
+      </w:r>
+      <w:r>
+        <w:t xml:space="preserve"> tal y como indica la </w:t>
+      </w:r>
+      <w:r>
+        <w:rPr>
+          <w:b/>
+          <w:bCs/>
+        </w:rPr>
+        <w:t>Decisión 3_2</w:t>
+      </w:r>
+    </w:p>
+    <w:p>
+      <w:r>
+        <w:t>Además,</w:t>
+      </w:r>
+      <w:r>
+        <w:t xml:space="preserve"> hemos incluido un componente </w:t>
+      </w:r>
+      <w:r>
+        <w:rPr>
+          <w:b/>
+          <w:bCs/>
+        </w:rPr>
+        <w:t>Gateway</w:t>
+      </w:r>
+      <w:r>
+        <w:t xml:space="preserve"> entre la capa de Presentación y la capa de Negocio </w:t>
+      </w:r>
+      <w:r>
+        <w:t>que será el encargado de llevas las peticiones entre ambas capas mediante una API REST que aplica el mismo componente</w:t>
+      </w:r>
+      <w:r>
+        <w:t>.</w:t>
+      </w:r>
+    </w:p>
+    <w:p>
+      <w:r>
+        <w:t xml:space="preserve">Por </w:t>
+      </w:r>
+      <w:r>
+        <w:t>último,</w:t>
+      </w:r>
+      <w:r>
+        <w:t xml:space="preserve"> hemos </w:t>
+      </w:r>
+      <w:r>
+        <w:t xml:space="preserve">representado </w:t>
+      </w:r>
+      <w:r>
+        <w:t xml:space="preserve">una comunicación directa </w:t>
+      </w:r>
+      <w:r>
+        <w:t xml:space="preserve">con </w:t>
+      </w:r>
+      <w:r>
+        <w:t>un</w:t>
+      </w:r>
+      <w:r>
+        <w:t xml:space="preserve"> </w:t>
+      </w:r>
+      <w:r>
+        <w:t xml:space="preserve">banco central </w:t>
+      </w:r>
+      <w:r>
+        <w:t>para que</w:t>
+      </w:r>
+      <w:r>
+        <w:t xml:space="preserve"> gestione y valide la compra</w:t>
+      </w:r>
+      <w:r>
+        <w:t xml:space="preserve"> a través de</w:t>
+      </w:r>
+      <w:r>
+        <w:t xml:space="preserve">l </w:t>
+      </w:r>
+      <w:r>
+        <w:t xml:space="preserve">módulo </w:t>
+      </w:r>
+      <w:proofErr w:type="spellStart"/>
+      <w:r>
+        <w:rPr>
+          <w:b/>
+          <w:bCs/>
+        </w:rPr>
+        <w:t>ComunicaciónBancoCentral</w:t>
+      </w:r>
+      <w:proofErr w:type="spellEnd"/>
+      <w:r>
+        <w:rPr>
+          <w:b/>
+          <w:bCs/>
+        </w:rPr>
+        <w:t>,</w:t>
+      </w:r>
+      <w:r>
+        <w:t xml:space="preserve"> que establece y autoriza el pago</w:t>
+      </w:r>
+      <w:r>
+        <w:t xml:space="preserve"> mediante unos métodos específicos.</w:t>
+      </w:r>
+    </w:p>
+    <w:p>
+      <w:pPr>
+        <w:keepNext/>
+      </w:pPr>
+      <w:r>
+        <w:rPr>
+          <w:noProof/>
+        </w:rPr>
+        <w:drawing>
+          <wp:inline distT="0" distB="0" distL="0" distR="0" wp14:anchorId="7981AA7F" wp14:editId="05199E6A">
+            <wp:extent cx="5394960" cy="3558540"/>
+            <wp:effectExtent l="0" t="0" r="0" b="3810"/>
+            <wp:docPr id="4" name="Imagen 4"/>
+            <wp:cNvGraphicFramePr>
+              <a:graphicFrameLocks xmlns:a="http://schemas.openxmlformats.org/drawingml/2006/main" noChangeAspect="1"/>
+            </wp:cNvGraphicFramePr>
+            <a:graphic xmlns:a="http://schemas.openxmlformats.org/drawingml/2006/main">
+              <a:graphicData uri="http://schemas.openxmlformats.org/drawingml/2006/picture">
+                <pic:pic xmlns:pic="http://schemas.openxmlformats.org/drawingml/2006/picture">
+                  <pic:nvPicPr>
+                    <pic:cNvPr id="0" name="Picture 2"/>
+                    <pic:cNvPicPr>
+                      <a:picLocks noChangeAspect="1" noChangeArrowheads="1"/>
+                    </pic:cNvPicPr>
+                  </pic:nvPicPr>
+                  <pic:blipFill>
+                    <a:blip r:embed="rId10" cstate="print">
+                      <a:extLst>
+                        <a:ext uri="{28A0092B-C50C-407E-A947-70E740481C1C}">
+                          <a14:useLocalDpi xmlns:a14="http://schemas.microsoft.com/office/drawing/2010/main" val="0"/>
+                        </a:ext>
+                      </a:extLst>
+                    </a:blip>
+                    <a:srcRect/>
+                    <a:stretch>
+                      <a:fillRect/>
+                    </a:stretch>
+                  </pic:blipFill>
+                  <pic:spPr bwMode="auto">
+                    <a:xfrm>
+                      <a:off x="0" y="0"/>
+                      <a:ext cx="5394960" cy="3558540"/>
+                    </a:xfrm>
+                    <a:prstGeom prst="rect">
+                      <a:avLst/>
+                    </a:prstGeom>
+                    <a:noFill/>
+                    <a:ln>
+                      <a:noFill/>
+                    </a:ln>
+                  </pic:spPr>
+                </pic:pic>
+              </a:graphicData>
+            </a:graphic>
+          </wp:inline>
+        </w:drawing>
+      </w:r>
+    </w:p>
+    <w:p>
+      <w:pPr>
+        <w:pStyle w:val="Descripcin"/>
+      </w:pPr>
+      <w:r>
+        <w:t>Figura</w:t>
+      </w:r>
+      <w:r>
+        <w:t xml:space="preserve"> </w:t>
+      </w:r>
+      <w:fldSimple w:instr=" SEQ Ilustración \* ARABIC ">
+        <w:r>
+          <w:rPr>
+            <w:noProof/>
+          </w:rPr>
+          <w:t>2</w:t>
+        </w:r>
+      </w:fldSimple>
+      <w:r>
+        <w:t>: Iteración 2 - UML</w:t>
+      </w:r>
+    </w:p>
+    <w:p>
+      <w:pPr>
+        <w:pStyle w:val="Ttulo2"/>
+      </w:pPr>
+      <w:r>
+        <w:t>Iteración 3</w:t>
+      </w:r>
+    </w:p>
+    <w:p>
+      <w:pPr>
+        <w:pStyle w:val="Ttulo3"/>
+      </w:pPr>
+      <w:r>
+        <w:t>Decisiones</w:t>
+      </w:r>
+    </w:p>
+    <w:p>
+      <w:r>
+        <w:t>En esta iteración solo se ha tomado una decisión para dejar cubiertos todos los requisitos y dejar para la última iteración las decisiones en relación con patrones de diseño que mejoren el sistema que tenemos que hacer.</w:t>
+      </w:r>
+    </w:p>
+    <w:p>
+      <w:pPr>
+        <w:pStyle w:val="Ttulo3"/>
+      </w:pPr>
+      <w:r>
+        <w:t>Discusión con los cognitivos.</w:t>
+      </w:r>
+    </w:p>
     <w:p/>
     <w:p>
       <w:pPr>
+        <w:pStyle w:val="Ttulo3"/>
+      </w:pPr>
+      <w:r>
+        <w:t>Diseño tras las decisiones tomadas.</w:t>
+      </w:r>
+    </w:p>
+    <w:p>
+      <w:r>
+        <w:t>En esta tercera iteración, los júnior no realizamos ning</w:t>
+      </w:r>
+      <w:r>
+        <w:t xml:space="preserve">una modificación </w:t>
+      </w:r>
+      <w:r>
+        <w:t>significativ</w:t>
+      </w:r>
+      <w:r>
+        <w:t>a</w:t>
+      </w:r>
+      <w:r>
+        <w:t xml:space="preserve"> ya que la decisión a representar (</w:t>
+      </w:r>
+      <w:r>
+        <w:rPr>
+          <w:b/>
+          <w:bCs/>
+        </w:rPr>
+        <w:t>Decisión</w:t>
+      </w:r>
+      <w:r>
+        <w:t xml:space="preserve"> </w:t>
+      </w:r>
+      <w:r>
+        <w:rPr>
+          <w:b/>
+          <w:bCs/>
+        </w:rPr>
+        <w:t>4</w:t>
+      </w:r>
+      <w:r>
+        <w:t xml:space="preserve">) no indicaba ningún cambio de representación, debido a que la comunicación entre la capa de Bases de Datos y la capa de </w:t>
+      </w:r>
+      <w:r>
+        <w:t>Mensajería</w:t>
+      </w:r>
+      <w:r>
+        <w:t xml:space="preserve"> ya estaba cubiert</w:t>
+      </w:r>
+      <w:r>
+        <w:t>a</w:t>
+      </w:r>
+      <w:r>
+        <w:t xml:space="preserve"> en nuestro diseño, ya que ambas capas se conectan a través de la capa de </w:t>
+      </w:r>
+      <w:r>
+        <w:lastRenderedPageBreak/>
+        <w:t xml:space="preserve">Negocio, por lo </w:t>
+      </w:r>
+      <w:r>
+        <w:t>tanto,</w:t>
+      </w:r>
+      <w:r>
+        <w:t xml:space="preserve"> se trata de una decisión no relevante para representar, sino </w:t>
+      </w:r>
+      <w:r>
+        <w:t xml:space="preserve">más bien de una </w:t>
+      </w:r>
+      <w:r>
+        <w:t xml:space="preserve">para </w:t>
+      </w:r>
+      <w:r>
+        <w:t xml:space="preserve">el desarrollador que deba programar esta </w:t>
+      </w:r>
+      <w:r>
+        <w:t>decisión.</w:t>
+      </w:r>
+    </w:p>
+    <w:p>
+      <w:pPr>
+        <w:keepNext/>
+      </w:pPr>
+      <w:r>
+        <w:rPr>
+          <w:noProof/>
+        </w:rPr>
+        <w:drawing>
+          <wp:inline distT="0" distB="0" distL="0" distR="0" wp14:anchorId="686CC3F7" wp14:editId="7719F137">
+            <wp:extent cx="5394960" cy="3558540"/>
+            <wp:effectExtent l="0" t="0" r="0" b="3810"/>
+            <wp:docPr id="7" name="Imagen 7"/>
+            <wp:cNvGraphicFramePr>
+              <a:graphicFrameLocks xmlns:a="http://schemas.openxmlformats.org/drawingml/2006/main" noChangeAspect="1"/>
+            </wp:cNvGraphicFramePr>
+            <a:graphic xmlns:a="http://schemas.openxmlformats.org/drawingml/2006/main">
+              <a:graphicData uri="http://schemas.openxmlformats.org/drawingml/2006/picture">
+                <pic:pic xmlns:pic="http://schemas.openxmlformats.org/drawingml/2006/picture">
+                  <pic:nvPicPr>
+                    <pic:cNvPr id="0" name="Picture 3"/>
+                    <pic:cNvPicPr>
+                      <a:picLocks noChangeAspect="1" noChangeArrowheads="1"/>
+                    </pic:cNvPicPr>
+                  </pic:nvPicPr>
+                  <pic:blipFill>
+                    <a:blip r:embed="rId10" cstate="print">
+                      <a:extLst>
+                        <a:ext uri="{28A0092B-C50C-407E-A947-70E740481C1C}">
+                          <a14:useLocalDpi xmlns:a14="http://schemas.microsoft.com/office/drawing/2010/main" val="0"/>
+                        </a:ext>
+                      </a:extLst>
+                    </a:blip>
+                    <a:srcRect/>
+                    <a:stretch>
+                      <a:fillRect/>
+                    </a:stretch>
+                  </pic:blipFill>
+                  <pic:spPr bwMode="auto">
+                    <a:xfrm>
+                      <a:off x="0" y="0"/>
+                      <a:ext cx="5394960" cy="3558540"/>
+                    </a:xfrm>
+                    <a:prstGeom prst="rect">
+                      <a:avLst/>
+                    </a:prstGeom>
+                    <a:noFill/>
+                    <a:ln>
+                      <a:noFill/>
+                    </a:ln>
+                  </pic:spPr>
+                </pic:pic>
+              </a:graphicData>
+            </a:graphic>
+          </wp:inline>
+        </w:drawing>
+      </w:r>
+    </w:p>
+    <w:p>
+      <w:pPr>
+        <w:pStyle w:val="Descripcin"/>
+      </w:pPr>
+      <w:r>
+        <w:t xml:space="preserve">Figura </w:t>
+      </w:r>
+      <w:fldSimple w:instr=" SEQ Ilustración \* ARABIC ">
+        <w:r>
+          <w:rPr>
+            <w:noProof/>
+          </w:rPr>
+          <w:t>3</w:t>
+        </w:r>
+      </w:fldSimple>
+      <w:r>
+        <w:t>: Iteración 3 - UML</w:t>
+      </w:r>
+    </w:p>
+    <w:p>
+      <w:pPr>
         <w:pStyle w:val="Ttulo2"/>
       </w:pPr>
       <w:r>
+        <w:t>Iteración 4</w:t>
+      </w:r>
+    </w:p>
+    <w:p>
+      <w:pPr>
+        <w:pStyle w:val="Ttulo3"/>
+      </w:pPr>
+      <w:r>
+        <w:t>Decisiones</w:t>
+      </w:r>
+    </w:p>
+    <w:p>
+      <w:r>
+        <w:t>En esta decisión nos encargamos de añadir la funcionalidad de vetar más de 5 peticiones de compras, pues no lo habíamos decidido hasta ahora, así como también añadir consecuencias neutras a algunas clases que han podido quedar algo ambiguas.</w:t>
+      </w:r>
+    </w:p>
+    <w:p>
+      <w:pPr>
+        <w:pStyle w:val="Ttulo3"/>
+      </w:pPr>
+      <w:r>
+        <w:t>Discusión con los cognitivos.</w:t>
+      </w:r>
+    </w:p>
+    <w:p/>
+    <w:p>
+      <w:pPr>
+        <w:pStyle w:val="Ttulo3"/>
+      </w:pPr>
+      <w:r>
+        <w:t>Diseño tras las decisiones tomadas.</w:t>
+      </w:r>
+    </w:p>
+    <w:p>
+      <w:pPr>
+        <w:rPr>
+          <w:i/>
+          <w:iCs/>
+        </w:rPr>
+      </w:pPr>
+      <w:r>
+        <w:t>En esta última iteración se han realizado diversos cambios respecto a las anteriores debido a</w:t>
+      </w:r>
+      <w:r>
+        <w:t xml:space="preserve"> retoques en las decisiones, una tutoría con el profesor Rafael Capilla Sevilla, y una reunión con los miembros del equipo para concretar detalles de los módulos, a </w:t>
+      </w:r>
+      <w:r>
+        <w:t>continuación,</w:t>
+      </w:r>
+      <w:r>
+        <w:t xml:space="preserve"> </w:t>
+      </w:r>
+      <w:r>
+        <w:t>enumeraremos</w:t>
+      </w:r>
+      <w:r>
+        <w:t xml:space="preserve"> todos los cambios apoyándonos </w:t>
+      </w:r>
+      <w:r>
+        <w:t xml:space="preserve">en la </w:t>
+      </w:r>
+      <w:r>
+        <w:rPr>
+          <w:i/>
+          <w:iCs/>
+        </w:rPr>
+        <w:t>Figura</w:t>
+      </w:r>
+      <w:r>
+        <w:rPr>
+          <w:i/>
+          <w:iCs/>
+        </w:rPr>
+        <w:t xml:space="preserve"> 4: Iteración 4-Final </w:t>
+      </w:r>
+      <w:r>
+        <w:rPr>
+          <w:i/>
+          <w:iCs/>
+        </w:rPr>
+        <w:t>–</w:t>
+      </w:r>
+      <w:r>
+        <w:rPr>
+          <w:i/>
+          <w:iCs/>
+        </w:rPr>
+        <w:t xml:space="preserve"> UML</w:t>
+      </w:r>
+      <w:r>
+        <w:rPr>
+          <w:i/>
+          <w:iCs/>
+        </w:rPr>
+        <w:t>:</w:t>
+      </w:r>
+    </w:p>
+    <w:p>
+      <w:r>
+        <w:t>Algunos de los cambios más notables son los microservicios</w:t>
+      </w:r>
+      <w:r>
+        <w:t>(todos los módulos con “</w:t>
+      </w:r>
+      <w:r>
+        <w:rPr>
+          <w:b/>
+          <w:bCs/>
+        </w:rPr>
+        <w:t>MS_</w:t>
+      </w:r>
+      <w:r>
+        <w:t>” en el nombre son microservicios)</w:t>
+      </w:r>
+      <w:r>
+        <w:t xml:space="preserve">; el microservicio de </w:t>
+      </w:r>
+      <w:r>
+        <w:rPr>
+          <w:b/>
+          <w:bCs/>
+        </w:rPr>
+        <w:t>P</w:t>
+      </w:r>
+      <w:r>
+        <w:rPr>
+          <w:b/>
+          <w:bCs/>
+        </w:rPr>
+        <w:t>referencias</w:t>
+      </w:r>
+      <w:r>
+        <w:t xml:space="preserve">, que pasa a ser una clase simple que recoge los datos que hemos considerado importantes para las preferencias de un producto (Marcas que se compran, rango de edad, precios, género de los compradores, </w:t>
+      </w:r>
+      <w:proofErr w:type="spellStart"/>
+      <w:r>
+        <w:t>etc</w:t>
+      </w:r>
+      <w:proofErr w:type="spellEnd"/>
+      <w:r>
+        <w:t xml:space="preserve">), el microservicio de </w:t>
+      </w:r>
+      <w:r>
+        <w:rPr>
+          <w:b/>
+          <w:bCs/>
+        </w:rPr>
+        <w:t>D</w:t>
+      </w:r>
+      <w:r>
+        <w:rPr>
+          <w:b/>
+          <w:bCs/>
+        </w:rPr>
+        <w:t>evoluciones</w:t>
+      </w:r>
+      <w:r>
+        <w:t xml:space="preserve"> también pasa a convertirse en una clase única que recoge los identificadores del pedido y del usuario que la realizó, y por último el microservicio de </w:t>
+      </w:r>
+      <w:r>
+        <w:rPr>
+          <w:b/>
+          <w:bCs/>
+        </w:rPr>
+        <w:t>Compras</w:t>
+      </w:r>
+      <w:r>
+        <w:t>-</w:t>
+      </w:r>
+      <w:r>
+        <w:rPr>
+          <w:b/>
+          <w:bCs/>
+        </w:rPr>
+        <w:t>Pedidos</w:t>
+      </w:r>
+      <w:r>
+        <w:t xml:space="preserve">; el cuál pasa a contener clases que </w:t>
+      </w:r>
+      <w:r>
+        <w:t>contemplan las</w:t>
+      </w:r>
+      <w:r>
+        <w:t xml:space="preserve"> decisiones 2, </w:t>
+      </w:r>
+      <w:r>
+        <w:t xml:space="preserve">la decisión 3_1, y la decisión </w:t>
+      </w:r>
+      <w:r>
+        <w:t>3_3</w:t>
+      </w:r>
+      <w:r>
+        <w:t xml:space="preserve">, con algunos elementos </w:t>
+      </w:r>
+      <w:r>
         <w:lastRenderedPageBreak/>
-        <w:t>Iteración 2</w:t>
-      </w:r>
-    </w:p>
-    <w:p>
-      <w:pPr>
-        <w:pStyle w:val="Ttulo3"/>
-      </w:pPr>
-      <w:r>
-        <w:t>Decisiones</w:t>
-      </w:r>
-    </w:p>
-    <w:p>
-      <w:r>
-        <w:t>En esta iteración los seniors nos centramos en definir cuales iban a ser los microservicios, cuales sus comunicaciones (RF1.2-RF1-5) así como cuales iban a ser los módulos que cumplir y cómo integrarlos (RF2.2-2.4). Esto nos permitía en las próximas iteraciones tener prácticamente todos los requisitos cubiertos y podernos centrar en cómo distribuir el diseño y en especificar cosas más concretas del mismo.</w:t>
-      </w:r>
-    </w:p>
-    <w:p>
-      <w:pPr>
-        <w:pStyle w:val="Ttulo3"/>
-      </w:pPr>
-      <w:r>
-        <w:t>Discusión con los cognitivos.</w:t>
-      </w:r>
-    </w:p>
-    <w:p>
-      <w:pPr>
-        <w:pStyle w:val="Ttulo3"/>
-      </w:pPr>
-      <w:r>
-        <w:t>Diseño tras las decisiones tomadas.</w:t>
+        <w:t>nuevos que reinterpretamos en la reunión con los sénior</w:t>
+      </w:r>
+      <w:r>
+        <w:t xml:space="preserve">, como por ejemplo el módulo </w:t>
+      </w:r>
+      <w:proofErr w:type="spellStart"/>
+      <w:r>
+        <w:rPr>
+          <w:b/>
+          <w:bCs/>
+        </w:rPr>
+        <w:t>ComunicacionBancoCentral</w:t>
+      </w:r>
+      <w:proofErr w:type="spellEnd"/>
+      <w:r>
+        <w:t xml:space="preserve"> que ahora tiene los atributos que consideramos necesarios para llevar a cabo una transacción; el número de identificación de la transferencia/operación, el identificador del usuario, el número de cuenta del usuario y el valor del pago a realizar.</w:t>
+      </w:r>
+    </w:p>
+    <w:p>
+      <w:r>
+        <w:t xml:space="preserve">En la capa de </w:t>
+      </w:r>
+      <w:r>
+        <w:rPr>
+          <w:b/>
+          <w:bCs/>
+        </w:rPr>
+        <w:t>Bases de Datos</w:t>
+      </w:r>
+      <w:r>
+        <w:t xml:space="preserve"> </w:t>
+      </w:r>
+      <w:r>
+        <w:t>también ha habido modificaciones, pues ya no tenemos componentes con los nombres de las bases de datos a las que nos conectaremos, sino los drivers que nos permiten conectarnos de manera externa a estas</w:t>
+      </w:r>
+      <w:r>
+        <w:t>, en el diagrama de despliegue se contempla mejor esta comunicación</w:t>
+      </w:r>
+      <w:r>
+        <w:t>, pero lo resumiremos rápidamente:</w:t>
+      </w:r>
+    </w:p>
+    <w:p>
+      <w:pPr>
+        <w:pStyle w:val="Prrafodelista"/>
+        <w:numPr>
+          <w:ilvl w:val="0"/>
+          <w:numId w:val="3"/>
+        </w:numPr>
+      </w:pPr>
+      <w:r>
+        <w:t xml:space="preserve">Para la base de datos </w:t>
+      </w:r>
+      <w:r>
+        <w:rPr>
+          <w:b/>
+          <w:bCs/>
+        </w:rPr>
+        <w:t>MongoDB</w:t>
+      </w:r>
+      <w:r>
+        <w:t xml:space="preserve"> hemos buscado un </w:t>
+      </w:r>
+      <w:proofErr w:type="gramStart"/>
+      <w:r>
+        <w:t>driver</w:t>
+      </w:r>
+      <w:proofErr w:type="gramEnd"/>
+      <w:r>
+        <w:t xml:space="preserve"> para utilizar esta base de datos con lenguaje Java, ya que es un lenguaje muy usado, y buscando en la página oficial de MongoDB encontramos que el driver más actualizado era el siguiente: ‘</w:t>
+      </w:r>
+      <w:r>
+        <w:rPr>
+          <w:i/>
+          <w:iCs/>
+        </w:rPr>
+        <w:t xml:space="preserve">Reactive </w:t>
+      </w:r>
+      <w:proofErr w:type="spellStart"/>
+      <w:r>
+        <w:rPr>
+          <w:i/>
+          <w:iCs/>
+        </w:rPr>
+        <w:t>Streams</w:t>
+      </w:r>
+      <w:proofErr w:type="spellEnd"/>
+      <w:r>
+        <w:rPr>
+          <w:i/>
+          <w:iCs/>
+        </w:rPr>
+        <w:t xml:space="preserve"> Driver versión 4.3</w:t>
+      </w:r>
+      <w:r>
+        <w:t>’.</w:t>
+      </w:r>
+    </w:p>
+    <w:p>
+      <w:pPr>
+        <w:pStyle w:val="Prrafodelista"/>
+        <w:numPr>
+          <w:ilvl w:val="0"/>
+          <w:numId w:val="3"/>
+        </w:numPr>
+      </w:pPr>
+      <w:r>
+        <w:t>Para la base de datos SQL</w:t>
+      </w:r>
+      <w:r>
+        <w:t xml:space="preserve"> hemos elegido utilizar una base de datos </w:t>
+      </w:r>
+      <w:proofErr w:type="spellStart"/>
+      <w:r>
+        <w:rPr>
+          <w:b/>
+          <w:bCs/>
+        </w:rPr>
+        <w:t>AzureSQL</w:t>
+      </w:r>
+      <w:proofErr w:type="spellEnd"/>
+      <w:r>
+        <w:t>,</w:t>
+      </w:r>
+      <w:r>
+        <w:t xml:space="preserve"> en específico un </w:t>
+      </w:r>
+      <w:proofErr w:type="gramStart"/>
+      <w:r>
+        <w:t>driver</w:t>
+      </w:r>
+      <w:proofErr w:type="gramEnd"/>
+      <w:r>
+        <w:t xml:space="preserve"> que nos permite usar Java para comunicarnos con ella; estamos hablando del ‘</w:t>
+      </w:r>
+      <w:r>
+        <w:rPr>
+          <w:i/>
+          <w:iCs/>
+        </w:rPr>
+        <w:t>Microsoft JDBC Driver’</w:t>
+      </w:r>
+      <w:r>
+        <w:t>.</w:t>
+      </w:r>
+    </w:p>
+    <w:p>
+      <w:pPr>
+        <w:pStyle w:val="Prrafodelista"/>
+        <w:numPr>
+          <w:ilvl w:val="0"/>
+          <w:numId w:val="3"/>
+        </w:numPr>
+      </w:pPr>
+      <w:r>
+        <w:t xml:space="preserve">Para la base de datos </w:t>
+      </w:r>
+      <w:r>
+        <w:t xml:space="preserve">NoSQL hemos elegido </w:t>
+      </w:r>
+      <w:r>
+        <w:t xml:space="preserve">utilizar la base de datos </w:t>
+      </w:r>
+      <w:proofErr w:type="spellStart"/>
+      <w:r>
+        <w:rPr>
+          <w:b/>
+          <w:bCs/>
+        </w:rPr>
+        <w:t>CouchDB</w:t>
+      </w:r>
+      <w:proofErr w:type="spellEnd"/>
+      <w:r>
+        <w:t xml:space="preserve">, ya que es una base de datos NoSQL </w:t>
+      </w:r>
+      <w:r>
+        <w:t>documental, que nos permite guardar todos los datos de las preferencias en un solo documento</w:t>
+      </w:r>
+      <w:r>
+        <w:t xml:space="preserve">, y el </w:t>
+      </w:r>
+      <w:proofErr w:type="gramStart"/>
+      <w:r>
+        <w:t>driver</w:t>
+      </w:r>
+      <w:proofErr w:type="gramEnd"/>
+      <w:r>
+        <w:t xml:space="preserve"> que encontramos para conectarnos de forma externa a esa base de datos sería el siguiente: ‘</w:t>
+      </w:r>
+      <w:r>
+        <w:rPr>
+          <w:i/>
+          <w:iCs/>
+        </w:rPr>
+        <w:t>CouchDB_ODBC_Driver_21.0.2137</w:t>
+      </w:r>
+      <w:r>
+        <w:t>’</w:t>
+      </w:r>
+    </w:p>
+    <w:p>
+      <w:r>
+        <w:t xml:space="preserve">Siguiendo la </w:t>
+      </w:r>
+      <w:r>
+        <w:rPr>
+          <w:b/>
+          <w:bCs/>
+        </w:rPr>
+        <w:t>decisión 5</w:t>
+      </w:r>
+      <w:r>
+        <w:t xml:space="preserve"> hemos implementado el patrón </w:t>
+      </w:r>
+      <w:proofErr w:type="spellStart"/>
+      <w:r>
+        <w:rPr>
+          <w:b/>
+          <w:bCs/>
+        </w:rPr>
+        <w:t>CircuitBreaker</w:t>
+      </w:r>
+      <w:proofErr w:type="spellEnd"/>
+      <w:r>
+        <w:t xml:space="preserve"> entre el módulo de usuarios y el microservicio de Pedidos-Compras siguiendo la documentación correspondiente al patrón </w:t>
+      </w:r>
+      <w:r>
+        <w:t>en el</w:t>
+      </w:r>
+      <w:r>
+        <w:t xml:space="preserve"> anexo, con un ligero cambio en los estados ya que no contemplamos un estado de estar ‘Semi-Abierto/Semi-Cerrado’.</w:t>
+      </w:r>
+    </w:p>
+    <w:p>
+      <w:r>
+        <w:rPr>
+          <w:noProof/>
+        </w:rPr>
+        <w:drawing>
+          <wp:inline distT="0" distB="0" distL="0" distR="0" wp14:anchorId="55490098" wp14:editId="14B9357B">
+            <wp:extent cx="5400040" cy="1863090"/>
+            <wp:effectExtent l="0" t="0" r="0" b="3810"/>
+            <wp:docPr id="9" name="Imagen 9" descr="Interfaz de usuario gráfica&#10;&#10;Descripción generada automáticamente"/>
+            <wp:cNvGraphicFramePr>
+              <a:graphicFrameLocks xmlns:a="http://schemas.openxmlformats.org/drawingml/2006/main" noChangeAspect="1"/>
+            </wp:cNvGraphicFramePr>
+            <a:graphic xmlns:a="http://schemas.openxmlformats.org/drawingml/2006/main">
+              <a:graphicData uri="http://schemas.openxmlformats.org/drawingml/2006/picture">
+                <pic:pic xmlns:pic="http://schemas.openxmlformats.org/drawingml/2006/picture">
+                  <pic:nvPicPr>
+                    <pic:cNvPr id="9" name="Imagen 9" descr="Interfaz de usuario gráfica&#10;&#10;Descripción generada automáticamente"/>
+                    <pic:cNvPicPr/>
+                  </pic:nvPicPr>
+                  <pic:blipFill>
+                    <a:blip r:embed="rId11" cstate="print">
+                      <a:extLst>
+                        <a:ext uri="{28A0092B-C50C-407E-A947-70E740481C1C}">
+                          <a14:useLocalDpi xmlns:a14="http://schemas.microsoft.com/office/drawing/2010/main" val="0"/>
+                        </a:ext>
+                      </a:extLst>
+                    </a:blip>
+                    <a:stretch>
+                      <a:fillRect/>
+                    </a:stretch>
+                  </pic:blipFill>
+                  <pic:spPr>
+                    <a:xfrm>
+                      <a:off x="0" y="0"/>
+                      <a:ext cx="5400040" cy="1863090"/>
+                    </a:xfrm>
+                    <a:prstGeom prst="rect">
+                      <a:avLst/>
+                    </a:prstGeom>
+                  </pic:spPr>
+                </pic:pic>
+              </a:graphicData>
+            </a:graphic>
+          </wp:inline>
+        </w:drawing>
+      </w:r>
+    </w:p>
+    <w:p>
+      <w:pPr>
+        <w:pStyle w:val="Descripcin"/>
+      </w:pPr>
+      <w:r>
+        <w:t xml:space="preserve">Figura </w:t>
+      </w:r>
+      <w:fldSimple w:instr=" SEQ Ilustración \* ARABIC ">
+        <w:r>
+          <w:rPr>
+            <w:noProof/>
+          </w:rPr>
+          <w:t>4</w:t>
+        </w:r>
+      </w:fldSimple>
+      <w:r>
+        <w:t>: Iteración 4-Final – UML</w:t>
+      </w:r>
+    </w:p>
+    <w:p>
+      <w:r>
+        <w:t xml:space="preserve">Como un añadido que no presentábamos en las anteriores iteraciones, hemos complementado el diagrama UML de la última iteración con un diagrama de despliegue </w:t>
+      </w:r>
+      <w:r>
+        <w:t>(</w:t>
+      </w:r>
+      <w:r>
+        <w:rPr>
+          <w:i/>
+          <w:iCs/>
+        </w:rPr>
+        <w:t>Figura</w:t>
+      </w:r>
+      <w:r>
+        <w:rPr>
+          <w:i/>
+          <w:iCs/>
+        </w:rPr>
+        <w:t xml:space="preserve"> 5: Iteración 4-Final – Diagrama de Despliegue</w:t>
+      </w:r>
+      <w:r>
+        <w:t xml:space="preserve">) </w:t>
+      </w:r>
+      <w:r>
+        <w:t xml:space="preserve">que muestra de forma sencilla </w:t>
+      </w:r>
+      <w:r>
+        <w:t>cómo se comunica nuestro sistema con las diferentes bases de datos y con el sistema del banco:</w:t>
+      </w:r>
+    </w:p>
+    <w:p>
+      <w:pPr>
+        <w:keepNext/>
+      </w:pPr>
+      <w:r>
+        <w:rPr>
+          <w:noProof/>
+        </w:rPr>
+        <w:lastRenderedPageBreak/>
+        <w:drawing>
+          <wp:inline distT="0" distB="0" distL="0" distR="0" wp14:anchorId="15ED4F3E" wp14:editId="786D6243">
+            <wp:extent cx="5400040" cy="2252345"/>
+            <wp:effectExtent l="0" t="0" r="0" b="0"/>
+            <wp:docPr id="8" name="Imagen 8" descr="Diagrama&#10;&#10;Descripción generada automáticamente"/>
+            <wp:cNvGraphicFramePr>
+              <a:graphicFrameLocks xmlns:a="http://schemas.openxmlformats.org/drawingml/2006/main" noChangeAspect="1"/>
+            </wp:cNvGraphicFramePr>
+            <a:graphic xmlns:a="http://schemas.openxmlformats.org/drawingml/2006/main">
+              <a:graphicData uri="http://schemas.openxmlformats.org/drawingml/2006/picture">
+                <pic:pic xmlns:pic="http://schemas.openxmlformats.org/drawingml/2006/picture">
+                  <pic:nvPicPr>
+                    <pic:cNvPr id="8" name="Imagen 8" descr="Diagrama&#10;&#10;Descripción generada automáticamente"/>
+                    <pic:cNvPicPr/>
+                  </pic:nvPicPr>
+                  <pic:blipFill>
+                    <a:blip r:embed="rId12" cstate="print">
+                      <a:extLst>
+                        <a:ext uri="{28A0092B-C50C-407E-A947-70E740481C1C}">
+                          <a14:useLocalDpi xmlns:a14="http://schemas.microsoft.com/office/drawing/2010/main" val="0"/>
+                        </a:ext>
+                      </a:extLst>
+                    </a:blip>
+                    <a:stretch>
+                      <a:fillRect/>
+                    </a:stretch>
+                  </pic:blipFill>
+                  <pic:spPr>
+                    <a:xfrm>
+                      <a:off x="0" y="0"/>
+                      <a:ext cx="5400040" cy="2252345"/>
+                    </a:xfrm>
+                    <a:prstGeom prst="rect">
+                      <a:avLst/>
+                    </a:prstGeom>
+                  </pic:spPr>
+                </pic:pic>
+              </a:graphicData>
+            </a:graphic>
+          </wp:inline>
+        </w:drawing>
+      </w:r>
+    </w:p>
+    <w:p>
+      <w:pPr>
+        <w:pStyle w:val="Descripcin"/>
+      </w:pPr>
+      <w:r>
+        <w:t>Figura</w:t>
+      </w:r>
+      <w:r>
+        <w:t xml:space="preserve"> </w:t>
+      </w:r>
+      <w:fldSimple w:instr=" SEQ Ilustración \* ARABIC ">
+        <w:r>
+          <w:rPr>
+            <w:noProof/>
+          </w:rPr>
+          <w:t>5</w:t>
+        </w:r>
+      </w:fldSimple>
+      <w:r>
+        <w:t>: Iteración 4-Final - Diagrama de Despliegue</w:t>
       </w:r>
     </w:p>
     <w:p>
@@ -724,117 +2197,118 @@
         <w:pStyle w:val="Ttulo2"/>
       </w:pPr>
       <w:r>
-        <w:t>Iteración 3</w:t>
-      </w:r>
-    </w:p>
-    <w:p>
-      <w:pPr>
-        <w:pStyle w:val="Ttulo3"/>
-      </w:pPr>
-      <w:r>
-        <w:t>Decisiones</w:t>
-      </w:r>
-    </w:p>
-    <w:p>
-      <w:r>
-        <w:t xml:space="preserve">En esta iteración solo se ha tomado una decisión para dejar cubiertos todos los requisitos y </w:t>
-      </w:r>
-      <w:r>
-        <w:t>en la última decisión analizar qué es lo que nos falta, así como mejorar clarificar las decisiones que hayan podido arrastrar dudas durante las iteraciones</w:t>
-      </w:r>
-      <w:r>
-        <w:t>.</w:t>
-      </w:r>
-    </w:p>
-    <w:p>
-      <w:pPr>
-        <w:pStyle w:val="Ttulo3"/>
-      </w:pPr>
-      <w:r>
-        <w:t>Discusión con los cognitivos.</w:t>
+        <w:t>Conclusiones tras las iteraciones.</w:t>
+      </w:r>
+    </w:p>
+    <w:p>
+      <w:r>
+        <w:t>En esta segunda revisión a esta práctica, hemos llegado a la conclusión que, en la anterior no pulimos tanto tantas partes, arrastramos errores antes de consultarlos, así como arrastramos un mal análisis de requisitos que nos acarreó muchos problemas. En esta segunda vez que realizamos esta práctica hemos aprendido cosas nuevas, como a mejorar nuestro análisis de requisitos o a clarificar más nuestras decisiones en relación con la primera vez que nos enfrentamos a ella.</w:t>
+      </w:r>
+    </w:p>
+    <w:p>
+      <w:r>
+        <w:t>Hacer esta práctica dos veces, si bien en un inicio ha sido un problema abrumador y nos enfrentábamos a él con una actitud algo derrotista, una vez ya acabado hemos visto varios errores que cometimos anteriormente y hemos aprendido de ellos.</w:t>
       </w:r>
     </w:p>
     <w:p/>
     <w:p>
       <w:pPr>
-        <w:pStyle w:val="Ttulo3"/>
-      </w:pPr>
-      <w:r>
-        <w:t>Diseño tras las decisiones tomadas.</w:t>
+        <w:pStyle w:val="Ttulo1"/>
+      </w:pPr>
+      <w:r>
+        <w:t>Bibliografía</w:t>
+      </w:r>
+    </w:p>
+    <w:p>
+      <w:r>
+        <w:t xml:space="preserve">3ra Base de Datos </w:t>
+      </w:r>
+      <w:proofErr w:type="spellStart"/>
+      <w:r>
+        <w:t>noSQL</w:t>
+      </w:r>
+      <w:proofErr w:type="spellEnd"/>
+      <w:r>
+        <w:t>: (</w:t>
+      </w:r>
+      <w:proofErr w:type="spellStart"/>
+      <w:r>
+        <w:t>CouchDB</w:t>
+      </w:r>
+      <w:proofErr w:type="spellEnd"/>
+      <w:r>
+        <w:t>)</w:t>
+      </w:r>
+    </w:p>
+    <w:p>
+      <w:r>
+        <w:t>https://www.grapheverywhere.com/bases-de-datos-nosql-marcas-tipos-ventajas/</w:t>
       </w:r>
     </w:p>
     <w:p/>
     <w:p>
-      <w:pPr>
-        <w:pStyle w:val="Ttulo2"/>
-      </w:pPr>
-      <w:r>
-        <w:t>Iteración 4</w:t>
-      </w:r>
-    </w:p>
-    <w:p>
-      <w:pPr>
-        <w:pStyle w:val="Ttulo3"/>
-      </w:pPr>
-      <w:r>
-        <w:t>Decisiones</w:t>
-      </w:r>
-    </w:p>
-    <w:p>
-      <w:r>
-        <w:t>En esta decisión nos encargamos de añadir la funcionalidad de vetar más de 5 peticiones de compras, pues no lo habíamos decidido hasta ahora, así como también añadir consecuencias neutras a algunas clases que han podido quedar algo ambiguas.</w:t>
-      </w:r>
-    </w:p>
-    <w:p>
-      <w:pPr>
-        <w:pStyle w:val="Ttulo3"/>
-      </w:pPr>
-      <w:r>
-        <w:t>Discusión con los cognitivos.</w:t>
+      <w:r>
+        <w:t xml:space="preserve">Driver de </w:t>
+      </w:r>
+      <w:proofErr w:type="spellStart"/>
+      <w:r>
+        <w:t>CouchDB</w:t>
+      </w:r>
+      <w:proofErr w:type="spellEnd"/>
+      <w:r>
+        <w:t>:</w:t>
+      </w:r>
+    </w:p>
+    <w:p>
+      <w:r>
+        <w:t>https://www.cdata.com/drivers/couchdb/odbc/</w:t>
       </w:r>
     </w:p>
     <w:p/>
     <w:p>
-      <w:pPr>
-        <w:pStyle w:val="Ttulo3"/>
-      </w:pPr>
-      <w:r>
-        <w:t>Diseño tras las decisiones tomadas.</w:t>
+      <w:proofErr w:type="spellStart"/>
+      <w:r>
+        <w:t>CircuitBreaker</w:t>
+      </w:r>
+      <w:proofErr w:type="spellEnd"/>
+      <w:r>
+        <w:t>:</w:t>
+      </w:r>
+    </w:p>
+    <w:p>
+      <w:r>
+        <w:t>https://blog.marcinbudny.com/2008/11/circuit-breaker-pattern-aop-style.html</w:t>
       </w:r>
     </w:p>
     <w:p/>
     <w:p>
-      <w:pPr>
-        <w:pStyle w:val="Ttulo2"/>
-      </w:pPr>
-      <w:r>
-        <w:t>Conclusiones tras las iteraciones.</w:t>
-      </w:r>
-    </w:p>
-    <w:p>
-      <w:r>
-        <w:t>En esta segunda revisión a esta práctica, hemos llegado a la conclusión que, en la anterior no pulimos tanto tantas partes, arrastramos errores antes de consultarlos, así como arrastramos un mal análisis de requisitos que nos acarreó muchos problemas. En esta segunda vez que realizamos esta práctica hemos aprendido cosas nuevas, como a mejorar nuestro análisis de requisitos o a clarificar más nuestras decisiones en relación con la primera vez que nos enfrentamos a ella.</w:t>
-      </w:r>
-    </w:p>
-    <w:p>
-      <w:r>
-        <w:t>Hacer esta practica dos veces, si bien en un inicio ha sido un problema abrumador y nos enfrentábamos a él con una actitud algo derrotista, una vez ya acabado hemos visto varios errores que cometimos anteriormente y hemos aprendido de ellos.</w:t>
-      </w:r>
-    </w:p>
+      <w:r>
+        <w:t>MongoDB &amp; Driver:</w:t>
+      </w:r>
+    </w:p>
+    <w:p>
+      <w:r>
+        <w:t>https://www.mongodb.com/docs/drivers/reactive-streams/</w:t>
+      </w:r>
+    </w:p>
+    <w:p/>
+    <w:p>
+      <w:r>
+        <w:t>Azure SQL &amp; Driver:</w:t>
+      </w:r>
+    </w:p>
+    <w:p>
+      <w:r>
+        <w:t>https://docs.microsoft.com/es-es/azure/azure-sql/database/connect-query-java?view=azuresql</w:t>
+      </w:r>
+    </w:p>
+    <w:p/>
     <w:p>
       <w:pPr>
         <w:pStyle w:val="Ttulo1"/>
       </w:pPr>
       <w:r>
         <w:lastRenderedPageBreak/>
-        <w:t>Bibliografía</w:t>
-      </w:r>
-    </w:p>
-    <w:p>
-      <w:pPr>
-        <w:pStyle w:val="Ttulo1"/>
-      </w:pPr>
-      <w:r>
         <w:t>Anexo</w:t>
       </w:r>
     </w:p>
@@ -862,7 +2336,7 @@
                     <pic:cNvPicPr/>
                   </pic:nvPicPr>
                   <pic:blipFill>
-                    <a:blip r:embed="rId9"/>
+                    <a:blip r:embed="rId13"/>
                     <a:stretch>
                       <a:fillRect/>
                     </a:stretch>
@@ -888,27 +2362,14 @@
         <w:pStyle w:val="Descripcin"/>
         <w:jc w:val="center"/>
       </w:pPr>
-      <w:r>
-        <w:fldChar w:fldCharType="begin"/>
-      </w:r>
-      <w:r>
-        <w:instrText xml:space="preserve"> SEQ Ilustración \* ARABIC </w:instrText>
-      </w:r>
-      <w:r>
-        <w:fldChar w:fldCharType="separate"/>
-      </w:r>
-      <w:r>
-        <w:rPr>
-          <w:noProof/>
-        </w:rPr>
-        <w:t>1</w:t>
-      </w:r>
-      <w:r>
-        <w:rPr>
-          <w:noProof/>
-        </w:rPr>
-        <w:fldChar w:fldCharType="end"/>
-      </w:r>
+      <w:fldSimple w:instr=" SEQ Ilustración \* ARABIC ">
+        <w:r>
+          <w:rPr>
+            <w:noProof/>
+          </w:rPr>
+          <w:t>6</w:t>
+        </w:r>
+      </w:fldSimple>
       <w:r>
         <w:tab/>
         <w:t>Enunciado con el subrayado de los requisitos</w:t>
@@ -939,7 +2400,7 @@
                     <pic:cNvPicPr/>
                   </pic:nvPicPr>
                   <pic:blipFill>
-                    <a:blip r:embed="rId10"/>
+                    <a:blip r:embed="rId14"/>
                     <a:stretch>
                       <a:fillRect/>
                     </a:stretch>
@@ -965,30 +2426,14 @@
         <w:pStyle w:val="Descripcin"/>
         <w:jc w:val="center"/>
       </w:pPr>
-      <w:r>
-        <w:fldChar w:fldCharType="begin"/>
-      </w:r>
-      <w:r>
-        <w:instrText xml:space="preserve"> S</w:instrText>
-      </w:r>
-      <w:r>
-        <w:instrText xml:space="preserve">EQ Ilustración \* ARABIC </w:instrText>
-      </w:r>
-      <w:r>
-        <w:fldChar w:fldCharType="separate"/>
-      </w:r>
-      <w:r>
-        <w:rPr>
-          <w:noProof/>
-        </w:rPr>
-        <w:t>2</w:t>
-      </w:r>
-      <w:r>
-        <w:rPr>
-          <w:noProof/>
-        </w:rPr>
-        <w:fldChar w:fldCharType="end"/>
-      </w:r>
+      <w:fldSimple w:instr=" SEQ Ilustración \* ARABIC ">
+        <w:r>
+          <w:rPr>
+            <w:noProof/>
+          </w:rPr>
+          <w:t>7</w:t>
+        </w:r>
+      </w:fldSimple>
       <w:r>
         <w:tab/>
         <w:t>Tabla de requisitos final con el subrayado pertinente</w:t>
@@ -1057,6 +2502,119 @@
 <file path=word/numbering.xml><?xml version="1.0" encoding="utf-8"?>
 <w:numbering xmlns:wpc="http://schemas.microsoft.com/office/word/2010/wordprocessingCanvas" xmlns:cx="http://schemas.microsoft.com/office/drawing/2014/chartex" xmlns:cx1="http://schemas.microsoft.com/office/drawing/2015/9/8/chartex" xmlns:cx2="http://schemas.microsoft.com/office/drawing/2015/10/21/chartex" xmlns:cx3="http://schemas.microsoft.com/office/drawing/2016/5/9/chartex" xmlns:cx4="http://schemas.microsoft.com/office/drawing/2016/5/10/chartex" xmlns:cx5="http://schemas.microsoft.com/office/drawing/2016/5/11/chartex" xmlns:cx6="http://schemas.microsoft.com/office/drawing/2016/5/12/chartex" xmlns:cx7="http://schemas.microsoft.com/office/drawing/2016/5/13/chartex" xmlns:cx8="http://schemas.microsoft.com/office/drawing/2016/5/14/chartex" xmlns:mc="http://schemas.openxmlformats.org/markup-compatibility/2006" xmlns:aink="http://schemas.microsoft.com/office/drawing/2016/ink" xmlns:am3d="http://schemas.microsoft.com/office/drawing/2017/model3d" xmlns:o="urn:schemas-microsoft-com:office:office" xmlns:r="http://schemas.openxmlformats.org/officeDocument/2006/relationships" xmlns:m="http://schemas.openxmlformats.org/officeDocument/2006/math" xmlns:v="urn:schemas-microsoft-com:vml" xmlns:wp14="http://schemas.microsoft.com/office/word/2010/wordprocessingDrawing" xmlns:wp="http://schemas.openxmlformats.org/drawingml/2006/wordprocessingDrawing" xmlns:w10="urn:schemas-microsoft-com:office:word" xmlns:w="http://schemas.openxmlformats.org/wordprocessingml/2006/main" xmlns:w14="http://schemas.microsoft.com/office/word/2010/wordml" xmlns:w15="http://schemas.microsoft.com/office/word/2012/wordml" xmlns:w16cex="http://schemas.microsoft.com/office/word/2018/wordml/cex" xmlns:w16cid="http://schemas.microsoft.com/office/word/2016/wordml/cid" xmlns:w16="http://schemas.microsoft.com/office/word/2018/wordml" xmlns:w16sdtdh="http://schemas.microsoft.com/office/word/2020/wordml/sdtdatahash" xmlns:w16se="http://schemas.microsoft.com/office/word/2015/wordml/symex" xmlns:wpg="http://schemas.microsoft.com/office/word/2010/wordprocessingGroup" xmlns:wpi="http://schemas.microsoft.com/office/word/2010/wordprocessingInk" xmlns:wne="http://schemas.microsoft.com/office/word/2006/wordml" xmlns:wps="http://schemas.microsoft.com/office/word/2010/wordprocessingShape" mc:Ignorable="w14 w15 w16se w16cid w16 w16cex w16sdtdh wp14">
   <w:abstractNum w:abstractNumId="0" w15:restartNumberingAfterBreak="0">
+    <w:nsid w:val="0E3A078A"/>
+    <w:multiLevelType w:val="hybridMultilevel"/>
+    <w:tmpl w:val="C02A7C4E"/>
+    <w:lvl w:ilvl="0" w:tplc="0C0A0001">
+      <w:start w:val="1"/>
+      <w:numFmt w:val="bullet"/>
+      <w:lvlText w:val=""/>
+      <w:lvlJc w:val="left"/>
+      <w:pPr>
+        <w:ind w:left="720" w:hanging="360"/>
+      </w:pPr>
+      <w:rPr>
+        <w:rFonts w:ascii="Symbol" w:hAnsi="Symbol" w:hint="default"/>
+      </w:rPr>
+    </w:lvl>
+    <w:lvl w:ilvl="1" w:tplc="0C0A0003" w:tentative="1">
+      <w:start w:val="1"/>
+      <w:numFmt w:val="bullet"/>
+      <w:lvlText w:val="o"/>
+      <w:lvlJc w:val="left"/>
+      <w:pPr>
+        <w:ind w:left="1440" w:hanging="360"/>
+      </w:pPr>
+      <w:rPr>
+        <w:rFonts w:ascii="Courier New" w:hAnsi="Courier New" w:cs="Courier New" w:hint="default"/>
+      </w:rPr>
+    </w:lvl>
+    <w:lvl w:ilvl="2" w:tplc="0C0A0005" w:tentative="1">
+      <w:start w:val="1"/>
+      <w:numFmt w:val="bullet"/>
+      <w:lvlText w:val=""/>
+      <w:lvlJc w:val="left"/>
+      <w:pPr>
+        <w:ind w:left="2160" w:hanging="360"/>
+      </w:pPr>
+      <w:rPr>
+        <w:rFonts w:ascii="Wingdings" w:hAnsi="Wingdings" w:hint="default"/>
+      </w:rPr>
+    </w:lvl>
+    <w:lvl w:ilvl="3" w:tplc="0C0A0001" w:tentative="1">
+      <w:start w:val="1"/>
+      <w:numFmt w:val="bullet"/>
+      <w:lvlText w:val=""/>
+      <w:lvlJc w:val="left"/>
+      <w:pPr>
+        <w:ind w:left="2880" w:hanging="360"/>
+      </w:pPr>
+      <w:rPr>
+        <w:rFonts w:ascii="Symbol" w:hAnsi="Symbol" w:hint="default"/>
+      </w:rPr>
+    </w:lvl>
+    <w:lvl w:ilvl="4" w:tplc="0C0A0003" w:tentative="1">
+      <w:start w:val="1"/>
+      <w:numFmt w:val="bullet"/>
+      <w:lvlText w:val="o"/>
+      <w:lvlJc w:val="left"/>
+      <w:pPr>
+        <w:ind w:left="3600" w:hanging="360"/>
+      </w:pPr>
+      <w:rPr>
+        <w:rFonts w:ascii="Courier New" w:hAnsi="Courier New" w:cs="Courier New" w:hint="default"/>
+      </w:rPr>
+    </w:lvl>
+    <w:lvl w:ilvl="5" w:tplc="0C0A0005" w:tentative="1">
+      <w:start w:val="1"/>
+      <w:numFmt w:val="bullet"/>
+      <w:lvlText w:val=""/>
+      <w:lvlJc w:val="left"/>
+      <w:pPr>
+        <w:ind w:left="4320" w:hanging="360"/>
+      </w:pPr>
+      <w:rPr>
+        <w:rFonts w:ascii="Wingdings" w:hAnsi="Wingdings" w:hint="default"/>
+      </w:rPr>
+    </w:lvl>
+    <w:lvl w:ilvl="6" w:tplc="0C0A0001" w:tentative="1">
+      <w:start w:val="1"/>
+      <w:numFmt w:val="bullet"/>
+      <w:lvlText w:val=""/>
+      <w:lvlJc w:val="left"/>
+      <w:pPr>
+        <w:ind w:left="5040" w:hanging="360"/>
+      </w:pPr>
+      <w:rPr>
+        <w:rFonts w:ascii="Symbol" w:hAnsi="Symbol" w:hint="default"/>
+      </w:rPr>
+    </w:lvl>
+    <w:lvl w:ilvl="7" w:tplc="0C0A0003" w:tentative="1">
+      <w:start w:val="1"/>
+      <w:numFmt w:val="bullet"/>
+      <w:lvlText w:val="o"/>
+      <w:lvlJc w:val="left"/>
+      <w:pPr>
+        <w:ind w:left="5760" w:hanging="360"/>
+      </w:pPr>
+      <w:rPr>
+        <w:rFonts w:ascii="Courier New" w:hAnsi="Courier New" w:cs="Courier New" w:hint="default"/>
+      </w:rPr>
+    </w:lvl>
+    <w:lvl w:ilvl="8" w:tplc="0C0A0005" w:tentative="1">
+      <w:start w:val="1"/>
+      <w:numFmt w:val="bullet"/>
+      <w:lvlText w:val=""/>
+      <w:lvlJc w:val="left"/>
+      <w:pPr>
+        <w:ind w:left="6480" w:hanging="360"/>
+      </w:pPr>
+      <w:rPr>
+        <w:rFonts w:ascii="Wingdings" w:hAnsi="Wingdings" w:hint="default"/>
+      </w:rPr>
+    </w:lvl>
+  </w:abstractNum>
+  <w:abstractNum w:abstractNumId="1" w15:restartNumberingAfterBreak="0">
     <w:nsid w:val="2FBD170B"/>
     <w:multiLevelType w:val="hybridMultilevel"/>
     <w:tmpl w:val="2D8E2EC6"/>
@@ -1145,7 +2703,7 @@
       </w:pPr>
     </w:lvl>
   </w:abstractNum>
-  <w:abstractNum w:abstractNumId="1" w15:restartNumberingAfterBreak="0">
+  <w:abstractNum w:abstractNumId="2" w15:restartNumberingAfterBreak="0">
     <w:nsid w:val="34A2627E"/>
     <w:multiLevelType w:val="multilevel"/>
     <w:tmpl w:val="71D6A306"/>
@@ -1287,10 +2845,13 @@
     </w:lvl>
   </w:abstractNum>
   <w:num w:numId="1" w16cid:durableId="1168406678">
-    <w:abstractNumId w:val="0"/>
+    <w:abstractNumId w:val="1"/>
   </w:num>
   <w:num w:numId="2" w16cid:durableId="1658268062">
-    <w:abstractNumId w:val="1"/>
+    <w:abstractNumId w:val="2"/>
+  </w:num>
+  <w:num w:numId="3" w16cid:durableId="1474256248">
+    <w:abstractNumId w:val="0"/>
   </w:num>
 </w:numbering>
 </file>

</xml_diff>

<commit_message>
Añadidos cambios significativos al estilado de la práctica
</commit_message>
<xml_diff>
--- a/Memoria.docx
+++ b/Memoria.docx
@@ -1,6 +1,6 @@
 
 <file path=word/document.xml><?xml version="1.0" encoding="utf-8"?>
-<w:document xmlns:wpc="http://schemas.microsoft.com/office/word/2010/wordprocessingCanvas" xmlns:cx="http://schemas.microsoft.com/office/drawing/2014/chartex" xmlns:cx1="http://schemas.microsoft.com/office/drawing/2015/9/8/chartex" xmlns:mc="http://schemas.openxmlformats.org/markup-compatibility/2006" xmlns:o="urn:schemas-microsoft-com:office:office" xmlns:r="http://schemas.openxmlformats.org/officeDocument/2006/relationships" xmlns:m="http://schemas.openxmlformats.org/officeDocument/2006/math" xmlns:v="urn:schemas-microsoft-com:vml" xmlns:wp14="http://schemas.microsoft.com/office/word/2010/wordprocessingDrawing" xmlns:wp="http://schemas.openxmlformats.org/drawingml/2006/wordprocessingDrawing" xmlns:w10="urn:schemas-microsoft-com:office:word" xmlns:w="http://schemas.openxmlformats.org/wordprocessingml/2006/main" xmlns:w14="http://schemas.microsoft.com/office/word/2010/wordml" xmlns:w15="http://schemas.microsoft.com/office/word/2012/wordml" xmlns:w16se="http://schemas.microsoft.com/office/word/2015/wordml/symex" xmlns:wpg="http://schemas.microsoft.com/office/word/2010/wordprocessingGroup" xmlns:wpi="http://schemas.microsoft.com/office/word/2010/wordprocessingInk" xmlns:wne="http://schemas.microsoft.com/office/word/2006/wordml" xmlns:wps="http://schemas.microsoft.com/office/word/2010/wordprocessingShape" mc:Ignorable="w14 w15 w16se wp14">
+<w:document xmlns:wpc="http://schemas.microsoft.com/office/word/2010/wordprocessingCanvas" xmlns:cx="http://schemas.microsoft.com/office/drawing/2014/chartex" xmlns:cx1="http://schemas.microsoft.com/office/drawing/2015/9/8/chartex" xmlns:cx2="http://schemas.microsoft.com/office/drawing/2015/10/21/chartex" xmlns:cx3="http://schemas.microsoft.com/office/drawing/2016/5/9/chartex" xmlns:cx4="http://schemas.microsoft.com/office/drawing/2016/5/10/chartex" xmlns:cx5="http://schemas.microsoft.com/office/drawing/2016/5/11/chartex" xmlns:cx6="http://schemas.microsoft.com/office/drawing/2016/5/12/chartex" xmlns:cx7="http://schemas.microsoft.com/office/drawing/2016/5/13/chartex" xmlns:cx8="http://schemas.microsoft.com/office/drawing/2016/5/14/chartex" xmlns:mc="http://schemas.openxmlformats.org/markup-compatibility/2006" xmlns:aink="http://schemas.microsoft.com/office/drawing/2016/ink" xmlns:am3d="http://schemas.microsoft.com/office/drawing/2017/model3d" xmlns:o="urn:schemas-microsoft-com:office:office" xmlns:r="http://schemas.openxmlformats.org/officeDocument/2006/relationships" xmlns:m="http://schemas.openxmlformats.org/officeDocument/2006/math" xmlns:v="urn:schemas-microsoft-com:vml" xmlns:wp14="http://schemas.microsoft.com/office/word/2010/wordprocessingDrawing" xmlns:wp="http://schemas.openxmlformats.org/drawingml/2006/wordprocessingDrawing" xmlns:w10="urn:schemas-microsoft-com:office:word" xmlns:w="http://schemas.openxmlformats.org/wordprocessingml/2006/main" xmlns:w14="http://schemas.microsoft.com/office/word/2010/wordml" xmlns:w15="http://schemas.microsoft.com/office/word/2012/wordml" xmlns:w16cex="http://schemas.microsoft.com/office/word/2018/wordml/cex" xmlns:w16cid="http://schemas.microsoft.com/office/word/2016/wordml/cid" xmlns:w16="http://schemas.microsoft.com/office/word/2018/wordml" xmlns:w16sdtdh="http://schemas.microsoft.com/office/word/2020/wordml/sdtdatahash" xmlns:w16se="http://schemas.microsoft.com/office/word/2015/wordml/symex" xmlns:wpg="http://schemas.microsoft.com/office/word/2010/wordprocessingGroup" xmlns:wpi="http://schemas.microsoft.com/office/word/2010/wordprocessingInk" xmlns:wne="http://schemas.microsoft.com/office/word/2006/wordml" xmlns:wps="http://schemas.microsoft.com/office/word/2010/wordprocessingShape" mc:Ignorable="w14 w15 w16se w16cid w16 w16cex w16sdtdh wp14">
   <w:body>
     <w:p>
       <w:pPr>
@@ -500,6 +500,595 @@
       <w:pPr>
         <w:jc w:val="left"/>
         <w:rPr>
+          <w:noProof/>
+        </w:rPr>
+        <w:sectPr>
+          <w:type w:val="continuous"/>
+          <w:pgSz w:w="11906" w:h="16838"/>
+          <w:pgMar w:top="1417" w:right="1701" w:bottom="1417" w:left="1701" w:header="708" w:footer="708" w:gutter="0"/>
+          <w:cols w:space="708"/>
+          <w:docGrid w:linePitch="360"/>
+        </w:sectPr>
+      </w:pPr>
+      <w:r>
+        <w:lastRenderedPageBreak/>
+        <w:fldChar w:fldCharType="begin"/>
+      </w:r>
+      <w:r>
+        <w:instrText xml:space="preserve"> INDEX \e "</w:instrText>
+      </w:r>
+      <w:r>
+        <w:tab/>
+        <w:instrText xml:space="preserve">" \c "1" \z "3082" </w:instrText>
+      </w:r>
+      <w:r>
+        <w:fldChar w:fldCharType="separate"/>
+      </w:r>
+    </w:p>
+    <w:p>
+      <w:pPr>
+        <w:pStyle w:val="ndice1"/>
+        <w:tabs>
+          <w:tab w:val="right" w:pos="8494"/>
+        </w:tabs>
+        <w:rPr>
+          <w:noProof/>
+        </w:rPr>
+      </w:pPr>
+      <w:r>
+        <w:rPr>
+          <w:noProof/>
+        </w:rPr>
+        <w:t>1. Tabla de roles</w:t>
+      </w:r>
+      <w:r>
+        <w:rPr>
+          <w:noProof/>
+        </w:rPr>
+        <w:tab/>
+        <w:t>3</w:t>
+      </w:r>
+    </w:p>
+    <w:p>
+      <w:pPr>
+        <w:pStyle w:val="ndice1"/>
+        <w:tabs>
+          <w:tab w:val="right" w:pos="8494"/>
+        </w:tabs>
+        <w:rPr>
+          <w:noProof/>
+        </w:rPr>
+      </w:pPr>
+      <w:r>
+        <w:rPr>
+          <w:noProof/>
+        </w:rPr>
+        <w:t>2. Toma de requisitos</w:t>
+      </w:r>
+      <w:r>
+        <w:rPr>
+          <w:noProof/>
+        </w:rPr>
+        <w:tab/>
+        <w:t>3</w:t>
+      </w:r>
+    </w:p>
+    <w:p>
+      <w:pPr>
+        <w:pStyle w:val="ndice1"/>
+        <w:tabs>
+          <w:tab w:val="right" w:pos="8494"/>
+        </w:tabs>
+        <w:rPr>
+          <w:noProof/>
+        </w:rPr>
+      </w:pPr>
+      <w:r>
+        <w:rPr>
+          <w:noProof/>
+        </w:rPr>
+        <w:t>3. Desarrollo de las iteraciones</w:t>
+      </w:r>
+      <w:r>
+        <w:rPr>
+          <w:noProof/>
+        </w:rPr>
+        <w:tab/>
+        <w:t>3</w:t>
+      </w:r>
+    </w:p>
+    <w:p>
+      <w:pPr>
+        <w:pStyle w:val="ndice1"/>
+        <w:tabs>
+          <w:tab w:val="right" w:pos="8494"/>
+        </w:tabs>
+        <w:ind w:left="480"/>
+        <w:rPr>
+          <w:noProof/>
+        </w:rPr>
+      </w:pPr>
+      <w:r>
+        <w:rPr>
+          <w:noProof/>
+        </w:rPr>
+        <w:t>3.1 Iteración 1</w:t>
+      </w:r>
+      <w:r>
+        <w:rPr>
+          <w:noProof/>
+        </w:rPr>
+        <w:tab/>
+        <w:t>3</w:t>
+      </w:r>
+    </w:p>
+    <w:p>
+      <w:pPr>
+        <w:pStyle w:val="ndice1"/>
+        <w:tabs>
+          <w:tab w:val="right" w:pos="8494"/>
+        </w:tabs>
+        <w:ind w:left="720"/>
+        <w:rPr>
+          <w:noProof/>
+        </w:rPr>
+      </w:pPr>
+      <w:r>
+        <w:rPr>
+          <w:noProof/>
+        </w:rPr>
+        <w:t>3.1.1 Decisiones</w:t>
+      </w:r>
+      <w:r>
+        <w:rPr>
+          <w:noProof/>
+        </w:rPr>
+        <w:tab/>
+        <w:t>3</w:t>
+      </w:r>
+    </w:p>
+    <w:p>
+      <w:pPr>
+        <w:pStyle w:val="ndice1"/>
+        <w:tabs>
+          <w:tab w:val="right" w:pos="8494"/>
+        </w:tabs>
+        <w:ind w:left="720"/>
+        <w:rPr>
+          <w:noProof/>
+        </w:rPr>
+      </w:pPr>
+      <w:r>
+        <w:rPr>
+          <w:noProof/>
+        </w:rPr>
+        <w:t>3.1.2 Discusión con los cognitivos</w:t>
+      </w:r>
+      <w:r>
+        <w:rPr>
+          <w:noProof/>
+        </w:rPr>
+        <w:tab/>
+        <w:t>3</w:t>
+      </w:r>
+    </w:p>
+    <w:p>
+      <w:pPr>
+        <w:pStyle w:val="ndice1"/>
+        <w:tabs>
+          <w:tab w:val="right" w:pos="8494"/>
+        </w:tabs>
+        <w:ind w:left="720"/>
+        <w:rPr>
+          <w:noProof/>
+        </w:rPr>
+      </w:pPr>
+      <w:r>
+        <w:rPr>
+          <w:noProof/>
+        </w:rPr>
+        <w:t>3.1.3 Diseño tras las decisiones tomadas</w:t>
+      </w:r>
+      <w:r>
+        <w:rPr>
+          <w:noProof/>
+        </w:rPr>
+        <w:tab/>
+        <w:t>3</w:t>
+      </w:r>
+    </w:p>
+    <w:p>
+      <w:pPr>
+        <w:pStyle w:val="ndice1"/>
+        <w:tabs>
+          <w:tab w:val="right" w:pos="8494"/>
+        </w:tabs>
+        <w:ind w:left="480"/>
+        <w:rPr>
+          <w:noProof/>
+        </w:rPr>
+      </w:pPr>
+      <w:r>
+        <w:rPr>
+          <w:noProof/>
+        </w:rPr>
+        <w:t>3.2 Iteración 2</w:t>
+      </w:r>
+      <w:r>
+        <w:rPr>
+          <w:noProof/>
+        </w:rPr>
+        <w:tab/>
+        <w:t>4</w:t>
+      </w:r>
+    </w:p>
+    <w:p>
+      <w:pPr>
+        <w:pStyle w:val="ndice1"/>
+        <w:tabs>
+          <w:tab w:val="right" w:pos="8494"/>
+        </w:tabs>
+        <w:ind w:left="720"/>
+        <w:rPr>
+          <w:noProof/>
+        </w:rPr>
+      </w:pPr>
+      <w:r>
+        <w:rPr>
+          <w:noProof/>
+        </w:rPr>
+        <w:t>3.2.1 Decisiones</w:t>
+      </w:r>
+      <w:r>
+        <w:rPr>
+          <w:noProof/>
+        </w:rPr>
+        <w:tab/>
+        <w:t>4</w:t>
+      </w:r>
+    </w:p>
+    <w:p>
+      <w:pPr>
+        <w:pStyle w:val="ndice1"/>
+        <w:tabs>
+          <w:tab w:val="right" w:pos="8494"/>
+        </w:tabs>
+        <w:ind w:left="720"/>
+        <w:rPr>
+          <w:noProof/>
+        </w:rPr>
+      </w:pPr>
+      <w:r>
+        <w:rPr>
+          <w:noProof/>
+        </w:rPr>
+        <w:t>3.2.2 Discusión con los cognitivos</w:t>
+      </w:r>
+      <w:r>
+        <w:rPr>
+          <w:noProof/>
+        </w:rPr>
+        <w:tab/>
+        <w:t>4</w:t>
+      </w:r>
+    </w:p>
+    <w:p>
+      <w:pPr>
+        <w:pStyle w:val="ndice1"/>
+        <w:tabs>
+          <w:tab w:val="right" w:pos="8494"/>
+        </w:tabs>
+        <w:ind w:left="720"/>
+        <w:rPr>
+          <w:noProof/>
+        </w:rPr>
+      </w:pPr>
+      <w:r>
+        <w:rPr>
+          <w:noProof/>
+        </w:rPr>
+        <w:t>3.2.3 Diseño tras las decisiones tomadas</w:t>
+      </w:r>
+      <w:r>
+        <w:rPr>
+          <w:noProof/>
+        </w:rPr>
+        <w:tab/>
+        <w:t>5</w:t>
+      </w:r>
+    </w:p>
+    <w:p>
+      <w:pPr>
+        <w:pStyle w:val="ndice1"/>
+        <w:tabs>
+          <w:tab w:val="right" w:pos="8494"/>
+        </w:tabs>
+        <w:ind w:left="480"/>
+        <w:rPr>
+          <w:noProof/>
+        </w:rPr>
+      </w:pPr>
+      <w:r>
+        <w:rPr>
+          <w:noProof/>
+        </w:rPr>
+        <w:t>3.3 Iteración 3</w:t>
+      </w:r>
+      <w:r>
+        <w:rPr>
+          <w:noProof/>
+        </w:rPr>
+        <w:tab/>
+        <w:t>6</w:t>
+      </w:r>
+    </w:p>
+    <w:p>
+      <w:pPr>
+        <w:pStyle w:val="ndice1"/>
+        <w:tabs>
+          <w:tab w:val="right" w:pos="8494"/>
+        </w:tabs>
+        <w:ind w:left="720"/>
+        <w:rPr>
+          <w:noProof/>
+        </w:rPr>
+      </w:pPr>
+      <w:r>
+        <w:rPr>
+          <w:noProof/>
+        </w:rPr>
+        <w:t>3.3.1 Decisiones</w:t>
+      </w:r>
+      <w:r>
+        <w:rPr>
+          <w:noProof/>
+        </w:rPr>
+        <w:tab/>
+        <w:t>6</w:t>
+      </w:r>
+    </w:p>
+    <w:p>
+      <w:pPr>
+        <w:pStyle w:val="ndice1"/>
+        <w:tabs>
+          <w:tab w:val="right" w:pos="8494"/>
+        </w:tabs>
+        <w:ind w:left="720"/>
+        <w:rPr>
+          <w:noProof/>
+        </w:rPr>
+      </w:pPr>
+      <w:r>
+        <w:rPr>
+          <w:noProof/>
+        </w:rPr>
+        <w:t>3.3.2 Discusión con los cognitivos</w:t>
+      </w:r>
+      <w:r>
+        <w:rPr>
+          <w:noProof/>
+        </w:rPr>
+        <w:tab/>
+        <w:t>6</w:t>
+      </w:r>
+    </w:p>
+    <w:p>
+      <w:pPr>
+        <w:pStyle w:val="ndice1"/>
+        <w:tabs>
+          <w:tab w:val="right" w:pos="8494"/>
+        </w:tabs>
+        <w:ind w:left="720"/>
+        <w:rPr>
+          <w:noProof/>
+        </w:rPr>
+      </w:pPr>
+      <w:r>
+        <w:rPr>
+          <w:noProof/>
+        </w:rPr>
+        <w:t>3.3.3 Diseño tras las decisiones tomadas</w:t>
+      </w:r>
+      <w:r>
+        <w:rPr>
+          <w:noProof/>
+        </w:rPr>
+        <w:tab/>
+        <w:t>6</w:t>
+      </w:r>
+    </w:p>
+    <w:p>
+      <w:pPr>
+        <w:pStyle w:val="ndice1"/>
+        <w:tabs>
+          <w:tab w:val="right" w:pos="8494"/>
+        </w:tabs>
+        <w:ind w:left="480"/>
+        <w:rPr>
+          <w:noProof/>
+        </w:rPr>
+      </w:pPr>
+      <w:r>
+        <w:rPr>
+          <w:noProof/>
+        </w:rPr>
+        <w:t>3.4 Iteración 4</w:t>
+      </w:r>
+      <w:r>
+        <w:rPr>
+          <w:noProof/>
+        </w:rPr>
+        <w:tab/>
+        <w:t>6</w:t>
+      </w:r>
+    </w:p>
+    <w:p>
+      <w:pPr>
+        <w:pStyle w:val="ndice1"/>
+        <w:tabs>
+          <w:tab w:val="right" w:pos="8494"/>
+        </w:tabs>
+        <w:ind w:left="720"/>
+        <w:rPr>
+          <w:noProof/>
+        </w:rPr>
+      </w:pPr>
+      <w:r>
+        <w:rPr>
+          <w:noProof/>
+        </w:rPr>
+        <w:t>3.4.1 Decisiones</w:t>
+      </w:r>
+      <w:r>
+        <w:rPr>
+          <w:noProof/>
+        </w:rPr>
+        <w:tab/>
+        <w:t>6</w:t>
+      </w:r>
+    </w:p>
+    <w:p>
+      <w:pPr>
+        <w:pStyle w:val="ndice1"/>
+        <w:tabs>
+          <w:tab w:val="right" w:pos="8494"/>
+        </w:tabs>
+        <w:ind w:left="720"/>
+        <w:rPr>
+          <w:noProof/>
+        </w:rPr>
+      </w:pPr>
+      <w:r>
+        <w:rPr>
+          <w:noProof/>
+        </w:rPr>
+        <w:t>3.4.2 Discusión con los cognitivos</w:t>
+      </w:r>
+      <w:r>
+        <w:rPr>
+          <w:noProof/>
+        </w:rPr>
+        <w:tab/>
+        <w:t>7</w:t>
+      </w:r>
+    </w:p>
+    <w:p>
+      <w:pPr>
+        <w:pStyle w:val="ndice1"/>
+        <w:tabs>
+          <w:tab w:val="right" w:pos="8494"/>
+        </w:tabs>
+        <w:ind w:left="720"/>
+        <w:rPr>
+          <w:noProof/>
+        </w:rPr>
+      </w:pPr>
+      <w:r>
+        <w:rPr>
+          <w:noProof/>
+        </w:rPr>
+        <w:t>3.4.3 Diseño tras las decisiones tomadas</w:t>
+      </w:r>
+      <w:r>
+        <w:rPr>
+          <w:noProof/>
+        </w:rPr>
+        <w:tab/>
+        <w:t>7</w:t>
+      </w:r>
+    </w:p>
+    <w:p>
+      <w:pPr>
+        <w:pStyle w:val="ndice1"/>
+        <w:tabs>
+          <w:tab w:val="right" w:pos="8494"/>
+        </w:tabs>
+        <w:ind w:left="480"/>
+        <w:rPr>
+          <w:noProof/>
+        </w:rPr>
+      </w:pPr>
+      <w:r>
+        <w:rPr>
+          <w:noProof/>
+        </w:rPr>
+        <w:t>3.5 Conclusiones tras las iteraciones</w:t>
+      </w:r>
+      <w:r>
+        <w:rPr>
+          <w:noProof/>
+        </w:rPr>
+        <w:tab/>
+        <w:t>8</w:t>
+      </w:r>
+    </w:p>
+    <w:p>
+      <w:pPr>
+        <w:pStyle w:val="ndice1"/>
+        <w:tabs>
+          <w:tab w:val="right" w:pos="8494"/>
+        </w:tabs>
+        <w:rPr>
+          <w:noProof/>
+        </w:rPr>
+      </w:pPr>
+      <w:r>
+        <w:rPr>
+          <w:noProof/>
+        </w:rPr>
+        <w:t>4. Bibliografía</w:t>
+      </w:r>
+      <w:r>
+        <w:rPr>
+          <w:noProof/>
+        </w:rPr>
+        <w:tab/>
+        <w:t>9</w:t>
+      </w:r>
+    </w:p>
+    <w:p>
+      <w:pPr>
+        <w:pStyle w:val="ndice1"/>
+        <w:tabs>
+          <w:tab w:val="right" w:pos="8494"/>
+        </w:tabs>
+        <w:rPr>
+          <w:noProof/>
+        </w:rPr>
+      </w:pPr>
+      <w:r>
+        <w:rPr>
+          <w:noProof/>
+        </w:rPr>
+        <w:t>5. Anexo</w:t>
+      </w:r>
+      <w:r>
+        <w:rPr>
+          <w:noProof/>
+        </w:rPr>
+        <w:tab/>
+        <w:t>10</w:t>
+      </w:r>
+    </w:p>
+    <w:p>
+      <w:pPr>
+        <w:jc w:val="left"/>
+        <w:rPr>
+          <w:noProof/>
+        </w:rPr>
+        <w:sectPr>
+          <w:type w:val="continuous"/>
+          <w:pgSz w:w="11906" w:h="16838"/>
+          <w:pgMar w:top="1417" w:right="1701" w:bottom="1417" w:left="1701" w:header="708" w:footer="708" w:gutter="0"/>
+          <w:cols w:space="720"/>
+          <w:docGrid w:linePitch="360"/>
+        </w:sectPr>
+      </w:pPr>
+    </w:p>
+    <w:p>
+      <w:pPr>
+        <w:jc w:val="left"/>
+        <w:rPr>
           <w:rFonts w:eastAsiaTheme="majorEastAsia" w:cstheme="majorBidi"/>
           <w:color w:val="2F5496" w:themeColor="accent1" w:themeShade="BF"/>
           <w:sz w:val="56"/>
@@ -507,17 +1096,43 @@
         </w:rPr>
       </w:pPr>
       <w:r>
+        <w:fldChar w:fldCharType="end"/>
+      </w:r>
+      <w:r>
+        <w:br w:type="page"/>
+      </w:r>
+    </w:p>
+    <w:p>
+      <w:pPr>
+        <w:pStyle w:val="Ttulo1"/>
+        <w:numPr>
+          <w:ilvl w:val="0"/>
+          <w:numId w:val="4"/>
+        </w:numPr>
+      </w:pPr>
+      <w:bookmarkStart w:id="0" w:name="_Hlk101977706"/>
+      <w:r>
         <w:lastRenderedPageBreak/>
-        <w:br w:type="page"/>
-      </w:r>
-    </w:p>
-    <w:p>
-      <w:pPr>
-        <w:pStyle w:val="Ttulo1"/>
-      </w:pPr>
-      <w:r>
-        <w:lastRenderedPageBreak/>
-        <w:t>Tabla de roles.</w:t>
+        <w:t>Tabla de roles</w:t>
+      </w:r>
+      <w:bookmarkEnd w:id="0"/>
+      <w:r>
+        <w:t>.</w:t>
+      </w:r>
+      <w:r>
+        <w:fldChar w:fldCharType="begin"/>
+      </w:r>
+      <w:r>
+        <w:instrText xml:space="preserve"> XE "1. </w:instrText>
+      </w:r>
+      <w:r>
+        <w:instrText>Tabla de roles</w:instrText>
+      </w:r>
+      <w:r>
+        <w:instrText xml:space="preserve">" </w:instrText>
+      </w:r>
+      <w:r>
+        <w:fldChar w:fldCharType="end"/>
       </w:r>
     </w:p>
     <w:p>
@@ -570,17 +1185,31 @@
     <w:p>
       <w:pPr>
         <w:pStyle w:val="Ttulo1"/>
-      </w:pPr>
-      <w:r>
-        <w:t>Toma de requisitos.</w:t>
-      </w:r>
-    </w:p>
-    <w:p>
-      <w:pPr>
-        <w:pStyle w:val="Ttulo2"/>
-      </w:pPr>
-      <w:r>
-        <w:t>Enunciado de la práctica</w:t>
+        <w:numPr>
+          <w:ilvl w:val="0"/>
+          <w:numId w:val="4"/>
+        </w:numPr>
+      </w:pPr>
+      <w:r>
+        <w:t>Toma de requisitos</w:t>
+      </w:r>
+      <w:r>
+        <w:fldChar w:fldCharType="begin"/>
+      </w:r>
+      <w:r>
+        <w:instrText xml:space="preserve"> XE "</w:instrText>
+      </w:r>
+      <w:r>
+        <w:instrText xml:space="preserve">2. </w:instrText>
+      </w:r>
+      <w:r>
+        <w:instrText>Toma de requisitos</w:instrText>
+      </w:r>
+      <w:r>
+        <w:instrText xml:space="preserve">" </w:instrText>
+      </w:r>
+      <w:r>
+        <w:fldChar w:fldCharType="end"/>
       </w:r>
     </w:p>
     <w:p>
@@ -666,18 +1295,17 @@
           <w:szCs w:val="24"/>
           <w:lang w:eastAsia="es-ES"/>
         </w:rPr>
-        <w:t xml:space="preserve"> del anexo, podemos también ver una captura de la tabla de requisitos resultantes con los colores haciendo referencia a qué parte del título han sido capturadas, también teniendo en el read.me del github los requisitos junto con la decisión en la que han sido usados.</w:t>
-      </w:r>
-    </w:p>
-    <w:p>
-      <w:pPr>
+        <w:t xml:space="preserve"> del anexo, podemos también ver una captura de la tabla de requisitos resultantes con los colores haciendo referencia a qué parte del título han sido capturadas, también teniendo en el read.me del </w:t>
+      </w:r>
+      <w:r>
         <w:rPr>
           <w:rFonts w:eastAsia="Times New Roman" w:cs="Times New Roman"/>
           <w:color w:val="000000"/>
           <w:szCs w:val="24"/>
           <w:lang w:eastAsia="es-ES"/>
         </w:rPr>
-      </w:pPr>
+        <w:t>GitHub</w:t>
+      </w:r>
       <w:r>
         <w:rPr>
           <w:rFonts w:eastAsia="Times New Roman" w:cs="Times New Roman"/>
@@ -685,17 +1313,18 @@
           <w:szCs w:val="24"/>
           <w:lang w:eastAsia="es-ES"/>
         </w:rPr>
-        <w:t xml:space="preserve">Por último, </w:t>
-      </w:r>
-      <w:r>
+        <w:t xml:space="preserve"> los requisitos junto con la decisión en la que han sido usados.</w:t>
+      </w:r>
+    </w:p>
+    <w:p>
+      <w:pPr>
         <w:rPr>
           <w:rFonts w:eastAsia="Times New Roman" w:cs="Times New Roman"/>
           <w:color w:val="000000"/>
           <w:szCs w:val="24"/>
           <w:lang w:eastAsia="es-ES"/>
         </w:rPr>
-        <w:t>hay que mencionar</w:t>
-      </w:r>
+      </w:pPr>
       <w:r>
         <w:rPr>
           <w:rFonts w:eastAsia="Times New Roman" w:cs="Times New Roman"/>
@@ -703,7 +1332,7 @@
           <w:szCs w:val="24"/>
           <w:lang w:eastAsia="es-ES"/>
         </w:rPr>
-        <w:t xml:space="preserve"> que, en los requisitos se usó un color rosáceo apagado para indicar aquellas partes del requisito que están puestas para facilitar su diseño, a su vez también hay </w:t>
+        <w:t xml:space="preserve">Por último, </w:t>
       </w:r>
       <w:r>
         <w:rPr>
@@ -712,7 +1341,7 @@
           <w:szCs w:val="24"/>
           <w:lang w:eastAsia="es-ES"/>
         </w:rPr>
-        <w:t>una parte en el enunciado, dedicada al componente de presentación que se ignoró</w:t>
+        <w:t>hay que mencionar</w:t>
       </w:r>
       <w:r>
         <w:rPr>
@@ -721,7 +1350,7 @@
           <w:szCs w:val="24"/>
           <w:lang w:eastAsia="es-ES"/>
         </w:rPr>
-        <w:t xml:space="preserve"> </w:t>
+        <w:t xml:space="preserve"> que, en los requisitos se usó un color rosáceo apagado para indicar aquellas partes del requisito que están puestas para facilitar su diseño, a su vez también hay </w:t>
       </w:r>
       <w:r>
         <w:rPr>
@@ -730,7 +1359,7 @@
           <w:szCs w:val="24"/>
           <w:lang w:eastAsia="es-ES"/>
         </w:rPr>
-        <w:t>pues,</w:t>
+        <w:t>una parte en el enunciado, dedicada al componente de presentación que se ignoró</w:t>
       </w:r>
       <w:r>
         <w:rPr>
@@ -739,28 +1368,94 @@
           <w:szCs w:val="24"/>
           <w:lang w:eastAsia="es-ES"/>
         </w:rPr>
+        <w:t xml:space="preserve"> </w:t>
+      </w:r>
+      <w:r>
+        <w:rPr>
+          <w:rFonts w:eastAsia="Times New Roman" w:cs="Times New Roman"/>
+          <w:color w:val="000000"/>
+          <w:szCs w:val="24"/>
+          <w:lang w:eastAsia="es-ES"/>
+        </w:rPr>
+        <w:t>pues,</w:t>
+      </w:r>
+      <w:r>
+        <w:rPr>
+          <w:rFonts w:eastAsia="Times New Roman" w:cs="Times New Roman"/>
+          <w:color w:val="000000"/>
+          <w:szCs w:val="24"/>
+          <w:lang w:eastAsia="es-ES"/>
+        </w:rPr>
         <w:t xml:space="preserve"> aunque tenían estructura de requisito no iban a ser usadas para la migración de la aplicación.</w:t>
       </w:r>
     </w:p>
     <w:p>
       <w:pPr>
         <w:pStyle w:val="Ttulo1"/>
-      </w:pPr>
-      <w:r>
-        <w:t>Desarrollo de las distintas iteraciones</w:t>
+        <w:numPr>
+          <w:ilvl w:val="0"/>
+          <w:numId w:val="4"/>
+        </w:numPr>
+      </w:pPr>
+      <w:r>
+        <w:t>Desarrollo de las iteraciones</w:t>
+      </w:r>
+      <w:r>
+        <w:fldChar w:fldCharType="begin"/>
+      </w:r>
+      <w:r>
+        <w:instrText xml:space="preserve"> XE "</w:instrText>
+      </w:r>
+      <w:r>
+        <w:instrText xml:space="preserve">3. </w:instrText>
+      </w:r>
+      <w:r>
+        <w:instrText>Desarrollo de las iteraciones</w:instrText>
+      </w:r>
+      <w:r>
+        <w:instrText xml:space="preserve">" </w:instrText>
+      </w:r>
+      <w:r>
+        <w:fldChar w:fldCharType="end"/>
       </w:r>
     </w:p>
     <w:p>
       <w:pPr>
         <w:pStyle w:val="Ttulo2"/>
+        <w:numPr>
+          <w:ilvl w:val="1"/>
+          <w:numId w:val="6"/>
+        </w:numPr>
       </w:pPr>
       <w:r>
         <w:t>Iteración 1</w:t>
       </w:r>
+      <w:r>
+        <w:fldChar w:fldCharType="begin"/>
+      </w:r>
+      <w:r>
+        <w:instrText xml:space="preserve"> XE "</w:instrText>
+      </w:r>
+      <w:r>
+        <w:instrText xml:space="preserve">3.1 </w:instrText>
+      </w:r>
+      <w:r>
+        <w:instrText>Iteración 1</w:instrText>
+      </w:r>
+      <w:r>
+        <w:instrText xml:space="preserve">" </w:instrText>
+      </w:r>
+      <w:r>
+        <w:fldChar w:fldCharType="end"/>
+      </w:r>
     </w:p>
     <w:p>
       <w:pPr>
         <w:pStyle w:val="Ttulo3"/>
+        <w:numPr>
+          <w:ilvl w:val="2"/>
+          <w:numId w:val="6"/>
+        </w:numPr>
       </w:pPr>
       <w:r>
         <w:t>Decisiones</w:t>
@@ -768,6 +1463,30 @@
       <w:r>
         <w:t>.</w:t>
       </w:r>
+      <w:r>
+        <w:t xml:space="preserve"> </w:t>
+      </w:r>
+      <w:r>
+        <w:fldChar w:fldCharType="begin"/>
+      </w:r>
+      <w:r>
+        <w:instrText xml:space="preserve"> XE "3.1</w:instrText>
+      </w:r>
+      <w:r>
+        <w:instrText>.1</w:instrText>
+      </w:r>
+      <w:r>
+        <w:instrText xml:space="preserve"> </w:instrText>
+      </w:r>
+      <w:r>
+        <w:instrText>Decisiones</w:instrText>
+      </w:r>
+      <w:r>
+        <w:instrText xml:space="preserve">" </w:instrText>
+      </w:r>
+      <w:r>
+        <w:fldChar w:fldCharType="end"/>
+      </w:r>
     </w:p>
     <w:p>
       <w:r>
@@ -788,10 +1507,39 @@
     <w:p>
       <w:pPr>
         <w:pStyle w:val="Ttulo3"/>
-      </w:pPr>
-      <w:r>
+        <w:numPr>
+          <w:ilvl w:val="2"/>
+          <w:numId w:val="6"/>
+        </w:numPr>
+      </w:pPr>
+      <w:r>
+        <w:lastRenderedPageBreak/>
         <w:t>Discusión con los cognitivos.</w:t>
       </w:r>
+      <w:r>
+        <w:t xml:space="preserve"> </w:t>
+      </w:r>
+      <w:r>
+        <w:fldChar w:fldCharType="begin"/>
+      </w:r>
+      <w:r>
+        <w:instrText xml:space="preserve"> XE "3.1.</w:instrText>
+      </w:r>
+      <w:r>
+        <w:instrText>2</w:instrText>
+      </w:r>
+      <w:r>
+        <w:instrText xml:space="preserve"> </w:instrText>
+      </w:r>
+      <w:r>
+        <w:instrText>Discusión con los cognitivos</w:instrText>
+      </w:r>
+      <w:r>
+        <w:instrText xml:space="preserve">" </w:instrText>
+      </w:r>
+      <w:r>
+        <w:fldChar w:fldCharType="end"/>
+      </w:r>
     </w:p>
     <w:p>
       <w:r>
@@ -813,10 +1561,37 @@
     <w:p>
       <w:pPr>
         <w:pStyle w:val="Ttulo3"/>
-      </w:pPr>
-      <w:r>
-        <w:lastRenderedPageBreak/>
+        <w:numPr>
+          <w:ilvl w:val="2"/>
+          <w:numId w:val="6"/>
+        </w:numPr>
+      </w:pPr>
+      <w:r>
         <w:t>Diseño tras las decisiones tomadas.</w:t>
+      </w:r>
+      <w:r>
+        <w:t xml:space="preserve"> </w:t>
+      </w:r>
+      <w:r>
+        <w:fldChar w:fldCharType="begin"/>
+      </w:r>
+      <w:r>
+        <w:instrText xml:space="preserve"> XE "3.1.</w:instrText>
+      </w:r>
+      <w:r>
+        <w:instrText>3</w:instrText>
+      </w:r>
+      <w:r>
+        <w:instrText xml:space="preserve"> </w:instrText>
+      </w:r>
+      <w:r>
+        <w:instrText>Diseño tras las decisiones tomadas</w:instrText>
+      </w:r>
+      <w:r>
+        <w:instrText xml:space="preserve">" </w:instrText>
+      </w:r>
+      <w:r>
+        <w:fldChar w:fldCharType="end"/>
       </w:r>
     </w:p>
     <w:p>
@@ -897,6 +1672,7 @@
     <w:p>
       <w:pPr>
         <w:keepNext/>
+        <w:jc w:val="center"/>
       </w:pPr>
       <w:r>
         <w:rPr>
@@ -956,6 +1732,7 @@
     <w:p>
       <w:pPr>
         <w:pStyle w:val="Descripcin"/>
+        <w:jc w:val="center"/>
       </w:pPr>
       <w:r>
         <w:t>Figura</w:t>
@@ -963,14 +1740,27 @@
       <w:r>
         <w:t xml:space="preserve"> </w:t>
       </w:r>
-      <w:fldSimple w:instr=" SEQ Ilustración \* ARABIC ">
-        <w:r>
-          <w:rPr>
-            <w:noProof/>
-          </w:rPr>
-          <w:t>1</w:t>
-        </w:r>
-      </w:fldSimple>
+      <w:r>
+        <w:fldChar w:fldCharType="begin"/>
+      </w:r>
+      <w:r>
+        <w:instrText xml:space="preserve"> SEQ Ilustración \* ARABIC </w:instrText>
+      </w:r>
+      <w:r>
+        <w:fldChar w:fldCharType="separate"/>
+      </w:r>
+      <w:r>
+        <w:rPr>
+          <w:noProof/>
+        </w:rPr>
+        <w:t>1</w:t>
+      </w:r>
+      <w:r>
+        <w:rPr>
+          <w:noProof/>
+        </w:rPr>
+        <w:fldChar w:fldCharType="end"/>
+      </w:r>
       <w:r>
         <w:t>: Iteración 1</w:t>
       </w:r>
@@ -981,14 +1771,46 @@
     <w:p>
       <w:pPr>
         <w:pStyle w:val="Ttulo2"/>
+        <w:numPr>
+          <w:ilvl w:val="1"/>
+          <w:numId w:val="6"/>
+        </w:numPr>
       </w:pPr>
       <w:r>
         <w:t>Iteración 2</w:t>
       </w:r>
+      <w:r>
+        <w:fldChar w:fldCharType="begin"/>
+      </w:r>
+      <w:r>
+        <w:instrText xml:space="preserve"> XE "3.</w:instrText>
+      </w:r>
+      <w:r>
+        <w:instrText>2</w:instrText>
+      </w:r>
+      <w:r>
+        <w:instrText xml:space="preserve"> </w:instrText>
+      </w:r>
+      <w:r>
+        <w:instrText xml:space="preserve">Iteración </w:instrText>
+      </w:r>
+      <w:r>
+        <w:instrText>2</w:instrText>
+      </w:r>
+      <w:r>
+        <w:instrText xml:space="preserve">" </w:instrText>
+      </w:r>
+      <w:r>
+        <w:fldChar w:fldCharType="end"/>
+      </w:r>
     </w:p>
     <w:p>
       <w:pPr>
         <w:pStyle w:val="Ttulo3"/>
+        <w:numPr>
+          <w:ilvl w:val="2"/>
+          <w:numId w:val="7"/>
+        </w:numPr>
       </w:pPr>
       <w:r>
         <w:t>Decisiones</w:t>
@@ -996,6 +1818,24 @@
       <w:r>
         <w:t>.</w:t>
       </w:r>
+      <w:r>
+        <w:t xml:space="preserve"> </w:t>
+      </w:r>
+      <w:r>
+        <w:fldChar w:fldCharType="begin"/>
+      </w:r>
+      <w:r>
+        <w:instrText xml:space="preserve"> XE "3.</w:instrText>
+      </w:r>
+      <w:r>
+        <w:instrText>2</w:instrText>
+      </w:r>
+      <w:r>
+        <w:instrText xml:space="preserve">.1 Decisiones" </w:instrText>
+      </w:r>
+      <w:r>
+        <w:fldChar w:fldCharType="end"/>
+      </w:r>
     </w:p>
     <w:p>
       <w:r>
@@ -1003,12 +1843,43 @@
       </w:r>
     </w:p>
     <w:p>
+      <w:r>
+        <w:t xml:space="preserve">Dentro de estas se tomo la decisión de implementar el diseño de la seguridad del microservicio de compras pues tenía una aplicación directa dentro del diseño y con una funcionalidad clara dentro del microservicio. Aunque pudiese tomarse dicha decisión </w:t>
+      </w:r>
+      <w:r>
+        <w:lastRenderedPageBreak/>
+        <w:t>como una decisión de calidad, la intención no es dar calidad a la aplicación sino añadirle funcionalidades claves que tienen que ser utilizadas por los requisitos que se propusieron.</w:t>
+      </w:r>
+    </w:p>
+    <w:p>
       <w:pPr>
         <w:pStyle w:val="Ttulo3"/>
+        <w:numPr>
+          <w:ilvl w:val="2"/>
+          <w:numId w:val="7"/>
+        </w:numPr>
       </w:pPr>
       <w:r>
         <w:t>Discusión con los cognitivos.</w:t>
       </w:r>
+      <w:r>
+        <w:t xml:space="preserve"> </w:t>
+      </w:r>
+      <w:r>
+        <w:fldChar w:fldCharType="begin"/>
+      </w:r>
+      <w:r>
+        <w:instrText xml:space="preserve"> XE "3.</w:instrText>
+      </w:r>
+      <w:r>
+        <w:instrText>2</w:instrText>
+      </w:r>
+      <w:r>
+        <w:instrText xml:space="preserve">.2 Discusión con los cognitivos" </w:instrText>
+      </w:r>
+      <w:r>
+        <w:fldChar w:fldCharType="end"/>
+      </w:r>
     </w:p>
     <w:p>
       <w:r>
@@ -1018,10 +1889,31 @@
     <w:p>
       <w:pPr>
         <w:pStyle w:val="Ttulo3"/>
-      </w:pPr>
-      <w:r>
-        <w:lastRenderedPageBreak/>
+        <w:numPr>
+          <w:ilvl w:val="2"/>
+          <w:numId w:val="7"/>
+        </w:numPr>
+      </w:pPr>
+      <w:r>
         <w:t>Diseño tras las decisiones tomadas.</w:t>
+      </w:r>
+      <w:r>
+        <w:t xml:space="preserve"> </w:t>
+      </w:r>
+      <w:r>
+        <w:fldChar w:fldCharType="begin"/>
+      </w:r>
+      <w:r>
+        <w:instrText xml:space="preserve"> XE "3.</w:instrText>
+      </w:r>
+      <w:r>
+        <w:instrText>2</w:instrText>
+      </w:r>
+      <w:r>
+        <w:instrText xml:space="preserve">.3 Diseño tras las decisiones tomadas" </w:instrText>
+      </w:r>
+      <w:r>
+        <w:fldChar w:fldCharType="end"/>
       </w:r>
     </w:p>
     <w:p>
@@ -1310,12 +2202,14 @@
     <w:p>
       <w:pPr>
         <w:keepNext/>
-      </w:pPr>
-      <w:r>
-        <w:rPr>
-          <w:noProof/>
-          <w:lang w:eastAsia="es-ES"/>
-        </w:rPr>
+        <w:jc w:val="center"/>
+      </w:pPr>
+      <w:r>
+        <w:rPr>
+          <w:noProof/>
+          <w:lang w:eastAsia="es-ES"/>
+        </w:rPr>
+        <w:lastRenderedPageBreak/>
         <w:drawing>
           <wp:inline distT="0" distB="0" distL="0" distR="0" wp14:anchorId="7981AA7F" wp14:editId="05199E6A">
             <wp:extent cx="5394960" cy="3558540"/>
@@ -1369,6 +2263,7 @@
     <w:p>
       <w:pPr>
         <w:pStyle w:val="Descripcin"/>
+        <w:jc w:val="center"/>
       </w:pPr>
       <w:r>
         <w:t>Figura</w:t>
@@ -1376,14 +2271,27 @@
       <w:r>
         <w:t xml:space="preserve"> </w:t>
       </w:r>
-      <w:fldSimple w:instr=" SEQ Ilustración \* ARABIC ">
-        <w:r>
-          <w:rPr>
-            <w:noProof/>
-          </w:rPr>
-          <w:t>2</w:t>
-        </w:r>
-      </w:fldSimple>
+      <w:r>
+        <w:fldChar w:fldCharType="begin"/>
+      </w:r>
+      <w:r>
+        <w:instrText xml:space="preserve"> SEQ Ilustración \* ARABIC </w:instrText>
+      </w:r>
+      <w:r>
+        <w:fldChar w:fldCharType="separate"/>
+      </w:r>
+      <w:r>
+        <w:rPr>
+          <w:noProof/>
+        </w:rPr>
+        <w:t>2</w:t>
+      </w:r>
+      <w:r>
+        <w:rPr>
+          <w:noProof/>
+        </w:rPr>
+        <w:fldChar w:fldCharType="end"/>
+      </w:r>
       <w:r>
         <w:t>: Iteración 2 - UML</w:t>
       </w:r>
@@ -1391,15 +2299,46 @@
     <w:p>
       <w:pPr>
         <w:pStyle w:val="Ttulo2"/>
-      </w:pPr>
-      <w:r>
-        <w:lastRenderedPageBreak/>
+        <w:numPr>
+          <w:ilvl w:val="1"/>
+          <w:numId w:val="6"/>
+        </w:numPr>
+      </w:pPr>
+      <w:r>
         <w:t>Iteración 3</w:t>
       </w:r>
+      <w:r>
+        <w:fldChar w:fldCharType="begin"/>
+      </w:r>
+      <w:r>
+        <w:instrText xml:space="preserve"> XE "3.</w:instrText>
+      </w:r>
+      <w:r>
+        <w:instrText>3</w:instrText>
+      </w:r>
+      <w:r>
+        <w:instrText xml:space="preserve"> </w:instrText>
+      </w:r>
+      <w:r>
+        <w:instrText xml:space="preserve">Iteración </w:instrText>
+      </w:r>
+      <w:r>
+        <w:instrText>3</w:instrText>
+      </w:r>
+      <w:r>
+        <w:instrText xml:space="preserve">" </w:instrText>
+      </w:r>
+      <w:r>
+        <w:fldChar w:fldCharType="end"/>
+      </w:r>
     </w:p>
     <w:p>
       <w:pPr>
         <w:pStyle w:val="Ttulo3"/>
+        <w:numPr>
+          <w:ilvl w:val="0"/>
+          <w:numId w:val="8"/>
+        </w:numPr>
       </w:pPr>
       <w:r>
         <w:t>Decisiones</w:t>
@@ -1407,6 +2346,24 @@
       <w:r>
         <w:t>.</w:t>
       </w:r>
+      <w:r>
+        <w:t xml:space="preserve"> </w:t>
+      </w:r>
+      <w:r>
+        <w:fldChar w:fldCharType="begin"/>
+      </w:r>
+      <w:r>
+        <w:instrText xml:space="preserve"> XE "3.</w:instrText>
+      </w:r>
+      <w:r>
+        <w:instrText>3</w:instrText>
+      </w:r>
+      <w:r>
+        <w:instrText xml:space="preserve">.1 Decisiones" </w:instrText>
+      </w:r>
+      <w:r>
+        <w:fldChar w:fldCharType="end"/>
+      </w:r>
     </w:p>
     <w:p>
       <w:r>
@@ -1416,10 +2373,32 @@
     <w:p>
       <w:pPr>
         <w:pStyle w:val="Ttulo3"/>
+        <w:numPr>
+          <w:ilvl w:val="0"/>
+          <w:numId w:val="8"/>
+        </w:numPr>
       </w:pPr>
       <w:r>
         <w:t>Discusión con los cognitivos.</w:t>
       </w:r>
+      <w:r>
+        <w:t xml:space="preserve"> </w:t>
+      </w:r>
+      <w:r>
+        <w:fldChar w:fldCharType="begin"/>
+      </w:r>
+      <w:r>
+        <w:instrText xml:space="preserve"> XE "3.</w:instrText>
+      </w:r>
+      <w:r>
+        <w:instrText>3</w:instrText>
+      </w:r>
+      <w:r>
+        <w:instrText xml:space="preserve">.2 Discusión con los cognitivos" </w:instrText>
+      </w:r>
+      <w:r>
+        <w:fldChar w:fldCharType="end"/>
+      </w:r>
     </w:p>
     <w:p>
       <w:r>
@@ -1441,9 +2420,31 @@
     <w:p>
       <w:pPr>
         <w:pStyle w:val="Ttulo3"/>
+        <w:numPr>
+          <w:ilvl w:val="0"/>
+          <w:numId w:val="8"/>
+        </w:numPr>
       </w:pPr>
       <w:r>
         <w:t>Diseño tras las decisiones tomadas.</w:t>
+      </w:r>
+      <w:r>
+        <w:t xml:space="preserve"> </w:t>
+      </w:r>
+      <w:r>
+        <w:fldChar w:fldCharType="begin"/>
+      </w:r>
+      <w:r>
+        <w:instrText xml:space="preserve"> XE "3.</w:instrText>
+      </w:r>
+      <w:r>
+        <w:instrText>3</w:instrText>
+      </w:r>
+      <w:r>
+        <w:instrText xml:space="preserve">.3 Diseño tras las decisiones tomadas" </w:instrText>
+      </w:r>
+      <w:r>
+        <w:fldChar w:fldCharType="end"/>
       </w:r>
     </w:p>
     <w:p>
@@ -1516,12 +2517,14 @@
     <w:p>
       <w:pPr>
         <w:keepNext/>
-      </w:pPr>
-      <w:r>
-        <w:rPr>
-          <w:noProof/>
-          <w:lang w:eastAsia="es-ES"/>
-        </w:rPr>
+        <w:jc w:val="center"/>
+      </w:pPr>
+      <w:r>
+        <w:rPr>
+          <w:noProof/>
+          <w:lang w:eastAsia="es-ES"/>
+        </w:rPr>
+        <w:lastRenderedPageBreak/>
         <w:drawing>
           <wp:inline distT="0" distB="0" distL="0" distR="0" wp14:anchorId="686CC3F7" wp14:editId="7719F137">
             <wp:extent cx="5394960" cy="3558540"/>
@@ -1575,18 +2578,32 @@
     <w:p>
       <w:pPr>
         <w:pStyle w:val="Descripcin"/>
+        <w:jc w:val="center"/>
       </w:pPr>
       <w:r>
         <w:t xml:space="preserve">Figura </w:t>
       </w:r>
-      <w:fldSimple w:instr=" SEQ Ilustración \* ARABIC ">
-        <w:r>
-          <w:rPr>
-            <w:noProof/>
-          </w:rPr>
-          <w:t>3</w:t>
-        </w:r>
-      </w:fldSimple>
+      <w:r>
+        <w:fldChar w:fldCharType="begin"/>
+      </w:r>
+      <w:r>
+        <w:instrText xml:space="preserve"> SEQ Ilustración \* ARABIC </w:instrText>
+      </w:r>
+      <w:r>
+        <w:fldChar w:fldCharType="separate"/>
+      </w:r>
+      <w:r>
+        <w:rPr>
+          <w:noProof/>
+        </w:rPr>
+        <w:t>3</w:t>
+      </w:r>
+      <w:r>
+        <w:rPr>
+          <w:noProof/>
+        </w:rPr>
+        <w:fldChar w:fldCharType="end"/>
+      </w:r>
       <w:r>
         <w:t>: Iteración 3 - UML</w:t>
       </w:r>
@@ -1594,14 +2611,46 @@
     <w:p>
       <w:pPr>
         <w:pStyle w:val="Ttulo2"/>
+        <w:numPr>
+          <w:ilvl w:val="1"/>
+          <w:numId w:val="6"/>
+        </w:numPr>
       </w:pPr>
       <w:r>
         <w:t>Iteración 4</w:t>
       </w:r>
+      <w:r>
+        <w:fldChar w:fldCharType="begin"/>
+      </w:r>
+      <w:r>
+        <w:instrText xml:space="preserve"> XE "3.</w:instrText>
+      </w:r>
+      <w:r>
+        <w:instrText>4</w:instrText>
+      </w:r>
+      <w:r>
+        <w:instrText xml:space="preserve"> </w:instrText>
+      </w:r>
+      <w:r>
+        <w:instrText xml:space="preserve">Iteración </w:instrText>
+      </w:r>
+      <w:r>
+        <w:instrText>4</w:instrText>
+      </w:r>
+      <w:r>
+        <w:instrText xml:space="preserve">" </w:instrText>
+      </w:r>
+      <w:r>
+        <w:fldChar w:fldCharType="end"/>
+      </w:r>
     </w:p>
     <w:p>
       <w:pPr>
         <w:pStyle w:val="Ttulo3"/>
+        <w:numPr>
+          <w:ilvl w:val="2"/>
+          <w:numId w:val="9"/>
+        </w:numPr>
       </w:pPr>
       <w:r>
         <w:t>Decisiones</w:t>
@@ -1609,6 +2658,24 @@
       <w:r>
         <w:t>.</w:t>
       </w:r>
+      <w:r>
+        <w:t xml:space="preserve"> </w:t>
+      </w:r>
+      <w:r>
+        <w:fldChar w:fldCharType="begin"/>
+      </w:r>
+      <w:r>
+        <w:instrText xml:space="preserve"> XE "3.</w:instrText>
+      </w:r>
+      <w:r>
+        <w:instrText>4</w:instrText>
+      </w:r>
+      <w:r>
+        <w:instrText xml:space="preserve">.1 Decisiones" </w:instrText>
+      </w:r>
+      <w:r>
+        <w:fldChar w:fldCharType="end"/>
+      </w:r>
     </w:p>
     <w:p>
       <w:r>
@@ -1618,11 +2685,32 @@
     <w:p>
       <w:pPr>
         <w:pStyle w:val="Ttulo3"/>
-      </w:pPr>
-      <w:r>
-        <w:lastRenderedPageBreak/>
+        <w:numPr>
+          <w:ilvl w:val="2"/>
+          <w:numId w:val="9"/>
+        </w:numPr>
+      </w:pPr>
+      <w:r>
         <w:t>Discusión con los cognitivos.</w:t>
       </w:r>
+      <w:r>
+        <w:t xml:space="preserve"> </w:t>
+      </w:r>
+      <w:r>
+        <w:fldChar w:fldCharType="begin"/>
+      </w:r>
+      <w:r>
+        <w:instrText xml:space="preserve"> XE "3.</w:instrText>
+      </w:r>
+      <w:r>
+        <w:instrText>4</w:instrText>
+      </w:r>
+      <w:r>
+        <w:instrText xml:space="preserve">.2 Discusión con los cognitivos" </w:instrText>
+      </w:r>
+      <w:r>
+        <w:fldChar w:fldCharType="end"/>
+      </w:r>
     </w:p>
     <w:p>
       <w:r>
@@ -1631,13 +2719,17 @@
       <w:r>
         <w:t xml:space="preserve">(en la decisión 5) </w:t>
       </w:r>
-      <w:bookmarkStart w:id="0" w:name="_GoBack"/>
-      <w:bookmarkEnd w:id="0"/>
       <w:r>
         <w:t xml:space="preserve">con respecto al límite de intentos de compra. Aunque al principio la opción no estaba disponible, al final discutiendo con los senior se llegó a la conclusión de utilizar </w:t>
       </w:r>
       <w:r>
-        <w:t>un patrón Circuit Breaker</w:t>
+        <w:t>un patrón Circuit</w:t>
+      </w:r>
+      <w:r>
+        <w:t xml:space="preserve"> </w:t>
+      </w:r>
+      <w:r>
+        <w:t>Breaker</w:t>
       </w:r>
       <w:r>
         <w:t xml:space="preserve"> debido a que reduciría la probabilidad de fallo.</w:t>
@@ -1646,9 +2738,31 @@
     <w:p>
       <w:pPr>
         <w:pStyle w:val="Ttulo3"/>
+        <w:numPr>
+          <w:ilvl w:val="2"/>
+          <w:numId w:val="9"/>
+        </w:numPr>
       </w:pPr>
       <w:r>
         <w:t>Diseño tras las decisiones tomadas.</w:t>
+      </w:r>
+      <w:r>
+        <w:t xml:space="preserve"> </w:t>
+      </w:r>
+      <w:r>
+        <w:fldChar w:fldCharType="begin"/>
+      </w:r>
+      <w:r>
+        <w:instrText xml:space="preserve"> XE "3.</w:instrText>
+      </w:r>
+      <w:r>
+        <w:instrText>4</w:instrText>
+      </w:r>
+      <w:r>
+        <w:instrText xml:space="preserve">.3 Diseño tras las decisiones tomadas" </w:instrText>
+      </w:r>
+      <w:r>
+        <w:fldChar w:fldCharType="end"/>
       </w:r>
     </w:p>
     <w:p>
@@ -1750,7 +2864,13 @@
         <w:t>referencias</w:t>
       </w:r>
       <w:r>
-        <w:t xml:space="preserve">, que pasa a ser una clase simple que recoge los datos que hemos considerado importantes para las preferencias de un producto (Marcas que se compran, rango de edad, precios, género de los compradores, etc), el microservicio de </w:t>
+        <w:t xml:space="preserve">, que pasa a ser una clase simple que recoge los datos que hemos considerado importantes para las preferencias de un producto (Marcas que se compran, rango de edad, precios, género de los compradores, </w:t>
+      </w:r>
+      <w:r>
+        <w:t>etc.</w:t>
+      </w:r>
+      <w:r>
+        <w:t xml:space="preserve">), el microservicio de </w:t>
       </w:r>
       <w:r>
         <w:rPr>
@@ -1767,7 +2887,11 @@
         <w:t>evoluciones</w:t>
       </w:r>
       <w:r>
-        <w:t xml:space="preserve"> también pasa a convertirse en una clase única que recoge los identificadores del pedido y del usuario que la realizó, y por último el microservicio de </w:t>
+        <w:t xml:space="preserve"> también pasa a convertirse en </w:t>
+      </w:r>
+      <w:r>
+        <w:lastRenderedPageBreak/>
+        <w:t xml:space="preserve">una clase única que recoge los identificadores del pedido y del usuario que la realizó, y por último el microservicio de </w:t>
       </w:r>
       <w:r>
         <w:rPr>
@@ -1978,11 +3102,7 @@
         <w:t>CircuitBreaker</w:t>
       </w:r>
       <w:r>
-        <w:t xml:space="preserve"> entre el módulo de usuarios y el microservicio de Pedidos-Compras siguiendo la documentación </w:t>
-      </w:r>
-      <w:r>
-        <w:lastRenderedPageBreak/>
-        <w:t xml:space="preserve">correspondiente al patrón </w:t>
+        <w:t xml:space="preserve"> entre el módulo de usuarios y el microservicio de Pedidos-Compras siguiendo la documentación correspondiente al patrón </w:t>
       </w:r>
       <w:r>
         <w:t>en el</w:t>
@@ -1992,6 +3112,9 @@
       </w:r>
     </w:p>
     <w:p>
+      <w:pPr>
+        <w:jc w:val="center"/>
+      </w:pPr>
       <w:r>
         <w:rPr>
           <w:noProof/>
@@ -2043,18 +3166,32 @@
     <w:p>
       <w:pPr>
         <w:pStyle w:val="Descripcin"/>
+        <w:jc w:val="center"/>
       </w:pPr>
       <w:r>
         <w:t xml:space="preserve">Figura </w:t>
       </w:r>
-      <w:fldSimple w:instr=" SEQ Ilustración \* ARABIC ">
-        <w:r>
-          <w:rPr>
-            <w:noProof/>
-          </w:rPr>
-          <w:t>4</w:t>
-        </w:r>
-      </w:fldSimple>
+      <w:r>
+        <w:fldChar w:fldCharType="begin"/>
+      </w:r>
+      <w:r>
+        <w:instrText xml:space="preserve"> SEQ Ilustración \* ARABIC </w:instrText>
+      </w:r>
+      <w:r>
+        <w:fldChar w:fldCharType="separate"/>
+      </w:r>
+      <w:r>
+        <w:rPr>
+          <w:noProof/>
+        </w:rPr>
+        <w:t>4</w:t>
+      </w:r>
+      <w:r>
+        <w:rPr>
+          <w:noProof/>
+        </w:rPr>
+        <w:fldChar w:fldCharType="end"/>
+      </w:r>
       <w:r>
         <w:t>: Iteración 4-Final – UML</w:t>
       </w:r>
@@ -2087,12 +3224,14 @@
         <w:t xml:space="preserve">que muestra de forma sencilla </w:t>
       </w:r>
       <w:r>
+        <w:lastRenderedPageBreak/>
         <w:t>cómo se comunica nuestro sistema con las diferentes bases de datos y con el sistema del banco:</w:t>
       </w:r>
     </w:p>
     <w:p>
       <w:pPr>
         <w:keepNext/>
+        <w:jc w:val="center"/>
       </w:pPr>
       <w:r>
         <w:rPr>
@@ -2145,6 +3284,7 @@
     <w:p>
       <w:pPr>
         <w:pStyle w:val="Descripcin"/>
+        <w:jc w:val="center"/>
       </w:pPr>
       <w:r>
         <w:t>Figura</w:t>
@@ -2152,14 +3292,27 @@
       <w:r>
         <w:t xml:space="preserve"> </w:t>
       </w:r>
-      <w:fldSimple w:instr=" SEQ Ilustración \* ARABIC ">
-        <w:r>
-          <w:rPr>
-            <w:noProof/>
-          </w:rPr>
-          <w:t>5</w:t>
-        </w:r>
-      </w:fldSimple>
+      <w:r>
+        <w:fldChar w:fldCharType="begin"/>
+      </w:r>
+      <w:r>
+        <w:instrText xml:space="preserve"> SEQ Ilustración \* ARABIC </w:instrText>
+      </w:r>
+      <w:r>
+        <w:fldChar w:fldCharType="separate"/>
+      </w:r>
+      <w:r>
+        <w:rPr>
+          <w:noProof/>
+        </w:rPr>
+        <w:t>5</w:t>
+      </w:r>
+      <w:r>
+        <w:rPr>
+          <w:noProof/>
+        </w:rPr>
+        <w:fldChar w:fldCharType="end"/>
+      </w:r>
       <w:r>
         <w:t>: Iteración 4-Final - Diagrama de Despliegue</w:t>
       </w:r>
@@ -2167,10 +3320,38 @@
     <w:p>
       <w:pPr>
         <w:pStyle w:val="Ttulo2"/>
+        <w:numPr>
+          <w:ilvl w:val="1"/>
+          <w:numId w:val="6"/>
+        </w:numPr>
       </w:pPr>
       <w:r>
         <w:t>Conclusiones tras las iteraciones.</w:t>
       </w:r>
+      <w:r>
+        <w:t xml:space="preserve"> </w:t>
+      </w:r>
+      <w:r>
+        <w:fldChar w:fldCharType="begin"/>
+      </w:r>
+      <w:r>
+        <w:instrText xml:space="preserve"> XE "3.</w:instrText>
+      </w:r>
+      <w:r>
+        <w:instrText>5</w:instrText>
+      </w:r>
+      <w:r>
+        <w:instrText xml:space="preserve"> </w:instrText>
+      </w:r>
+      <w:r>
+        <w:instrText>Conclusiones tras las iteraciones</w:instrText>
+      </w:r>
+      <w:r>
+        <w:instrText xml:space="preserve">" </w:instrText>
+      </w:r>
+      <w:r>
+        <w:fldChar w:fldCharType="end"/>
+      </w:r>
     </w:p>
     <w:p>
       <w:r>
@@ -2186,46 +3367,73 @@
     <w:p>
       <w:pPr>
         <w:pStyle w:val="Ttulo1"/>
-      </w:pPr>
+        <w:numPr>
+          <w:ilvl w:val="0"/>
+          <w:numId w:val="4"/>
+        </w:numPr>
+      </w:pPr>
+      <w:r>
+        <w:t>Bibliografía</w:t>
+      </w:r>
+      <w:r>
+        <w:fldChar w:fldCharType="begin"/>
+      </w:r>
+      <w:r>
+        <w:instrText xml:space="preserve"> XE "</w:instrText>
+      </w:r>
+      <w:r>
+        <w:instrText>4. Bibliografía</w:instrText>
+      </w:r>
+      <w:r>
+        <w:instrText xml:space="preserve">" </w:instrText>
+      </w:r>
+      <w:r>
+        <w:fldChar w:fldCharType="end"/>
+      </w:r>
+    </w:p>
+    <w:p>
+      <w:r>
+        <w:t xml:space="preserve">3ra Base de Datos </w:t>
+      </w:r>
+      <w:proofErr w:type="spellStart"/>
+      <w:r>
+        <w:t>noSQL</w:t>
+      </w:r>
+      <w:proofErr w:type="spellEnd"/>
+      <w:r>
+        <w:t>: (CouchDB)</w:t>
+      </w:r>
+    </w:p>
+    <w:p>
+      <w:r>
+        <w:t>https://www.grapheverywhere.com/bases-de-datos-nosql-marcas-tipos-ventajas/</w:t>
+      </w:r>
+    </w:p>
+    <w:p/>
+    <w:p>
+      <w:r>
+        <w:t>Driver de CouchDB:</w:t>
+      </w:r>
+    </w:p>
+    <w:p>
+      <w:r>
+        <w:t>https://www.cdata.com/drivers/couchdb/odbc/</w:t>
+      </w:r>
+    </w:p>
+    <w:p/>
+    <w:p>
+      <w:r>
+        <w:t>CircuitBreaker:</w:t>
+      </w:r>
+    </w:p>
+    <w:p>
       <w:r>
         <w:lastRenderedPageBreak/>
-        <w:t>Bibliografía</w:t>
-      </w:r>
-    </w:p>
-    <w:p>
-      <w:r>
-        <w:t>3ra Base de Datos noSQL: (CouchDB)</w:t>
-      </w:r>
-    </w:p>
-    <w:p>
-      <w:r>
-        <w:t>https://www.grapheverywhere.com/bases-de-datos-nosql-marcas-tipos-ventajas/</w:t>
+        <w:t>https://blog.marcinbudny.com/2008/11/circuit-breaker-pattern-aop-style.html</w:t>
       </w:r>
     </w:p>
     <w:p/>
     <w:p>
-      <w:r>
-        <w:t>Driver de CouchDB:</w:t>
-      </w:r>
-    </w:p>
-    <w:p>
-      <w:r>
-        <w:t>https://www.cdata.com/drivers/couchdb/odbc/</w:t>
-      </w:r>
-    </w:p>
-    <w:p/>
-    <w:p>
-      <w:r>
-        <w:t>CircuitBreaker:</w:t>
-      </w:r>
-    </w:p>
-    <w:p>
-      <w:r>
-        <w:t>https://blog.marcinbudny.com/2008/11/circuit-breaker-pattern-aop-style.html</w:t>
-      </w:r>
-    </w:p>
-    <w:p/>
-    <w:p>
       <w:pPr>
         <w:rPr>
           <w:lang w:val="en-US"/>
@@ -2294,15 +3502,41 @@
     <w:p>
       <w:pPr>
         <w:pStyle w:val="Ttulo1"/>
+        <w:numPr>
+          <w:ilvl w:val="0"/>
+          <w:numId w:val="4"/>
+        </w:numPr>
       </w:pPr>
       <w:r>
         <w:lastRenderedPageBreak/>
         <w:t>Anexo</w:t>
       </w:r>
+      <w:r>
+        <w:fldChar w:fldCharType="begin"/>
+      </w:r>
+      <w:r>
+        <w:instrText xml:space="preserve"> XE "</w:instrText>
+      </w:r>
+      <w:r>
+        <w:instrText>5</w:instrText>
+      </w:r>
+      <w:r>
+        <w:instrText xml:space="preserve">. </w:instrText>
+      </w:r>
+      <w:r>
+        <w:instrText>Anexo</w:instrText>
+      </w:r>
+      <w:r>
+        <w:instrText xml:space="preserve">" </w:instrText>
+      </w:r>
+      <w:r>
+        <w:fldChar w:fldCharType="end"/>
+      </w:r>
     </w:p>
     <w:p>
       <w:pPr>
         <w:pStyle w:val="Ttulo2"/>
+        <w:jc w:val="center"/>
       </w:pPr>
       <w:r>
         <w:rPr>
@@ -2310,9 +3544,9 @@
           <w:lang w:eastAsia="es-ES"/>
         </w:rPr>
         <w:drawing>
-          <wp:inline distT="0" distB="0" distL="0" distR="0" wp14:anchorId="6653F0FA" wp14:editId="757B6FEE">
-            <wp:extent cx="5210175" cy="7621264"/>
-            <wp:effectExtent l="0" t="0" r="0" b="0"/>
+          <wp:inline distT="0" distB="0" distL="0" distR="0" wp14:anchorId="6653F0FA" wp14:editId="3A548101">
+            <wp:extent cx="5362575" cy="7844188"/>
+            <wp:effectExtent l="0" t="0" r="0" b="4445"/>
             <wp:docPr id="1" name="Imagen 1" descr="Aplicación&#10;&#10;Descripción generada automáticamente"/>
             <wp:cNvGraphicFramePr>
               <a:graphicFrameLocks xmlns:a="http://schemas.openxmlformats.org/drawingml/2006/main" noChangeAspect="1"/>
@@ -2333,7 +3567,7 @@
                   <pic:spPr>
                     <a:xfrm>
                       <a:off x="0" y="0"/>
-                      <a:ext cx="5212982" cy="7625369"/>
+                      <a:ext cx="5392885" cy="7888524"/>
                     </a:xfrm>
                     <a:prstGeom prst="rect">
                       <a:avLst/>
@@ -2351,14 +3585,27 @@
         <w:pStyle w:val="Descripcin"/>
         <w:jc w:val="center"/>
       </w:pPr>
-      <w:fldSimple w:instr=" SEQ Ilustración \* ARABIC ">
-        <w:r>
-          <w:rPr>
-            <w:noProof/>
-          </w:rPr>
-          <w:t>6</w:t>
-        </w:r>
-      </w:fldSimple>
+      <w:r>
+        <w:fldChar w:fldCharType="begin"/>
+      </w:r>
+      <w:r>
+        <w:instrText xml:space="preserve"> SEQ Ilustración \* ARABIC </w:instrText>
+      </w:r>
+      <w:r>
+        <w:fldChar w:fldCharType="separate"/>
+      </w:r>
+      <w:r>
+        <w:rPr>
+          <w:noProof/>
+        </w:rPr>
+        <w:t>6</w:t>
+      </w:r>
+      <w:r>
+        <w:rPr>
+          <w:noProof/>
+        </w:rPr>
+        <w:fldChar w:fldCharType="end"/>
+      </w:r>
       <w:r>
         <w:tab/>
         <w:t>Enunciado con el subrayado de los requisitos</w:t>
@@ -2373,7 +3620,6 @@
           <w:noProof/>
           <w:lang w:eastAsia="es-ES"/>
         </w:rPr>
-        <w:lastRenderedPageBreak/>
         <w:drawing>
           <wp:inline distT="0" distB="0" distL="0" distR="0" wp14:anchorId="1DCA9A57" wp14:editId="20FA6A8E">
             <wp:extent cx="5400040" cy="5210810"/>
@@ -2416,20 +3662,34 @@
         <w:pStyle w:val="Descripcin"/>
         <w:jc w:val="center"/>
       </w:pPr>
-      <w:fldSimple w:instr=" SEQ Ilustración \* ARABIC ">
-        <w:r>
-          <w:rPr>
-            <w:noProof/>
-          </w:rPr>
-          <w:t>7</w:t>
-        </w:r>
-      </w:fldSimple>
+      <w:r>
+        <w:fldChar w:fldCharType="begin"/>
+      </w:r>
+      <w:r>
+        <w:instrText xml:space="preserve"> SEQ Ilustración \* ARABIC </w:instrText>
+      </w:r>
+      <w:r>
+        <w:fldChar w:fldCharType="separate"/>
+      </w:r>
+      <w:r>
+        <w:rPr>
+          <w:noProof/>
+        </w:rPr>
+        <w:t>7</w:t>
+      </w:r>
+      <w:r>
+        <w:rPr>
+          <w:noProof/>
+        </w:rPr>
+        <w:fldChar w:fldCharType="end"/>
+      </w:r>
       <w:r>
         <w:tab/>
         <w:t>Tabla de requisitos final con el subrayado pertinente</w:t>
       </w:r>
     </w:p>
     <w:sectPr>
+      <w:type w:val="continuous"/>
       <w:pgSz w:w="11906" w:h="16838"/>
       <w:pgMar w:top="1417" w:right="1701" w:bottom="1417" w:left="1701" w:header="708" w:footer="708" w:gutter="0"/>
       <w:cols w:space="708"/>
@@ -2440,7 +3700,7 @@
 </file>
 
 <file path=word/endnotes.xml><?xml version="1.0" encoding="utf-8"?>
-<w:endnotes xmlns:wpc="http://schemas.microsoft.com/office/word/2010/wordprocessingCanvas" xmlns:cx="http://schemas.microsoft.com/office/drawing/2014/chartex" xmlns:cx1="http://schemas.microsoft.com/office/drawing/2015/9/8/chartex" xmlns:mc="http://schemas.openxmlformats.org/markup-compatibility/2006" xmlns:o="urn:schemas-microsoft-com:office:office" xmlns:r="http://schemas.openxmlformats.org/officeDocument/2006/relationships" xmlns:m="http://schemas.openxmlformats.org/officeDocument/2006/math" xmlns:v="urn:schemas-microsoft-com:vml" xmlns:wp14="http://schemas.microsoft.com/office/word/2010/wordprocessingDrawing" xmlns:wp="http://schemas.openxmlformats.org/drawingml/2006/wordprocessingDrawing" xmlns:w10="urn:schemas-microsoft-com:office:word" xmlns:w="http://schemas.openxmlformats.org/wordprocessingml/2006/main" xmlns:w14="http://schemas.microsoft.com/office/word/2010/wordml" xmlns:w15="http://schemas.microsoft.com/office/word/2012/wordml" xmlns:w16se="http://schemas.microsoft.com/office/word/2015/wordml/symex" xmlns:wpg="http://schemas.microsoft.com/office/word/2010/wordprocessingGroup" xmlns:wpi="http://schemas.microsoft.com/office/word/2010/wordprocessingInk" xmlns:wne="http://schemas.microsoft.com/office/word/2006/wordml" xmlns:wps="http://schemas.microsoft.com/office/word/2010/wordprocessingShape" mc:Ignorable="w14 w15 w16se wp14">
+<w:endnotes xmlns:wpc="http://schemas.microsoft.com/office/word/2010/wordprocessingCanvas" xmlns:cx="http://schemas.microsoft.com/office/drawing/2014/chartex" xmlns:cx1="http://schemas.microsoft.com/office/drawing/2015/9/8/chartex" xmlns:cx2="http://schemas.microsoft.com/office/drawing/2015/10/21/chartex" xmlns:cx3="http://schemas.microsoft.com/office/drawing/2016/5/9/chartex" xmlns:cx4="http://schemas.microsoft.com/office/drawing/2016/5/10/chartex" xmlns:cx5="http://schemas.microsoft.com/office/drawing/2016/5/11/chartex" xmlns:cx6="http://schemas.microsoft.com/office/drawing/2016/5/12/chartex" xmlns:cx7="http://schemas.microsoft.com/office/drawing/2016/5/13/chartex" xmlns:cx8="http://schemas.microsoft.com/office/drawing/2016/5/14/chartex" xmlns:mc="http://schemas.openxmlformats.org/markup-compatibility/2006" xmlns:aink="http://schemas.microsoft.com/office/drawing/2016/ink" xmlns:am3d="http://schemas.microsoft.com/office/drawing/2017/model3d" xmlns:o="urn:schemas-microsoft-com:office:office" xmlns:r="http://schemas.openxmlformats.org/officeDocument/2006/relationships" xmlns:m="http://schemas.openxmlformats.org/officeDocument/2006/math" xmlns:v="urn:schemas-microsoft-com:vml" xmlns:wp14="http://schemas.microsoft.com/office/word/2010/wordprocessingDrawing" xmlns:wp="http://schemas.openxmlformats.org/drawingml/2006/wordprocessingDrawing" xmlns:w10="urn:schemas-microsoft-com:office:word" xmlns:w="http://schemas.openxmlformats.org/wordprocessingml/2006/main" xmlns:w14="http://schemas.microsoft.com/office/word/2010/wordml" xmlns:w15="http://schemas.microsoft.com/office/word/2012/wordml" xmlns:w16cex="http://schemas.microsoft.com/office/word/2018/wordml/cex" xmlns:w16cid="http://schemas.microsoft.com/office/word/2016/wordml/cid" xmlns:w16="http://schemas.microsoft.com/office/word/2018/wordml" xmlns:w16sdtdh="http://schemas.microsoft.com/office/word/2020/wordml/sdtdatahash" xmlns:w16se="http://schemas.microsoft.com/office/word/2015/wordml/symex" xmlns:wpg="http://schemas.microsoft.com/office/word/2010/wordprocessingGroup" xmlns:wpi="http://schemas.microsoft.com/office/word/2010/wordprocessingInk" xmlns:wne="http://schemas.microsoft.com/office/word/2006/wordml" xmlns:wps="http://schemas.microsoft.com/office/word/2010/wordprocessingShape" mc:Ignorable="w14 w15 w16se w16cid w16 w16cex w16sdtdh wp14">
   <w:endnote w:type="separator" w:id="-1">
     <w:p>
       <w:pPr>
@@ -2465,7 +3725,7 @@
 </file>
 
 <file path=word/footnotes.xml><?xml version="1.0" encoding="utf-8"?>
-<w:footnotes xmlns:wpc="http://schemas.microsoft.com/office/word/2010/wordprocessingCanvas" xmlns:cx="http://schemas.microsoft.com/office/drawing/2014/chartex" xmlns:cx1="http://schemas.microsoft.com/office/drawing/2015/9/8/chartex" xmlns:mc="http://schemas.openxmlformats.org/markup-compatibility/2006" xmlns:o="urn:schemas-microsoft-com:office:office" xmlns:r="http://schemas.openxmlformats.org/officeDocument/2006/relationships" xmlns:m="http://schemas.openxmlformats.org/officeDocument/2006/math" xmlns:v="urn:schemas-microsoft-com:vml" xmlns:wp14="http://schemas.microsoft.com/office/word/2010/wordprocessingDrawing" xmlns:wp="http://schemas.openxmlformats.org/drawingml/2006/wordprocessingDrawing" xmlns:w10="urn:schemas-microsoft-com:office:word" xmlns:w="http://schemas.openxmlformats.org/wordprocessingml/2006/main" xmlns:w14="http://schemas.microsoft.com/office/word/2010/wordml" xmlns:w15="http://schemas.microsoft.com/office/word/2012/wordml" xmlns:w16se="http://schemas.microsoft.com/office/word/2015/wordml/symex" xmlns:wpg="http://schemas.microsoft.com/office/word/2010/wordprocessingGroup" xmlns:wpi="http://schemas.microsoft.com/office/word/2010/wordprocessingInk" xmlns:wne="http://schemas.microsoft.com/office/word/2006/wordml" xmlns:wps="http://schemas.microsoft.com/office/word/2010/wordprocessingShape" mc:Ignorable="w14 w15 w16se wp14">
+<w:footnotes xmlns:wpc="http://schemas.microsoft.com/office/word/2010/wordprocessingCanvas" xmlns:cx="http://schemas.microsoft.com/office/drawing/2014/chartex" xmlns:cx1="http://schemas.microsoft.com/office/drawing/2015/9/8/chartex" xmlns:cx2="http://schemas.microsoft.com/office/drawing/2015/10/21/chartex" xmlns:cx3="http://schemas.microsoft.com/office/drawing/2016/5/9/chartex" xmlns:cx4="http://schemas.microsoft.com/office/drawing/2016/5/10/chartex" xmlns:cx5="http://schemas.microsoft.com/office/drawing/2016/5/11/chartex" xmlns:cx6="http://schemas.microsoft.com/office/drawing/2016/5/12/chartex" xmlns:cx7="http://schemas.microsoft.com/office/drawing/2016/5/13/chartex" xmlns:cx8="http://schemas.microsoft.com/office/drawing/2016/5/14/chartex" xmlns:mc="http://schemas.openxmlformats.org/markup-compatibility/2006" xmlns:aink="http://schemas.microsoft.com/office/drawing/2016/ink" xmlns:am3d="http://schemas.microsoft.com/office/drawing/2017/model3d" xmlns:o="urn:schemas-microsoft-com:office:office" xmlns:r="http://schemas.openxmlformats.org/officeDocument/2006/relationships" xmlns:m="http://schemas.openxmlformats.org/officeDocument/2006/math" xmlns:v="urn:schemas-microsoft-com:vml" xmlns:wp14="http://schemas.microsoft.com/office/word/2010/wordprocessingDrawing" xmlns:wp="http://schemas.openxmlformats.org/drawingml/2006/wordprocessingDrawing" xmlns:w10="urn:schemas-microsoft-com:office:word" xmlns:w="http://schemas.openxmlformats.org/wordprocessingml/2006/main" xmlns:w14="http://schemas.microsoft.com/office/word/2010/wordml" xmlns:w15="http://schemas.microsoft.com/office/word/2012/wordml" xmlns:w16cex="http://schemas.microsoft.com/office/word/2018/wordml/cex" xmlns:w16cid="http://schemas.microsoft.com/office/word/2016/wordml/cid" xmlns:w16="http://schemas.microsoft.com/office/word/2018/wordml" xmlns:w16sdtdh="http://schemas.microsoft.com/office/word/2020/wordml/sdtdatahash" xmlns:w16se="http://schemas.microsoft.com/office/word/2015/wordml/symex" xmlns:wpg="http://schemas.microsoft.com/office/word/2010/wordprocessingGroup" xmlns:wpi="http://schemas.microsoft.com/office/word/2010/wordprocessingInk" xmlns:wne="http://schemas.microsoft.com/office/word/2006/wordml" xmlns:wps="http://schemas.microsoft.com/office/word/2010/wordprocessingShape" mc:Ignorable="w14 w15 w16se w16cid w16 w16cex w16sdtdh wp14">
   <w:footnote w:type="separator" w:id="-1">
     <w:p>
       <w:pPr>
@@ -2490,7 +3750,7 @@
 </file>
 
 <file path=word/numbering.xml><?xml version="1.0" encoding="utf-8"?>
-<w:numbering xmlns:wpc="http://schemas.microsoft.com/office/word/2010/wordprocessingCanvas" xmlns:cx="http://schemas.microsoft.com/office/drawing/2014/chartex" xmlns:cx1="http://schemas.microsoft.com/office/drawing/2015/9/8/chartex" xmlns:mc="http://schemas.openxmlformats.org/markup-compatibility/2006" xmlns:o="urn:schemas-microsoft-com:office:office" xmlns:r="http://schemas.openxmlformats.org/officeDocument/2006/relationships" xmlns:m="http://schemas.openxmlformats.org/officeDocument/2006/math" xmlns:v="urn:schemas-microsoft-com:vml" xmlns:wp14="http://schemas.microsoft.com/office/word/2010/wordprocessingDrawing" xmlns:wp="http://schemas.openxmlformats.org/drawingml/2006/wordprocessingDrawing" xmlns:w10="urn:schemas-microsoft-com:office:word" xmlns:w="http://schemas.openxmlformats.org/wordprocessingml/2006/main" xmlns:w14="http://schemas.microsoft.com/office/word/2010/wordml" xmlns:w15="http://schemas.microsoft.com/office/word/2012/wordml" xmlns:w16se="http://schemas.microsoft.com/office/word/2015/wordml/symex" xmlns:wpg="http://schemas.microsoft.com/office/word/2010/wordprocessingGroup" xmlns:wpi="http://schemas.microsoft.com/office/word/2010/wordprocessingInk" xmlns:wne="http://schemas.microsoft.com/office/word/2006/wordml" xmlns:wps="http://schemas.microsoft.com/office/word/2010/wordprocessingShape" mc:Ignorable="w14 w15 w16se wp14">
+<w:numbering xmlns:wpc="http://schemas.microsoft.com/office/word/2010/wordprocessingCanvas" xmlns:cx="http://schemas.microsoft.com/office/drawing/2014/chartex" xmlns:cx1="http://schemas.microsoft.com/office/drawing/2015/9/8/chartex" xmlns:cx2="http://schemas.microsoft.com/office/drawing/2015/10/21/chartex" xmlns:cx3="http://schemas.microsoft.com/office/drawing/2016/5/9/chartex" xmlns:cx4="http://schemas.microsoft.com/office/drawing/2016/5/10/chartex" xmlns:cx5="http://schemas.microsoft.com/office/drawing/2016/5/11/chartex" xmlns:cx6="http://schemas.microsoft.com/office/drawing/2016/5/12/chartex" xmlns:cx7="http://schemas.microsoft.com/office/drawing/2016/5/13/chartex" xmlns:cx8="http://schemas.microsoft.com/office/drawing/2016/5/14/chartex" xmlns:mc="http://schemas.openxmlformats.org/markup-compatibility/2006" xmlns:aink="http://schemas.microsoft.com/office/drawing/2016/ink" xmlns:am3d="http://schemas.microsoft.com/office/drawing/2017/model3d" xmlns:o="urn:schemas-microsoft-com:office:office" xmlns:r="http://schemas.openxmlformats.org/officeDocument/2006/relationships" xmlns:m="http://schemas.openxmlformats.org/officeDocument/2006/math" xmlns:v="urn:schemas-microsoft-com:vml" xmlns:wp14="http://schemas.microsoft.com/office/word/2010/wordprocessingDrawing" xmlns:wp="http://schemas.openxmlformats.org/drawingml/2006/wordprocessingDrawing" xmlns:w10="urn:schemas-microsoft-com:office:word" xmlns:w="http://schemas.openxmlformats.org/wordprocessingml/2006/main" xmlns:w14="http://schemas.microsoft.com/office/word/2010/wordml" xmlns:w15="http://schemas.microsoft.com/office/word/2012/wordml" xmlns:w16cex="http://schemas.microsoft.com/office/word/2018/wordml/cex" xmlns:w16cid="http://schemas.microsoft.com/office/word/2016/wordml/cid" xmlns:w16="http://schemas.microsoft.com/office/word/2018/wordml" xmlns:w16sdtdh="http://schemas.microsoft.com/office/word/2020/wordml/sdtdatahash" xmlns:w16se="http://schemas.microsoft.com/office/word/2015/wordml/symex" xmlns:wpg="http://schemas.microsoft.com/office/word/2010/wordprocessingGroup" xmlns:wpi="http://schemas.microsoft.com/office/word/2010/wordprocessingInk" xmlns:wne="http://schemas.microsoft.com/office/word/2006/wordml" xmlns:wps="http://schemas.microsoft.com/office/word/2010/wordprocessingShape" mc:Ignorable="w14 w15 w16se w16cid w16 w16cex w16sdtdh wp14">
   <w:abstractNum w:abstractNumId="0" w15:restartNumberingAfterBreak="0">
     <w:nsid w:val="0E3A078A"/>
     <w:multiLevelType w:val="hybridMultilevel"/>
@@ -2605,6 +3865,460 @@
     </w:lvl>
   </w:abstractNum>
   <w:abstractNum w:abstractNumId="1" w15:restartNumberingAfterBreak="0">
+    <w:nsid w:val="17B77BC2"/>
+    <w:multiLevelType w:val="hybridMultilevel"/>
+    <w:tmpl w:val="1C6010D0"/>
+    <w:lvl w:ilvl="0" w:tplc="9E34BBD2">
+      <w:start w:val="1"/>
+      <w:numFmt w:val="decimal"/>
+      <w:lvlText w:val="%1."/>
+      <w:lvlJc w:val="left"/>
+      <w:pPr>
+        <w:ind w:left="1080" w:hanging="720"/>
+      </w:pPr>
+      <w:rPr>
+        <w:rFonts w:hint="default"/>
+      </w:rPr>
+    </w:lvl>
+    <w:lvl w:ilvl="1" w:tplc="C1CC68F6">
+      <w:start w:val="1"/>
+      <w:numFmt w:val="decimal"/>
+      <w:lvlText w:val="3.%2"/>
+      <w:lvlJc w:val="left"/>
+      <w:pPr>
+        <w:ind w:left="1440" w:hanging="360"/>
+      </w:pPr>
+      <w:rPr>
+        <w:rFonts w:hint="default"/>
+      </w:rPr>
+    </w:lvl>
+    <w:lvl w:ilvl="2" w:tplc="0C0A001B" w:tentative="1">
+      <w:start w:val="1"/>
+      <w:numFmt w:val="lowerRoman"/>
+      <w:lvlText w:val="%3."/>
+      <w:lvlJc w:val="right"/>
+      <w:pPr>
+        <w:ind w:left="2160" w:hanging="180"/>
+      </w:pPr>
+    </w:lvl>
+    <w:lvl w:ilvl="3" w:tplc="0C0A000F" w:tentative="1">
+      <w:start w:val="1"/>
+      <w:numFmt w:val="decimal"/>
+      <w:lvlText w:val="%4."/>
+      <w:lvlJc w:val="left"/>
+      <w:pPr>
+        <w:ind w:left="2880" w:hanging="360"/>
+      </w:pPr>
+    </w:lvl>
+    <w:lvl w:ilvl="4" w:tplc="0C0A0019" w:tentative="1">
+      <w:start w:val="1"/>
+      <w:numFmt w:val="lowerLetter"/>
+      <w:lvlText w:val="%5."/>
+      <w:lvlJc w:val="left"/>
+      <w:pPr>
+        <w:ind w:left="3600" w:hanging="360"/>
+      </w:pPr>
+    </w:lvl>
+    <w:lvl w:ilvl="5" w:tplc="0C0A001B" w:tentative="1">
+      <w:start w:val="1"/>
+      <w:numFmt w:val="lowerRoman"/>
+      <w:lvlText w:val="%6."/>
+      <w:lvlJc w:val="right"/>
+      <w:pPr>
+        <w:ind w:left="4320" w:hanging="180"/>
+      </w:pPr>
+    </w:lvl>
+    <w:lvl w:ilvl="6" w:tplc="0C0A000F" w:tentative="1">
+      <w:start w:val="1"/>
+      <w:numFmt w:val="decimal"/>
+      <w:lvlText w:val="%7."/>
+      <w:lvlJc w:val="left"/>
+      <w:pPr>
+        <w:ind w:left="5040" w:hanging="360"/>
+      </w:pPr>
+    </w:lvl>
+    <w:lvl w:ilvl="7" w:tplc="0C0A0019" w:tentative="1">
+      <w:start w:val="1"/>
+      <w:numFmt w:val="lowerLetter"/>
+      <w:lvlText w:val="%8."/>
+      <w:lvlJc w:val="left"/>
+      <w:pPr>
+        <w:ind w:left="5760" w:hanging="360"/>
+      </w:pPr>
+    </w:lvl>
+    <w:lvl w:ilvl="8" w:tplc="0C0A001B" w:tentative="1">
+      <w:start w:val="1"/>
+      <w:numFmt w:val="lowerRoman"/>
+      <w:lvlText w:val="%9."/>
+      <w:lvlJc w:val="right"/>
+      <w:pPr>
+        <w:ind w:left="6480" w:hanging="180"/>
+      </w:pPr>
+    </w:lvl>
+  </w:abstractNum>
+  <w:abstractNum w:abstractNumId="2" w15:restartNumberingAfterBreak="0">
+    <w:nsid w:val="19087483"/>
+    <w:multiLevelType w:val="hybridMultilevel"/>
+    <w:tmpl w:val="23AE0BEC"/>
+    <w:lvl w:ilvl="0" w:tplc="CEE82AB8">
+      <w:start w:val="1"/>
+      <w:numFmt w:val="decimal"/>
+      <w:lvlText w:val="3.3.%1"/>
+      <w:lvlJc w:val="right"/>
+      <w:pPr>
+        <w:ind w:left="2160" w:hanging="180"/>
+      </w:pPr>
+      <w:rPr>
+        <w:rFonts w:hint="default"/>
+      </w:rPr>
+    </w:lvl>
+    <w:lvl w:ilvl="1" w:tplc="0C0A0019" w:tentative="1">
+      <w:start w:val="1"/>
+      <w:numFmt w:val="lowerLetter"/>
+      <w:lvlText w:val="%2."/>
+      <w:lvlJc w:val="left"/>
+      <w:pPr>
+        <w:ind w:left="1440" w:hanging="360"/>
+      </w:pPr>
+    </w:lvl>
+    <w:lvl w:ilvl="2" w:tplc="0C0A001B" w:tentative="1">
+      <w:start w:val="1"/>
+      <w:numFmt w:val="lowerRoman"/>
+      <w:lvlText w:val="%3."/>
+      <w:lvlJc w:val="right"/>
+      <w:pPr>
+        <w:ind w:left="2160" w:hanging="180"/>
+      </w:pPr>
+    </w:lvl>
+    <w:lvl w:ilvl="3" w:tplc="0C0A000F" w:tentative="1">
+      <w:start w:val="1"/>
+      <w:numFmt w:val="decimal"/>
+      <w:lvlText w:val="%4."/>
+      <w:lvlJc w:val="left"/>
+      <w:pPr>
+        <w:ind w:left="2880" w:hanging="360"/>
+      </w:pPr>
+    </w:lvl>
+    <w:lvl w:ilvl="4" w:tplc="0C0A0019" w:tentative="1">
+      <w:start w:val="1"/>
+      <w:numFmt w:val="lowerLetter"/>
+      <w:lvlText w:val="%5."/>
+      <w:lvlJc w:val="left"/>
+      <w:pPr>
+        <w:ind w:left="3600" w:hanging="360"/>
+      </w:pPr>
+    </w:lvl>
+    <w:lvl w:ilvl="5" w:tplc="0C0A001B" w:tentative="1">
+      <w:start w:val="1"/>
+      <w:numFmt w:val="lowerRoman"/>
+      <w:lvlText w:val="%6."/>
+      <w:lvlJc w:val="right"/>
+      <w:pPr>
+        <w:ind w:left="4320" w:hanging="180"/>
+      </w:pPr>
+    </w:lvl>
+    <w:lvl w:ilvl="6" w:tplc="0C0A000F" w:tentative="1">
+      <w:start w:val="1"/>
+      <w:numFmt w:val="decimal"/>
+      <w:lvlText w:val="%7."/>
+      <w:lvlJc w:val="left"/>
+      <w:pPr>
+        <w:ind w:left="5040" w:hanging="360"/>
+      </w:pPr>
+    </w:lvl>
+    <w:lvl w:ilvl="7" w:tplc="0C0A0019" w:tentative="1">
+      <w:start w:val="1"/>
+      <w:numFmt w:val="lowerLetter"/>
+      <w:lvlText w:val="%8."/>
+      <w:lvlJc w:val="left"/>
+      <w:pPr>
+        <w:ind w:left="5760" w:hanging="360"/>
+      </w:pPr>
+    </w:lvl>
+    <w:lvl w:ilvl="8" w:tplc="0C0A001B" w:tentative="1">
+      <w:start w:val="1"/>
+      <w:numFmt w:val="lowerRoman"/>
+      <w:lvlText w:val="%9."/>
+      <w:lvlJc w:val="right"/>
+      <w:pPr>
+        <w:ind w:left="6480" w:hanging="180"/>
+      </w:pPr>
+    </w:lvl>
+  </w:abstractNum>
+  <w:abstractNum w:abstractNumId="3" w15:restartNumberingAfterBreak="0">
+    <w:nsid w:val="1B0D6CBF"/>
+    <w:multiLevelType w:val="hybridMultilevel"/>
+    <w:tmpl w:val="0A20E37A"/>
+    <w:lvl w:ilvl="0" w:tplc="88E8C0AC">
+      <w:start w:val="1"/>
+      <w:numFmt w:val="decimal"/>
+      <w:lvlText w:val="%1."/>
+      <w:lvlJc w:val="left"/>
+      <w:pPr>
+        <w:ind w:left="720" w:hanging="360"/>
+      </w:pPr>
+      <w:rPr>
+        <w:rFonts w:hint="default"/>
+      </w:rPr>
+    </w:lvl>
+    <w:lvl w:ilvl="1" w:tplc="0C0A0019" w:tentative="1">
+      <w:start w:val="1"/>
+      <w:numFmt w:val="lowerLetter"/>
+      <w:lvlText w:val="%2."/>
+      <w:lvlJc w:val="left"/>
+      <w:pPr>
+        <w:ind w:left="1440" w:hanging="360"/>
+      </w:pPr>
+    </w:lvl>
+    <w:lvl w:ilvl="2" w:tplc="0C0A001B" w:tentative="1">
+      <w:start w:val="1"/>
+      <w:numFmt w:val="lowerRoman"/>
+      <w:lvlText w:val="%3."/>
+      <w:lvlJc w:val="right"/>
+      <w:pPr>
+        <w:ind w:left="2160" w:hanging="180"/>
+      </w:pPr>
+    </w:lvl>
+    <w:lvl w:ilvl="3" w:tplc="0C0A000F" w:tentative="1">
+      <w:start w:val="1"/>
+      <w:numFmt w:val="decimal"/>
+      <w:lvlText w:val="%4."/>
+      <w:lvlJc w:val="left"/>
+      <w:pPr>
+        <w:ind w:left="2880" w:hanging="360"/>
+      </w:pPr>
+    </w:lvl>
+    <w:lvl w:ilvl="4" w:tplc="0C0A0019" w:tentative="1">
+      <w:start w:val="1"/>
+      <w:numFmt w:val="lowerLetter"/>
+      <w:lvlText w:val="%5."/>
+      <w:lvlJc w:val="left"/>
+      <w:pPr>
+        <w:ind w:left="3600" w:hanging="360"/>
+      </w:pPr>
+    </w:lvl>
+    <w:lvl w:ilvl="5" w:tplc="0C0A001B" w:tentative="1">
+      <w:start w:val="1"/>
+      <w:numFmt w:val="lowerRoman"/>
+      <w:lvlText w:val="%6."/>
+      <w:lvlJc w:val="right"/>
+      <w:pPr>
+        <w:ind w:left="4320" w:hanging="180"/>
+      </w:pPr>
+    </w:lvl>
+    <w:lvl w:ilvl="6" w:tplc="0C0A000F" w:tentative="1">
+      <w:start w:val="1"/>
+      <w:numFmt w:val="decimal"/>
+      <w:lvlText w:val="%7."/>
+      <w:lvlJc w:val="left"/>
+      <w:pPr>
+        <w:ind w:left="5040" w:hanging="360"/>
+      </w:pPr>
+    </w:lvl>
+    <w:lvl w:ilvl="7" w:tplc="0C0A0019" w:tentative="1">
+      <w:start w:val="1"/>
+      <w:numFmt w:val="lowerLetter"/>
+      <w:lvlText w:val="%8."/>
+      <w:lvlJc w:val="left"/>
+      <w:pPr>
+        <w:ind w:left="5760" w:hanging="360"/>
+      </w:pPr>
+    </w:lvl>
+    <w:lvl w:ilvl="8" w:tplc="0C0A001B" w:tentative="1">
+      <w:start w:val="1"/>
+      <w:numFmt w:val="lowerRoman"/>
+      <w:lvlText w:val="%9."/>
+      <w:lvlJc w:val="right"/>
+      <w:pPr>
+        <w:ind w:left="6480" w:hanging="180"/>
+      </w:pPr>
+    </w:lvl>
+  </w:abstractNum>
+  <w:abstractNum w:abstractNumId="4" w15:restartNumberingAfterBreak="0">
+    <w:nsid w:val="1D771E2D"/>
+    <w:multiLevelType w:val="hybridMultilevel"/>
+    <w:tmpl w:val="84727D94"/>
+    <w:lvl w:ilvl="0" w:tplc="88E8C0AC">
+      <w:start w:val="1"/>
+      <w:numFmt w:val="decimal"/>
+      <w:lvlText w:val="%1."/>
+      <w:lvlJc w:val="left"/>
+      <w:pPr>
+        <w:ind w:left="720" w:hanging="360"/>
+      </w:pPr>
+      <w:rPr>
+        <w:rFonts w:hint="default"/>
+      </w:rPr>
+    </w:lvl>
+    <w:lvl w:ilvl="1" w:tplc="8B140B00">
+      <w:start w:val="1"/>
+      <w:numFmt w:val="decimal"/>
+      <w:lvlText w:val="3.%2"/>
+      <w:lvlJc w:val="left"/>
+      <w:pPr>
+        <w:ind w:left="1440" w:hanging="360"/>
+      </w:pPr>
+      <w:rPr>
+        <w:rFonts w:hint="default"/>
+      </w:rPr>
+    </w:lvl>
+    <w:lvl w:ilvl="2" w:tplc="3E1AB4DE">
+      <w:start w:val="1"/>
+      <w:numFmt w:val="decimal"/>
+      <w:lvlText w:val="3.1.%3"/>
+      <w:lvlJc w:val="right"/>
+      <w:pPr>
+        <w:ind w:left="2160" w:hanging="180"/>
+      </w:pPr>
+      <w:rPr>
+        <w:rFonts w:hint="default"/>
+      </w:rPr>
+    </w:lvl>
+    <w:lvl w:ilvl="3" w:tplc="0C0A000F" w:tentative="1">
+      <w:start w:val="1"/>
+      <w:numFmt w:val="decimal"/>
+      <w:lvlText w:val="%4."/>
+      <w:lvlJc w:val="left"/>
+      <w:pPr>
+        <w:ind w:left="2880" w:hanging="360"/>
+      </w:pPr>
+    </w:lvl>
+    <w:lvl w:ilvl="4" w:tplc="0C0A0019" w:tentative="1">
+      <w:start w:val="1"/>
+      <w:numFmt w:val="lowerLetter"/>
+      <w:lvlText w:val="%5."/>
+      <w:lvlJc w:val="left"/>
+      <w:pPr>
+        <w:ind w:left="3600" w:hanging="360"/>
+      </w:pPr>
+    </w:lvl>
+    <w:lvl w:ilvl="5" w:tplc="0C0A001B" w:tentative="1">
+      <w:start w:val="1"/>
+      <w:numFmt w:val="lowerRoman"/>
+      <w:lvlText w:val="%6."/>
+      <w:lvlJc w:val="right"/>
+      <w:pPr>
+        <w:ind w:left="4320" w:hanging="180"/>
+      </w:pPr>
+    </w:lvl>
+    <w:lvl w:ilvl="6" w:tplc="0C0A000F" w:tentative="1">
+      <w:start w:val="1"/>
+      <w:numFmt w:val="decimal"/>
+      <w:lvlText w:val="%7."/>
+      <w:lvlJc w:val="left"/>
+      <w:pPr>
+        <w:ind w:left="5040" w:hanging="360"/>
+      </w:pPr>
+    </w:lvl>
+    <w:lvl w:ilvl="7" w:tplc="0C0A0019" w:tentative="1">
+      <w:start w:val="1"/>
+      <w:numFmt w:val="lowerLetter"/>
+      <w:lvlText w:val="%8."/>
+      <w:lvlJc w:val="left"/>
+      <w:pPr>
+        <w:ind w:left="5760" w:hanging="360"/>
+      </w:pPr>
+    </w:lvl>
+    <w:lvl w:ilvl="8" w:tplc="0C0A001B" w:tentative="1">
+      <w:start w:val="1"/>
+      <w:numFmt w:val="lowerRoman"/>
+      <w:lvlText w:val="%9."/>
+      <w:lvlJc w:val="right"/>
+      <w:pPr>
+        <w:ind w:left="6480" w:hanging="180"/>
+      </w:pPr>
+    </w:lvl>
+  </w:abstractNum>
+  <w:abstractNum w:abstractNumId="5" w15:restartNumberingAfterBreak="0">
+    <w:nsid w:val="26B65D99"/>
+    <w:multiLevelType w:val="hybridMultilevel"/>
+    <w:tmpl w:val="D5EEB71A"/>
+    <w:lvl w:ilvl="0" w:tplc="0C0A001B" w:tentative="1">
+      <w:start w:val="1"/>
+      <w:numFmt w:val="lowerRoman"/>
+      <w:lvlText w:val="%1."/>
+      <w:lvlJc w:val="right"/>
+      <w:pPr>
+        <w:ind w:left="2160" w:hanging="180"/>
+      </w:pPr>
+    </w:lvl>
+    <w:lvl w:ilvl="1" w:tplc="0C0A0019" w:tentative="1">
+      <w:start w:val="1"/>
+      <w:numFmt w:val="lowerLetter"/>
+      <w:lvlText w:val="%2."/>
+      <w:lvlJc w:val="left"/>
+      <w:pPr>
+        <w:ind w:left="1440" w:hanging="360"/>
+      </w:pPr>
+    </w:lvl>
+    <w:lvl w:ilvl="2" w:tplc="94FE699E">
+      <w:start w:val="1"/>
+      <w:numFmt w:val="decimal"/>
+      <w:lvlText w:val="3.2.%3"/>
+      <w:lvlJc w:val="right"/>
+      <w:pPr>
+        <w:ind w:left="2340" w:hanging="360"/>
+      </w:pPr>
+      <w:rPr>
+        <w:rFonts w:hint="default"/>
+      </w:rPr>
+    </w:lvl>
+    <w:lvl w:ilvl="3" w:tplc="0C0A000F">
+      <w:start w:val="1"/>
+      <w:numFmt w:val="decimal"/>
+      <w:lvlText w:val="%4."/>
+      <w:lvlJc w:val="left"/>
+      <w:pPr>
+        <w:ind w:left="2880" w:hanging="360"/>
+      </w:pPr>
+    </w:lvl>
+    <w:lvl w:ilvl="4" w:tplc="0C0A0019" w:tentative="1">
+      <w:start w:val="1"/>
+      <w:numFmt w:val="lowerLetter"/>
+      <w:lvlText w:val="%5."/>
+      <w:lvlJc w:val="left"/>
+      <w:pPr>
+        <w:ind w:left="3600" w:hanging="360"/>
+      </w:pPr>
+    </w:lvl>
+    <w:lvl w:ilvl="5" w:tplc="0C0A001B" w:tentative="1">
+      <w:start w:val="1"/>
+      <w:numFmt w:val="lowerRoman"/>
+      <w:lvlText w:val="%6."/>
+      <w:lvlJc w:val="right"/>
+      <w:pPr>
+        <w:ind w:left="4320" w:hanging="180"/>
+      </w:pPr>
+    </w:lvl>
+    <w:lvl w:ilvl="6" w:tplc="0C0A000F" w:tentative="1">
+      <w:start w:val="1"/>
+      <w:numFmt w:val="decimal"/>
+      <w:lvlText w:val="%7."/>
+      <w:lvlJc w:val="left"/>
+      <w:pPr>
+        <w:ind w:left="5040" w:hanging="360"/>
+      </w:pPr>
+    </w:lvl>
+    <w:lvl w:ilvl="7" w:tplc="0C0A0019" w:tentative="1">
+      <w:start w:val="1"/>
+      <w:numFmt w:val="lowerLetter"/>
+      <w:lvlText w:val="%8."/>
+      <w:lvlJc w:val="left"/>
+      <w:pPr>
+        <w:ind w:left="5760" w:hanging="360"/>
+      </w:pPr>
+    </w:lvl>
+    <w:lvl w:ilvl="8" w:tplc="0C0A001B" w:tentative="1">
+      <w:start w:val="1"/>
+      <w:numFmt w:val="lowerRoman"/>
+      <w:lvlText w:val="%9."/>
+      <w:lvlJc w:val="right"/>
+      <w:pPr>
+        <w:ind w:left="6480" w:hanging="180"/>
+      </w:pPr>
+    </w:lvl>
+  </w:abstractNum>
+  <w:abstractNum w:abstractNumId="6" w15:restartNumberingAfterBreak="0">
     <w:nsid w:val="2FBD170B"/>
     <w:multiLevelType w:val="hybridMultilevel"/>
     <w:tmpl w:val="2D8E2EC6"/>
@@ -2693,7 +4407,7 @@
       </w:pPr>
     </w:lvl>
   </w:abstractNum>
-  <w:abstractNum w:abstractNumId="2" w15:restartNumberingAfterBreak="0">
+  <w:abstractNum w:abstractNumId="7" w15:restartNumberingAfterBreak="0">
     <w:nsid w:val="34A2627E"/>
     <w:multiLevelType w:val="multilevel"/>
     <w:tmpl w:val="71D6A306"/>
@@ -2834,20 +4548,130 @@
       </w:rPr>
     </w:lvl>
   </w:abstractNum>
-  <w:num w:numId="1">
+  <w:abstractNum w:abstractNumId="8" w15:restartNumberingAfterBreak="0">
+    <w:nsid w:val="7A706ACA"/>
+    <w:multiLevelType w:val="hybridMultilevel"/>
+    <w:tmpl w:val="74AC5F1C"/>
+    <w:lvl w:ilvl="0" w:tplc="8B140B00">
+      <w:start w:val="1"/>
+      <w:numFmt w:val="decimal"/>
+      <w:lvlText w:val="3.%1"/>
+      <w:lvlJc w:val="left"/>
+      <w:pPr>
+        <w:ind w:left="1440" w:hanging="360"/>
+      </w:pPr>
+      <w:rPr>
+        <w:rFonts w:hint="default"/>
+      </w:rPr>
+    </w:lvl>
+    <w:lvl w:ilvl="1" w:tplc="0C0A0019" w:tentative="1">
+      <w:start w:val="1"/>
+      <w:numFmt w:val="lowerLetter"/>
+      <w:lvlText w:val="%2."/>
+      <w:lvlJc w:val="left"/>
+      <w:pPr>
+        <w:ind w:left="1440" w:hanging="360"/>
+      </w:pPr>
+    </w:lvl>
+    <w:lvl w:ilvl="2" w:tplc="4D947A34">
+      <w:start w:val="1"/>
+      <w:numFmt w:val="decimal"/>
+      <w:lvlText w:val="3.4.%3"/>
+      <w:lvlJc w:val="right"/>
+      <w:pPr>
+        <w:ind w:left="2160" w:hanging="180"/>
+      </w:pPr>
+      <w:rPr>
+        <w:rFonts w:hint="default"/>
+      </w:rPr>
+    </w:lvl>
+    <w:lvl w:ilvl="3" w:tplc="0C0A000F" w:tentative="1">
+      <w:start w:val="1"/>
+      <w:numFmt w:val="decimal"/>
+      <w:lvlText w:val="%4."/>
+      <w:lvlJc w:val="left"/>
+      <w:pPr>
+        <w:ind w:left="2880" w:hanging="360"/>
+      </w:pPr>
+    </w:lvl>
+    <w:lvl w:ilvl="4" w:tplc="0C0A0019" w:tentative="1">
+      <w:start w:val="1"/>
+      <w:numFmt w:val="lowerLetter"/>
+      <w:lvlText w:val="%5."/>
+      <w:lvlJc w:val="left"/>
+      <w:pPr>
+        <w:ind w:left="3600" w:hanging="360"/>
+      </w:pPr>
+    </w:lvl>
+    <w:lvl w:ilvl="5" w:tplc="0C0A001B" w:tentative="1">
+      <w:start w:val="1"/>
+      <w:numFmt w:val="lowerRoman"/>
+      <w:lvlText w:val="%6."/>
+      <w:lvlJc w:val="right"/>
+      <w:pPr>
+        <w:ind w:left="4320" w:hanging="180"/>
+      </w:pPr>
+    </w:lvl>
+    <w:lvl w:ilvl="6" w:tplc="0C0A000F" w:tentative="1">
+      <w:start w:val="1"/>
+      <w:numFmt w:val="decimal"/>
+      <w:lvlText w:val="%7."/>
+      <w:lvlJc w:val="left"/>
+      <w:pPr>
+        <w:ind w:left="5040" w:hanging="360"/>
+      </w:pPr>
+    </w:lvl>
+    <w:lvl w:ilvl="7" w:tplc="0C0A0019" w:tentative="1">
+      <w:start w:val="1"/>
+      <w:numFmt w:val="lowerLetter"/>
+      <w:lvlText w:val="%8."/>
+      <w:lvlJc w:val="left"/>
+      <w:pPr>
+        <w:ind w:left="5760" w:hanging="360"/>
+      </w:pPr>
+    </w:lvl>
+    <w:lvl w:ilvl="8" w:tplc="0C0A001B" w:tentative="1">
+      <w:start w:val="1"/>
+      <w:numFmt w:val="lowerRoman"/>
+      <w:lvlText w:val="%9."/>
+      <w:lvlJc w:val="right"/>
+      <w:pPr>
+        <w:ind w:left="6480" w:hanging="180"/>
+      </w:pPr>
+    </w:lvl>
+  </w:abstractNum>
+  <w:num w:numId="1" w16cid:durableId="934899867">
+    <w:abstractNumId w:val="6"/>
+  </w:num>
+  <w:num w:numId="2" w16cid:durableId="685862230">
+    <w:abstractNumId w:val="7"/>
+  </w:num>
+  <w:num w:numId="3" w16cid:durableId="1763448372">
+    <w:abstractNumId w:val="0"/>
+  </w:num>
+  <w:num w:numId="4" w16cid:durableId="1776636488">
     <w:abstractNumId w:val="1"/>
   </w:num>
-  <w:num w:numId="2">
+  <w:num w:numId="5" w16cid:durableId="691613663">
+    <w:abstractNumId w:val="3"/>
+  </w:num>
+  <w:num w:numId="6" w16cid:durableId="334649970">
+    <w:abstractNumId w:val="4"/>
+  </w:num>
+  <w:num w:numId="7" w16cid:durableId="1056976369">
+    <w:abstractNumId w:val="5"/>
+  </w:num>
+  <w:num w:numId="8" w16cid:durableId="33579798">
     <w:abstractNumId w:val="2"/>
   </w:num>
-  <w:num w:numId="3">
-    <w:abstractNumId w:val="0"/>
+  <w:num w:numId="9" w16cid:durableId="235482294">
+    <w:abstractNumId w:val="8"/>
   </w:num>
 </w:numbering>
 </file>
 
 <file path=word/styles.xml><?xml version="1.0" encoding="utf-8"?>
-<w:styles xmlns:mc="http://schemas.openxmlformats.org/markup-compatibility/2006" xmlns:r="http://schemas.openxmlformats.org/officeDocument/2006/relationships" xmlns:w="http://schemas.openxmlformats.org/wordprocessingml/2006/main" xmlns:w14="http://schemas.microsoft.com/office/word/2010/wordml" xmlns:w15="http://schemas.microsoft.com/office/word/2012/wordml" xmlns:w16se="http://schemas.microsoft.com/office/word/2015/wordml/symex" mc:Ignorable="w14 w15 w16se">
+<w:styles xmlns:mc="http://schemas.openxmlformats.org/markup-compatibility/2006" xmlns:r="http://schemas.openxmlformats.org/officeDocument/2006/relationships" xmlns:w="http://schemas.openxmlformats.org/wordprocessingml/2006/main" xmlns:w14="http://schemas.microsoft.com/office/word/2010/wordml" xmlns:w15="http://schemas.microsoft.com/office/word/2012/wordml" xmlns:w16cex="http://schemas.microsoft.com/office/word/2018/wordml/cex" xmlns:w16cid="http://schemas.microsoft.com/office/word/2016/wordml/cid" xmlns:w16="http://schemas.microsoft.com/office/word/2018/wordml" xmlns:w16sdtdh="http://schemas.microsoft.com/office/word/2020/wordml/sdtdatahash" xmlns:w16se="http://schemas.microsoft.com/office/word/2015/wordml/symex" mc:Ignorable="w14 w15 w16se w16cid w16 w16cex w16sdtdh">
   <w:docDefaults>
     <w:rPrDefault>
       <w:rPr>
@@ -2863,7 +4687,7 @@
       </w:pPr>
     </w:pPrDefault>
   </w:docDefaults>
-  <w:latentStyles w:defLockedState="0" w:defUIPriority="99" w:defSemiHidden="0" w:defUnhideWhenUsed="0" w:defQFormat="0" w:count="371">
+  <w:latentStyles w:defLockedState="0" w:defUIPriority="99" w:defSemiHidden="0" w:defUnhideWhenUsed="0" w:defQFormat="0" w:count="376">
     <w:lsdException w:name="Normal" w:uiPriority="0" w:qFormat="1"/>
     <w:lsdException w:name="heading 1" w:uiPriority="9" w:qFormat="1"/>
     <w:lsdException w:name="heading 2" w:semiHidden="1" w:uiPriority="9" w:unhideWhenUsed="1" w:qFormat="1"/>
@@ -2969,7 +4793,6 @@
     <w:lsdException w:name="HTML Sample" w:semiHidden="1" w:unhideWhenUsed="1"/>
     <w:lsdException w:name="HTML Typewriter" w:semiHidden="1" w:unhideWhenUsed="1"/>
     <w:lsdException w:name="HTML Variable" w:semiHidden="1" w:unhideWhenUsed="1"/>
-    <w:lsdException w:name="Normal Table" w:semiHidden="1" w:unhideWhenUsed="1"/>
     <w:lsdException w:name="annotation subject" w:semiHidden="1" w:unhideWhenUsed="1"/>
     <w:lsdException w:name="No List" w:semiHidden="1" w:unhideWhenUsed="1"/>
     <w:lsdException w:name="Outline List 1" w:semiHidden="1" w:unhideWhenUsed="1"/>
@@ -3012,11 +4835,8 @@
     <w:lsdException w:name="Table Contemporary" w:semiHidden="1" w:unhideWhenUsed="1"/>
     <w:lsdException w:name="Table Elegant" w:semiHidden="1" w:unhideWhenUsed="1"/>
     <w:lsdException w:name="Table Professional" w:semiHidden="1" w:unhideWhenUsed="1"/>
-    <w:lsdException w:name="Table Subtle 1" w:semiHidden="1" w:unhideWhenUsed="1"/>
     <w:lsdException w:name="Table Subtle 2" w:semiHidden="1" w:unhideWhenUsed="1"/>
     <w:lsdException w:name="Table Web 1" w:semiHidden="1" w:unhideWhenUsed="1"/>
-    <w:lsdException w:name="Table Web 2" w:semiHidden="1" w:unhideWhenUsed="1"/>
-    <w:lsdException w:name="Table Web 3" w:semiHidden="1" w:unhideWhenUsed="1"/>
     <w:lsdException w:name="Balloon Text" w:semiHidden="1" w:unhideWhenUsed="1"/>
     <w:lsdException w:name="Table Grid" w:uiPriority="39"/>
     <w:lsdException w:name="Table Theme" w:semiHidden="1" w:unhideWhenUsed="1"/>
@@ -3235,6 +5055,11 @@
     <w:lsdException w:name="List Table 5 Dark Accent 6" w:uiPriority="50"/>
     <w:lsdException w:name="List Table 6 Colorful Accent 6" w:uiPriority="51"/>
     <w:lsdException w:name="List Table 7 Colorful Accent 6" w:uiPriority="52"/>
+    <w:lsdException w:name="Mention" w:semiHidden="1" w:unhideWhenUsed="1"/>
+    <w:lsdException w:name="Smart Hyperlink" w:semiHidden="1" w:unhideWhenUsed="1"/>
+    <w:lsdException w:name="Hashtag" w:semiHidden="1" w:unhideWhenUsed="1"/>
+    <w:lsdException w:name="Unresolved Mention" w:semiHidden="1" w:unhideWhenUsed="1"/>
+    <w:lsdException w:name="Smart Link" w:semiHidden="1" w:unhideWhenUsed="1"/>
   </w:latentStyles>
   <w:style w:type="paragraph" w:default="1" w:styleId="Normal">
     <w:name w:val="Normal"/>
@@ -3574,6 +5399,33 @@
       <w:szCs w:val="18"/>
     </w:rPr>
   </w:style>
+  <w:style w:type="paragraph" w:styleId="ndice1">
+    <w:name w:val="index 1"/>
+    <w:basedOn w:val="Normal"/>
+    <w:next w:val="Normal"/>
+    <w:autoRedefine/>
+    <w:uiPriority w:val="99"/>
+    <w:unhideWhenUsed/>
+    <w:rsid w:val="00FE2EF2"/>
+    <w:pPr>
+      <w:spacing w:after="0" w:line="240" w:lineRule="auto"/>
+      <w:ind w:left="240" w:hanging="240"/>
+    </w:pPr>
+  </w:style>
+  <w:style w:type="paragraph" w:styleId="ndice2">
+    <w:name w:val="index 2"/>
+    <w:basedOn w:val="Normal"/>
+    <w:next w:val="Normal"/>
+    <w:autoRedefine/>
+    <w:uiPriority w:val="99"/>
+    <w:semiHidden/>
+    <w:unhideWhenUsed/>
+    <w:rsid w:val="007A2374"/>
+    <w:pPr>
+      <w:spacing w:after="0" w:line="240" w:lineRule="auto"/>
+      <w:ind w:left="480" w:hanging="240"/>
+    </w:pPr>
+  </w:style>
 </w:styles>
 </file>
 

</xml_diff>

<commit_message>
Terminando el anexo, añadiendo la tabla de tiempos y añadiendo algunas TAG
</commit_message>
<xml_diff>
--- a/Memoria.docx
+++ b/Memoria.docx
@@ -1470,19 +1470,7 @@
         <w:fldChar w:fldCharType="begin"/>
       </w:r>
       <w:r>
-        <w:instrText xml:space="preserve"> XE "3.1</w:instrText>
-      </w:r>
-      <w:r>
-        <w:instrText>.1</w:instrText>
-      </w:r>
-      <w:r>
-        <w:instrText xml:space="preserve"> </w:instrText>
-      </w:r>
-      <w:r>
-        <w:instrText>Decisiones</w:instrText>
-      </w:r>
-      <w:r>
-        <w:instrText xml:space="preserve">" </w:instrText>
+        <w:instrText xml:space="preserve"> XE "3.1.1 Decisiones" </w:instrText>
       </w:r>
       <w:r>
         <w:fldChar w:fldCharType="end"/>
@@ -1523,19 +1511,7 @@
         <w:fldChar w:fldCharType="begin"/>
       </w:r>
       <w:r>
-        <w:instrText xml:space="preserve"> XE "3.1.</w:instrText>
-      </w:r>
-      <w:r>
-        <w:instrText>2</w:instrText>
-      </w:r>
-      <w:r>
-        <w:instrText xml:space="preserve"> </w:instrText>
-      </w:r>
-      <w:r>
-        <w:instrText>Discusión con los cognitivos</w:instrText>
-      </w:r>
-      <w:r>
-        <w:instrText xml:space="preserve">" </w:instrText>
+        <w:instrText xml:space="preserve"> XE "3.1.2 Discusión con los cognitivos" </w:instrText>
       </w:r>
       <w:r>
         <w:fldChar w:fldCharType="end"/>
@@ -1576,19 +1552,7 @@
         <w:fldChar w:fldCharType="begin"/>
       </w:r>
       <w:r>
-        <w:instrText xml:space="preserve"> XE "3.1.</w:instrText>
-      </w:r>
-      <w:r>
-        <w:instrText>3</w:instrText>
-      </w:r>
-      <w:r>
-        <w:instrText xml:space="preserve"> </w:instrText>
-      </w:r>
-      <w:r>
-        <w:instrText>Diseño tras las decisiones tomadas</w:instrText>
-      </w:r>
-      <w:r>
-        <w:instrText xml:space="preserve">" </w:instrText>
+        <w:instrText xml:space="preserve"> XE "3.1.3 Diseño tras las decisiones tomadas" </w:instrText>
       </w:r>
       <w:r>
         <w:fldChar w:fldCharType="end"/>
@@ -1740,27 +1704,14 @@
       <w:r>
         <w:t xml:space="preserve"> </w:t>
       </w:r>
-      <w:r>
-        <w:fldChar w:fldCharType="begin"/>
-      </w:r>
-      <w:r>
-        <w:instrText xml:space="preserve"> SEQ Ilustración \* ARABIC </w:instrText>
-      </w:r>
-      <w:r>
-        <w:fldChar w:fldCharType="separate"/>
-      </w:r>
-      <w:r>
-        <w:rPr>
-          <w:noProof/>
-        </w:rPr>
-        <w:t>1</w:t>
-      </w:r>
-      <w:r>
-        <w:rPr>
-          <w:noProof/>
-        </w:rPr>
-        <w:fldChar w:fldCharType="end"/>
-      </w:r>
+      <w:fldSimple w:instr=" SEQ Ilustración \* ARABIC ">
+        <w:r>
+          <w:rPr>
+            <w:noProof/>
+          </w:rPr>
+          <w:t>1</w:t>
+        </w:r>
+      </w:fldSimple>
       <w:r>
         <w:t>: Iteración 1</w:t>
       </w:r>
@@ -1783,22 +1734,13 @@
         <w:fldChar w:fldCharType="begin"/>
       </w:r>
       <w:r>
-        <w:instrText xml:space="preserve"> XE "3.</w:instrText>
-      </w:r>
-      <w:r>
-        <w:instrText>2</w:instrText>
-      </w:r>
-      <w:r>
-        <w:instrText xml:space="preserve"> </w:instrText>
+        <w:instrText xml:space="preserve"> XE "3.2 </w:instrText>
       </w:r>
       <w:r>
         <w:instrText xml:space="preserve">Iteración </w:instrText>
       </w:r>
       <w:r>
-        <w:instrText>2</w:instrText>
-      </w:r>
-      <w:r>
-        <w:instrText xml:space="preserve">" </w:instrText>
+        <w:instrText xml:space="preserve">2" </w:instrText>
       </w:r>
       <w:r>
         <w:fldChar w:fldCharType="end"/>
@@ -1825,13 +1767,7 @@
         <w:fldChar w:fldCharType="begin"/>
       </w:r>
       <w:r>
-        <w:instrText xml:space="preserve"> XE "3.</w:instrText>
-      </w:r>
-      <w:r>
-        <w:instrText>2</w:instrText>
-      </w:r>
-      <w:r>
-        <w:instrText xml:space="preserve">.1 Decisiones" </w:instrText>
+        <w:instrText xml:space="preserve"> XE "3.2.1 Decisiones" </w:instrText>
       </w:r>
       <w:r>
         <w:fldChar w:fldCharType="end"/>
@@ -1869,13 +1805,7 @@
         <w:fldChar w:fldCharType="begin"/>
       </w:r>
       <w:r>
-        <w:instrText xml:space="preserve"> XE "3.</w:instrText>
-      </w:r>
-      <w:r>
-        <w:instrText>2</w:instrText>
-      </w:r>
-      <w:r>
-        <w:instrText xml:space="preserve">.2 Discusión con los cognitivos" </w:instrText>
+        <w:instrText xml:space="preserve"> XE "3.2.2 Discusión con los cognitivos" </w:instrText>
       </w:r>
       <w:r>
         <w:fldChar w:fldCharType="end"/>
@@ -1904,13 +1834,7 @@
         <w:fldChar w:fldCharType="begin"/>
       </w:r>
       <w:r>
-        <w:instrText xml:space="preserve"> XE "3.</w:instrText>
-      </w:r>
-      <w:r>
-        <w:instrText>2</w:instrText>
-      </w:r>
-      <w:r>
-        <w:instrText xml:space="preserve">.3 Diseño tras las decisiones tomadas" </w:instrText>
+        <w:instrText xml:space="preserve"> XE "3.2.3 Diseño tras las decisiones tomadas" </w:instrText>
       </w:r>
       <w:r>
         <w:fldChar w:fldCharType="end"/>
@@ -2271,27 +2195,14 @@
       <w:r>
         <w:t xml:space="preserve"> </w:t>
       </w:r>
-      <w:r>
-        <w:fldChar w:fldCharType="begin"/>
-      </w:r>
-      <w:r>
-        <w:instrText xml:space="preserve"> SEQ Ilustración \* ARABIC </w:instrText>
-      </w:r>
-      <w:r>
-        <w:fldChar w:fldCharType="separate"/>
-      </w:r>
-      <w:r>
-        <w:rPr>
-          <w:noProof/>
-        </w:rPr>
-        <w:t>2</w:t>
-      </w:r>
-      <w:r>
-        <w:rPr>
-          <w:noProof/>
-        </w:rPr>
-        <w:fldChar w:fldCharType="end"/>
-      </w:r>
+      <w:fldSimple w:instr=" SEQ Ilustración \* ARABIC ">
+        <w:r>
+          <w:rPr>
+            <w:noProof/>
+          </w:rPr>
+          <w:t>2</w:t>
+        </w:r>
+      </w:fldSimple>
       <w:r>
         <w:t>: Iteración 2 - UML</w:t>
       </w:r>
@@ -2323,10 +2234,7 @@
         <w:instrText xml:space="preserve">Iteración </w:instrText>
       </w:r>
       <w:r>
-        <w:instrText>3</w:instrText>
-      </w:r>
-      <w:r>
-        <w:instrText xml:space="preserve">" </w:instrText>
+        <w:instrText xml:space="preserve">3" </w:instrText>
       </w:r>
       <w:r>
         <w:fldChar w:fldCharType="end"/>
@@ -2353,13 +2261,7 @@
         <w:fldChar w:fldCharType="begin"/>
       </w:r>
       <w:r>
-        <w:instrText xml:space="preserve"> XE "3.</w:instrText>
-      </w:r>
-      <w:r>
-        <w:instrText>3</w:instrText>
-      </w:r>
-      <w:r>
-        <w:instrText xml:space="preserve">.1 Decisiones" </w:instrText>
+        <w:instrText xml:space="preserve"> XE "3.3.1 Decisiones" </w:instrText>
       </w:r>
       <w:r>
         <w:fldChar w:fldCharType="end"/>
@@ -2388,13 +2290,7 @@
         <w:fldChar w:fldCharType="begin"/>
       </w:r>
       <w:r>
-        <w:instrText xml:space="preserve"> XE "3.</w:instrText>
-      </w:r>
-      <w:r>
-        <w:instrText>3</w:instrText>
-      </w:r>
-      <w:r>
-        <w:instrText xml:space="preserve">.2 Discusión con los cognitivos" </w:instrText>
+        <w:instrText xml:space="preserve"> XE "3.3.2 Discusión con los cognitivos" </w:instrText>
       </w:r>
       <w:r>
         <w:fldChar w:fldCharType="end"/>
@@ -2435,13 +2331,7 @@
         <w:fldChar w:fldCharType="begin"/>
       </w:r>
       <w:r>
-        <w:instrText xml:space="preserve"> XE "3.</w:instrText>
-      </w:r>
-      <w:r>
-        <w:instrText>3</w:instrText>
-      </w:r>
-      <w:r>
-        <w:instrText xml:space="preserve">.3 Diseño tras las decisiones tomadas" </w:instrText>
+        <w:instrText xml:space="preserve"> XE "3.3.3 Diseño tras las decisiones tomadas" </w:instrText>
       </w:r>
       <w:r>
         <w:fldChar w:fldCharType="end"/>
@@ -2583,27 +2473,14 @@
       <w:r>
         <w:t xml:space="preserve">Figura </w:t>
       </w:r>
-      <w:r>
-        <w:fldChar w:fldCharType="begin"/>
-      </w:r>
-      <w:r>
-        <w:instrText xml:space="preserve"> SEQ Ilustración \* ARABIC </w:instrText>
-      </w:r>
-      <w:r>
-        <w:fldChar w:fldCharType="separate"/>
-      </w:r>
-      <w:r>
-        <w:rPr>
-          <w:noProof/>
-        </w:rPr>
-        <w:t>3</w:t>
-      </w:r>
-      <w:r>
-        <w:rPr>
-          <w:noProof/>
-        </w:rPr>
-        <w:fldChar w:fldCharType="end"/>
-      </w:r>
+      <w:fldSimple w:instr=" SEQ Ilustración \* ARABIC ">
+        <w:r>
+          <w:rPr>
+            <w:noProof/>
+          </w:rPr>
+          <w:t>3</w:t>
+        </w:r>
+      </w:fldSimple>
       <w:r>
         <w:t>: Iteración 3 - UML</w:t>
       </w:r>
@@ -2623,22 +2500,13 @@
         <w:fldChar w:fldCharType="begin"/>
       </w:r>
       <w:r>
-        <w:instrText xml:space="preserve"> XE "3.</w:instrText>
-      </w:r>
-      <w:r>
-        <w:instrText>4</w:instrText>
-      </w:r>
-      <w:r>
-        <w:instrText xml:space="preserve"> </w:instrText>
+        <w:instrText xml:space="preserve"> XE "3.4 </w:instrText>
       </w:r>
       <w:r>
         <w:instrText xml:space="preserve">Iteración </w:instrText>
       </w:r>
       <w:r>
-        <w:instrText>4</w:instrText>
-      </w:r>
-      <w:r>
-        <w:instrText xml:space="preserve">" </w:instrText>
+        <w:instrText xml:space="preserve">4" </w:instrText>
       </w:r>
       <w:r>
         <w:fldChar w:fldCharType="end"/>
@@ -2665,13 +2533,7 @@
         <w:fldChar w:fldCharType="begin"/>
       </w:r>
       <w:r>
-        <w:instrText xml:space="preserve"> XE "3.</w:instrText>
-      </w:r>
-      <w:r>
-        <w:instrText>4</w:instrText>
-      </w:r>
-      <w:r>
-        <w:instrText xml:space="preserve">.1 Decisiones" </w:instrText>
+        <w:instrText xml:space="preserve"> XE "3.4.1 Decisiones" </w:instrText>
       </w:r>
       <w:r>
         <w:fldChar w:fldCharType="end"/>
@@ -2700,13 +2562,7 @@
         <w:fldChar w:fldCharType="begin"/>
       </w:r>
       <w:r>
-        <w:instrText xml:space="preserve"> XE "3.</w:instrText>
-      </w:r>
-      <w:r>
-        <w:instrText>4</w:instrText>
-      </w:r>
-      <w:r>
-        <w:instrText xml:space="preserve">.2 Discusión con los cognitivos" </w:instrText>
+        <w:instrText xml:space="preserve"> XE "3.4.2 Discusión con los cognitivos" </w:instrText>
       </w:r>
       <w:r>
         <w:fldChar w:fldCharType="end"/>
@@ -2753,13 +2609,7 @@
         <w:fldChar w:fldCharType="begin"/>
       </w:r>
       <w:r>
-        <w:instrText xml:space="preserve"> XE "3.</w:instrText>
-      </w:r>
-      <w:r>
-        <w:instrText>4</w:instrText>
-      </w:r>
-      <w:r>
-        <w:instrText xml:space="preserve">.3 Diseño tras las decisiones tomadas" </w:instrText>
+        <w:instrText xml:space="preserve"> XE "3.4.3 Diseño tras las decisiones tomadas" </w:instrText>
       </w:r>
       <w:r>
         <w:fldChar w:fldCharType="end"/>
@@ -3171,27 +3021,14 @@
       <w:r>
         <w:t xml:space="preserve">Figura </w:t>
       </w:r>
-      <w:r>
-        <w:fldChar w:fldCharType="begin"/>
-      </w:r>
-      <w:r>
-        <w:instrText xml:space="preserve"> SEQ Ilustración \* ARABIC </w:instrText>
-      </w:r>
-      <w:r>
-        <w:fldChar w:fldCharType="separate"/>
-      </w:r>
-      <w:r>
-        <w:rPr>
-          <w:noProof/>
-        </w:rPr>
-        <w:t>4</w:t>
-      </w:r>
-      <w:r>
-        <w:rPr>
-          <w:noProof/>
-        </w:rPr>
-        <w:fldChar w:fldCharType="end"/>
-      </w:r>
+      <w:fldSimple w:instr=" SEQ Ilustración \* ARABIC ">
+        <w:r>
+          <w:rPr>
+            <w:noProof/>
+          </w:rPr>
+          <w:t>4</w:t>
+        </w:r>
+      </w:fldSimple>
       <w:r>
         <w:t>: Iteración 4-Final – UML</w:t>
       </w:r>
@@ -3292,27 +3129,14 @@
       <w:r>
         <w:t xml:space="preserve"> </w:t>
       </w:r>
-      <w:r>
-        <w:fldChar w:fldCharType="begin"/>
-      </w:r>
-      <w:r>
-        <w:instrText xml:space="preserve"> SEQ Ilustración \* ARABIC </w:instrText>
-      </w:r>
-      <w:r>
-        <w:fldChar w:fldCharType="separate"/>
-      </w:r>
-      <w:r>
-        <w:rPr>
-          <w:noProof/>
-        </w:rPr>
-        <w:t>5</w:t>
-      </w:r>
-      <w:r>
-        <w:rPr>
-          <w:noProof/>
-        </w:rPr>
-        <w:fldChar w:fldCharType="end"/>
-      </w:r>
+      <w:fldSimple w:instr=" SEQ Ilustración \* ARABIC ">
+        <w:r>
+          <w:rPr>
+            <w:noProof/>
+          </w:rPr>
+          <w:t>5</w:t>
+        </w:r>
+      </w:fldSimple>
       <w:r>
         <w:t>: Iteración 4-Final - Diagrama de Despliegue</w:t>
       </w:r>
@@ -3335,19 +3159,7 @@
         <w:fldChar w:fldCharType="begin"/>
       </w:r>
       <w:r>
-        <w:instrText xml:space="preserve"> XE "3.</w:instrText>
-      </w:r>
-      <w:r>
-        <w:instrText>5</w:instrText>
-      </w:r>
-      <w:r>
-        <w:instrText xml:space="preserve"> </w:instrText>
-      </w:r>
-      <w:r>
-        <w:instrText>Conclusiones tras las iteraciones</w:instrText>
-      </w:r>
-      <w:r>
-        <w:instrText xml:space="preserve">" </w:instrText>
+        <w:instrText xml:space="preserve"> XE "3.5 Conclusiones tras las iteraciones" </w:instrText>
       </w:r>
       <w:r>
         <w:fldChar w:fldCharType="end"/>
@@ -3379,13 +3191,7 @@
         <w:fldChar w:fldCharType="begin"/>
       </w:r>
       <w:r>
-        <w:instrText xml:space="preserve"> XE "</w:instrText>
-      </w:r>
-      <w:r>
-        <w:instrText>4. Bibliografía</w:instrText>
-      </w:r>
-      <w:r>
-        <w:instrText xml:space="preserve">" </w:instrText>
+        <w:instrText xml:space="preserve"> XE "4. Bibliografía" </w:instrText>
       </w:r>
       <w:r>
         <w:fldChar w:fldCharType="end"/>
@@ -3401,7 +3207,15 @@
       </w:r>
       <w:proofErr w:type="spellEnd"/>
       <w:r>
-        <w:t>: (CouchDB)</w:t>
+        <w:t>: (</w:t>
+      </w:r>
+      <w:proofErr w:type="spellStart"/>
+      <w:r>
+        <w:t>CouchDB</w:t>
+      </w:r>
+      <w:proofErr w:type="spellEnd"/>
+      <w:r>
+        <w:t>)</w:t>
       </w:r>
     </w:p>
     <w:p>
@@ -3515,19 +3329,7 @@
         <w:fldChar w:fldCharType="begin"/>
       </w:r>
       <w:r>
-        <w:instrText xml:space="preserve"> XE "</w:instrText>
-      </w:r>
-      <w:r>
-        <w:instrText>5</w:instrText>
-      </w:r>
-      <w:r>
-        <w:instrText xml:space="preserve">. </w:instrText>
-      </w:r>
-      <w:r>
-        <w:instrText>Anexo</w:instrText>
-      </w:r>
-      <w:r>
-        <w:instrText xml:space="preserve">" </w:instrText>
+        <w:instrText xml:space="preserve"> XE "5. Anexo" </w:instrText>
       </w:r>
       <w:r>
         <w:fldChar w:fldCharType="end"/>
@@ -3585,27 +3387,14 @@
         <w:pStyle w:val="Descripcin"/>
         <w:jc w:val="center"/>
       </w:pPr>
-      <w:r>
-        <w:fldChar w:fldCharType="begin"/>
-      </w:r>
-      <w:r>
-        <w:instrText xml:space="preserve"> SEQ Ilustración \* ARABIC </w:instrText>
-      </w:r>
-      <w:r>
-        <w:fldChar w:fldCharType="separate"/>
-      </w:r>
-      <w:r>
-        <w:rPr>
-          <w:noProof/>
-        </w:rPr>
-        <w:t>6</w:t>
-      </w:r>
-      <w:r>
-        <w:rPr>
-          <w:noProof/>
-        </w:rPr>
-        <w:fldChar w:fldCharType="end"/>
-      </w:r>
+      <w:fldSimple w:instr=" SEQ Ilustración \* ARABIC ">
+        <w:r>
+          <w:rPr>
+            <w:noProof/>
+          </w:rPr>
+          <w:t>6</w:t>
+        </w:r>
+      </w:fldSimple>
       <w:r>
         <w:tab/>
         <w:t>Enunciado con el subrayado de los requisitos</w:t>
@@ -3614,12 +3403,14 @@
     <w:p>
       <w:pPr>
         <w:keepNext/>
-      </w:pPr>
-      <w:r>
-        <w:rPr>
-          <w:noProof/>
-          <w:lang w:eastAsia="es-ES"/>
-        </w:rPr>
+        <w:jc w:val="center"/>
+      </w:pPr>
+      <w:r>
+        <w:rPr>
+          <w:noProof/>
+          <w:lang w:eastAsia="es-ES"/>
+        </w:rPr>
+        <w:lastRenderedPageBreak/>
         <w:drawing>
           <wp:inline distT="0" distB="0" distL="0" distR="0" wp14:anchorId="1DCA9A57" wp14:editId="20FA6A8E">
             <wp:extent cx="5400040" cy="5210810"/>
@@ -3662,27 +3453,14 @@
         <w:pStyle w:val="Descripcin"/>
         <w:jc w:val="center"/>
       </w:pPr>
-      <w:r>
-        <w:fldChar w:fldCharType="begin"/>
-      </w:r>
-      <w:r>
-        <w:instrText xml:space="preserve"> SEQ Ilustración \* ARABIC </w:instrText>
-      </w:r>
-      <w:r>
-        <w:fldChar w:fldCharType="separate"/>
-      </w:r>
-      <w:r>
-        <w:rPr>
-          <w:noProof/>
-        </w:rPr>
-        <w:t>7</w:t>
-      </w:r>
-      <w:r>
-        <w:rPr>
-          <w:noProof/>
-        </w:rPr>
-        <w:fldChar w:fldCharType="end"/>
-      </w:r>
+      <w:fldSimple w:instr=" SEQ Ilustración \* ARABIC ">
+        <w:r>
+          <w:rPr>
+            <w:noProof/>
+          </w:rPr>
+          <w:t>7</w:t>
+        </w:r>
+      </w:fldSimple>
       <w:r>
         <w:tab/>
         <w:t>Tabla de requisitos final con el subrayado pertinente</w:t>
@@ -4793,6 +4571,7 @@
     <w:lsdException w:name="HTML Sample" w:semiHidden="1" w:unhideWhenUsed="1"/>
     <w:lsdException w:name="HTML Typewriter" w:semiHidden="1" w:unhideWhenUsed="1"/>
     <w:lsdException w:name="HTML Variable" w:semiHidden="1" w:unhideWhenUsed="1"/>
+    <w:lsdException w:name="Normal Table" w:semiHidden="1" w:unhideWhenUsed="1"/>
     <w:lsdException w:name="annotation subject" w:semiHidden="1" w:unhideWhenUsed="1"/>
     <w:lsdException w:name="No List" w:semiHidden="1" w:unhideWhenUsed="1"/>
     <w:lsdException w:name="Outline List 1" w:semiHidden="1" w:unhideWhenUsed="1"/>
@@ -4835,8 +4614,11 @@
     <w:lsdException w:name="Table Contemporary" w:semiHidden="1" w:unhideWhenUsed="1"/>
     <w:lsdException w:name="Table Elegant" w:semiHidden="1" w:unhideWhenUsed="1"/>
     <w:lsdException w:name="Table Professional" w:semiHidden="1" w:unhideWhenUsed="1"/>
+    <w:lsdException w:name="Table Subtle 1" w:semiHidden="1" w:unhideWhenUsed="1"/>
     <w:lsdException w:name="Table Subtle 2" w:semiHidden="1" w:unhideWhenUsed="1"/>
     <w:lsdException w:name="Table Web 1" w:semiHidden="1" w:unhideWhenUsed="1"/>
+    <w:lsdException w:name="Table Web 2" w:semiHidden="1" w:unhideWhenUsed="1"/>
+    <w:lsdException w:name="Table Web 3" w:semiHidden="1" w:unhideWhenUsed="1"/>
     <w:lsdException w:name="Balloon Text" w:semiHidden="1" w:unhideWhenUsed="1"/>
     <w:lsdException w:name="Table Grid" w:uiPriority="39"/>
     <w:lsdException w:name="Table Theme" w:semiHidden="1" w:unhideWhenUsed="1"/>

</xml_diff>

<commit_message>
Mejora carpetas y facilitación de la lectura
</commit_message>
<xml_diff>
--- a/Memoria.docx
+++ b/Memoria.docx
@@ -391,6 +391,15 @@
           <w:lang w:eastAsia="es-ES"/>
         </w:rPr>
       </w:pPr>
+      <w:r>
+        <w:rPr>
+          <w:rFonts w:eastAsia="Times New Roman" w:cs="Times New Roman"/>
+          <w:color w:val="000000"/>
+          <w:sz w:val="22"/>
+          <w:lang w:eastAsia="es-ES"/>
+        </w:rPr>
+        <w:t>Gabriel Fuentes Villasevil</w:t>
+      </w:r>
     </w:p>
     <w:p>
       <w:pPr>
@@ -1151,6 +1160,12 @@
       <w:r>
         <w:t xml:space="preserve">Seniors: Alejandro Fernández San Román y </w:t>
       </w:r>
+      <w:r>
+        <w:t>Gabriel Fuentes Villasevil</w:t>
+      </w:r>
+      <w:r>
+        <w:t>.</w:t>
+      </w:r>
     </w:p>
     <w:p>
       <w:pPr>
@@ -1166,6 +1181,9 @@
       <w:r>
         <w:t>Aurora María Fernández Basanta y David Ovidio Rubio Caballero</w:t>
       </w:r>
+      <w:r>
+        <w:t>.</w:t>
+      </w:r>
     </w:p>
     <w:p>
       <w:pPr>
@@ -1181,6 +1199,9 @@
       <w:r>
         <w:t>Juan Álvarez Loeches y Álvaro Sepúlveda Crespo</w:t>
       </w:r>
+      <w:r>
+        <w:t>.</w:t>
+      </w:r>
     </w:p>
     <w:p>
       <w:pPr>
@@ -1226,21 +1247,37 @@
           <w:rFonts w:cs="Times New Roman"/>
           <w:szCs w:val="24"/>
         </w:rPr>
-        <w:t xml:space="preserve">En la figura </w:t>
+        <w:t xml:space="preserve">En </w:t>
+      </w:r>
+      <w:r>
+        <w:rPr>
+          <w:rFonts w:cs="Times New Roman"/>
+          <w:i/>
+          <w:iCs/>
+          <w:szCs w:val="24"/>
+        </w:rPr>
+        <w:t>Figura 6</w:t>
+      </w:r>
+      <w:r>
+        <w:rPr>
+          <w:i/>
+          <w:iCs/>
+        </w:rPr>
+        <w:t>: Enunciado de la práctica subrayado</w:t>
       </w:r>
       <w:r>
         <w:rPr>
           <w:rFonts w:cs="Times New Roman"/>
           <w:szCs w:val="24"/>
         </w:rPr>
-        <w:t>6</w:t>
+        <w:t xml:space="preserve"> </w:t>
       </w:r>
       <w:r>
         <w:rPr>
           <w:rFonts w:cs="Times New Roman"/>
           <w:szCs w:val="24"/>
         </w:rPr>
-        <w:t xml:space="preserve"> del anexo podemos ver una captura del </w:t>
+        <w:t xml:space="preserve">del anexo podemos ver una captura del </w:t>
       </w:r>
       <w:r>
         <w:rPr>
@@ -1262,55 +1299,65 @@
       </w:r>
     </w:p>
     <w:p>
-      <w:pPr>
+      <w:r>
         <w:rPr>
           <w:rFonts w:eastAsia="Times New Roman" w:cs="Times New Roman"/>
           <w:color w:val="000000"/>
           <w:szCs w:val="24"/>
           <w:lang w:eastAsia="es-ES"/>
         </w:rPr>
-      </w:pPr>
-      <w:r>
-        <w:rPr>
-          <w:rFonts w:eastAsia="Times New Roman" w:cs="Times New Roman"/>
-          <w:color w:val="000000"/>
-          <w:szCs w:val="24"/>
+        <w:t xml:space="preserve">A su vez, en </w:t>
+      </w:r>
+      <w:r>
+        <w:rPr>
+          <w:i/>
+          <w:iCs/>
+        </w:rPr>
+        <w:t>Figura</w:t>
+      </w:r>
+      <w:r>
+        <w:rPr>
+          <w:i/>
+          <w:iCs/>
+        </w:rPr>
+        <w:t xml:space="preserve"> 7</w:t>
+      </w:r>
+      <w:r>
+        <w:rPr>
+          <w:i/>
+          <w:iCs/>
+          <w:noProof/>
+        </w:rPr>
+        <w:t>:</w:t>
+      </w:r>
+      <w:r>
+        <w:rPr>
+          <w:i/>
+          <w:iCs/>
+        </w:rPr>
+        <w:t xml:space="preserve"> </w:t>
+      </w:r>
+      <w:r>
+        <w:rPr>
+          <w:i/>
+          <w:iCs/>
+        </w:rPr>
+        <w:t>Tabla de requisitos final con el subrayado pertinente</w:t>
+      </w:r>
+      <w:r>
+        <w:rPr>
           <w:lang w:eastAsia="es-ES"/>
         </w:rPr>
-        <w:t xml:space="preserve">A su vez, en la figura </w:t>
-      </w:r>
-      <w:r>
-        <w:rPr>
-          <w:rFonts w:eastAsia="Times New Roman" w:cs="Times New Roman"/>
-          <w:color w:val="000000"/>
-          <w:szCs w:val="24"/>
+        <w:t xml:space="preserve"> del anexo, podemos también ver una captura de la tabla de requisitos resultantes con los colores haciendo referencia a qué parte del título han sido capturadas, también teniendo en el read.me del </w:t>
+      </w:r>
+      <w:r>
+        <w:rPr>
           <w:lang w:eastAsia="es-ES"/>
         </w:rPr>
-        <w:t>7</w:t>
-      </w:r>
-      <w:r>
-        <w:rPr>
-          <w:rFonts w:eastAsia="Times New Roman" w:cs="Times New Roman"/>
-          <w:color w:val="000000"/>
-          <w:szCs w:val="24"/>
-          <w:lang w:eastAsia="es-ES"/>
-        </w:rPr>
-        <w:t xml:space="preserve"> del anexo, podemos también ver una captura de la tabla de requisitos resultantes con los colores haciendo referencia a qué parte del título han sido capturadas, también teniendo en el read.me del </w:t>
-      </w:r>
-      <w:r>
-        <w:rPr>
-          <w:rFonts w:eastAsia="Times New Roman" w:cs="Times New Roman"/>
-          <w:color w:val="000000"/>
-          <w:szCs w:val="24"/>
-          <w:lang w:eastAsia="es-ES"/>
-        </w:rPr>
         <w:t>GitHub</w:t>
       </w:r>
       <w:r>
         <w:rPr>
-          <w:rFonts w:eastAsia="Times New Roman" w:cs="Times New Roman"/>
-          <w:color w:val="000000"/>
-          <w:szCs w:val="24"/>
           <w:lang w:eastAsia="es-ES"/>
         </w:rPr>
         <w:t xml:space="preserve"> los requisitos junto con la decisión en la que han sido usados.</w:t>
@@ -1775,12 +1822,30 @@
     </w:p>
     <w:p>
       <w:r>
-        <w:t>En esta iteración los seniors nos centramos en definir cuales iban a ser los microservicios, cuales sus comunicaciones (RF1.2-RF1-5) así como cuales iban a ser los módulos que cumplir y cómo integrarlos (RF2.2-2.4). Esto nos permitía en las próximas iteraciones tener prácticamente todos los requisitos cubiertos y podernos centrar en cómo distribuir el diseño y en especificar cosas más concretas del mismo.</w:t>
-      </w:r>
-    </w:p>
-    <w:p>
-      <w:r>
-        <w:t xml:space="preserve">Dentro de estas se tomo la decisión de implementar el diseño de la seguridad del microservicio de compras pues tenía una aplicación directa dentro del diseño y con una funcionalidad clara dentro del microservicio. Aunque pudiese tomarse dicha decisión </w:t>
+        <w:t>En esta iteración los seniors nos centramos en definir cu</w:t>
+      </w:r>
+      <w:r>
+        <w:t>á</w:t>
+      </w:r>
+      <w:r>
+        <w:t>les iban a ser los microservicios, cuales sus comunicaciones (RF1.2-RF1-5) así como cuales iban a ser los módulos que cumplir y cómo integrarlos (RF2.2-2.4). Esto nos permitía en las próximas iteraciones tener prácticamente todos los requisitos cubiertos y poder centrar</w:t>
+      </w:r>
+      <w:r>
+        <w:t>nos</w:t>
+      </w:r>
+      <w:r>
+        <w:t xml:space="preserve"> en cómo distribuir el diseño y en especificar cosas más concretas del mismo.</w:t>
+      </w:r>
+    </w:p>
+    <w:p>
+      <w:r>
+        <w:t>Dentro de estas se tom</w:t>
+      </w:r>
+      <w:r>
+        <w:t>ó</w:t>
+      </w:r>
+      <w:r>
+        <w:t xml:space="preserve"> la decisión de implementar el diseño de la seguridad del microservicio de compras pues tenía una aplicación directa dentro del diseño y con una funcionalidad clara dentro del microservicio. Aunque pudiese tomarse dicha decisión </w:t>
       </w:r>
       <w:r>
         <w:lastRenderedPageBreak/>
@@ -2053,7 +2118,13 @@
         <w:t xml:space="preserve"> entre la capa de Presentación y la capa de Negocio </w:t>
       </w:r>
       <w:r>
-        <w:t>que será el encargado de llevas las peticiones entre ambas capas mediante una API REST que aplica el mismo componente</w:t>
+        <w:t>que será el encargado de lleva</w:t>
+      </w:r>
+      <w:r>
+        <w:t>r</w:t>
+      </w:r>
+      <w:r>
+        <w:t xml:space="preserve"> las peticiones entre ambas capas mediante una API REST que aplica el mismo componente</w:t>
       </w:r>
       <w:r>
         <w:t>.</w:t>
@@ -2635,7 +2706,7 @@
         <w:t xml:space="preserve"> </w:t>
       </w:r>
       <w:r>
-        <w:t>enumeraremos</w:t>
+        <w:t>enumeramos</w:t>
       </w:r>
       <w:r>
         <w:t xml:space="preserve"> todos los cambios apoyándonos </w:t>
@@ -2813,7 +2884,13 @@
         <w:t>, en el diagrama de despliegue se contempla mejor esta comunicación</w:t>
       </w:r>
       <w:r>
-        <w:t>, pero lo resumiremos rápidamente:</w:t>
+        <w:t xml:space="preserve">, pero lo </w:t>
+      </w:r>
+      <w:r>
+        <w:t>resumimos</w:t>
+      </w:r>
+      <w:r>
+        <w:t xml:space="preserve"> rápidamente:</w:t>
       </w:r>
     </w:p>
     <w:p>
@@ -3032,10 +3109,19 @@
       <w:r>
         <w:t>: Iteración 4-Final – UML</w:t>
       </w:r>
-    </w:p>
-    <w:p>
-      <w:r>
-        <w:t xml:space="preserve">Como un añadido que no presentábamos en las anteriores iteraciones, hemos complementado el diagrama UML de la última iteración con un diagrama de despliegue </w:t>
+      <w:r>
+        <w:t>.</w:t>
+      </w:r>
+    </w:p>
+    <w:p>
+      <w:r>
+        <w:t xml:space="preserve">Como un añadido que no </w:t>
+      </w:r>
+      <w:r>
+        <w:t>presentamos</w:t>
+      </w:r>
+      <w:r>
+        <w:t xml:space="preserve"> en las anteriores iteraciones, hemos complementado el diagrama UML de la última iteración con un diagrama de despliegue </w:t>
       </w:r>
       <w:r>
         <w:t>(</w:t>
@@ -3140,6 +3226,9 @@
       <w:r>
         <w:t>: Iteración 4-Final - Diagrama de Despliegue</w:t>
       </w:r>
+      <w:r>
+        <w:t>.</w:t>
+      </w:r>
     </w:p>
     <w:p>
       <w:pPr>
@@ -3172,10 +3261,81 @@
     </w:p>
     <w:p>
       <w:r>
-        <w:t>Hacer esta práctica dos veces, si bien en un inicio ha sido un problema abrumador y nos enfrentábamos a él con una actitud algo derrotista, una vez ya acabado hemos visto varios errores que cometimos anteriormente y hemos aprendido de ellos.</w:t>
-      </w:r>
-    </w:p>
-    <w:p/>
+        <w:t xml:space="preserve">Hacer esta práctica dos veces, si bien en un inicio ha sido un problema abrumador y nos </w:t>
+      </w:r>
+      <w:r>
+        <w:t>enfrentamos</w:t>
+      </w:r>
+      <w:r>
+        <w:t xml:space="preserve"> a él con una actitud algo derrotista, una vez ya acabado hemos visto varios errores que cometimos anteriormente y hemos aprendido de ellos.</w:t>
+      </w:r>
+    </w:p>
+    <w:p>
+      <w:r>
+        <w:t>Hay que mencionar</w:t>
+      </w:r>
+      <w:r>
+        <w:t xml:space="preserve"> también que para la facilitación de lectura y evaluación de la práctica se h</w:t>
+      </w:r>
+      <w:r>
+        <w:t xml:space="preserve">a prestado especial cuidado a los “.md” del GitHub para que sean agradables y fáciles de leer, la mayor cantidad de información del avance de la práctica está recogido en el </w:t>
+      </w:r>
+      <w:r>
+        <w:t>ReadMe</w:t>
+      </w:r>
+      <w:r>
+        <w:t>, así como también se han creado etiquetas para el final de cada una de las iteraciones.</w:t>
+      </w:r>
+    </w:p>
+    <w:p>
+      <w:r>
+        <w:t xml:space="preserve">Por </w:t>
+      </w:r>
+      <w:r>
+        <w:t>último,</w:t>
+      </w:r>
+      <w:r>
+        <w:t xml:space="preserve"> al final del anexo, en </w:t>
+      </w:r>
+      <w:r>
+        <w:rPr>
+          <w:i/>
+          <w:iCs/>
+        </w:rPr>
+        <w:t>Figura 8:</w:t>
+      </w:r>
+      <w:r>
+        <w:rPr>
+          <w:i/>
+          <w:iCs/>
+        </w:rPr>
+        <w:t xml:space="preserve"> </w:t>
+      </w:r>
+      <w:r>
+        <w:rPr>
+          <w:i/>
+          <w:iCs/>
+        </w:rPr>
+        <w:t>Tabla de tiempos de cada iteración</w:t>
+      </w:r>
+      <w:r>
+        <w:t xml:space="preserve"> se encuentra la tabla de tiempos, que también se sitúa en nuestro ReadMe.</w:t>
+      </w:r>
+    </w:p>
+    <w:p>
+      <w:pPr>
+        <w:jc w:val="left"/>
+        <w:rPr>
+          <w:rFonts w:eastAsiaTheme="majorEastAsia" w:cstheme="majorBidi"/>
+          <w:color w:val="2F5496" w:themeColor="accent1" w:themeShade="BF"/>
+          <w:sz w:val="56"/>
+          <w:szCs w:val="32"/>
+        </w:rPr>
+      </w:pPr>
+      <w:r>
+        <w:br w:type="page"/>
+      </w:r>
+    </w:p>
     <w:p>
       <w:pPr>
         <w:pStyle w:val="Ttulo1"/>
@@ -3185,6 +3345,7 @@
         </w:numPr>
       </w:pPr>
       <w:r>
+        <w:lastRenderedPageBreak/>
         <w:t>Bibliografía</w:t>
       </w:r>
       <w:r>
@@ -3199,23 +3360,7 @@
     </w:p>
     <w:p>
       <w:r>
-        <w:t xml:space="preserve">3ra Base de Datos </w:t>
-      </w:r>
-      <w:proofErr w:type="spellStart"/>
-      <w:r>
-        <w:t>noSQL</w:t>
-      </w:r>
-      <w:proofErr w:type="spellEnd"/>
-      <w:r>
-        <w:t>: (</w:t>
-      </w:r>
-      <w:proofErr w:type="spellStart"/>
-      <w:r>
-        <w:t>CouchDB</w:t>
-      </w:r>
-      <w:proofErr w:type="spellEnd"/>
-      <w:r>
-        <w:t>)</w:t>
+        <w:t>3ra Base de Datos noSQL: (CouchDB)</w:t>
       </w:r>
     </w:p>
     <w:p>
@@ -3242,7 +3387,6 @@
     </w:p>
     <w:p>
       <w:r>
-        <w:lastRenderedPageBreak/>
         <w:t>https://blog.marcinbudny.com/2008/11/circuit-breaker-pattern-aop-style.html</w:t>
       </w:r>
     </w:p>
@@ -3308,10 +3452,17 @@
     </w:p>
     <w:p>
       <w:pPr>
+        <w:jc w:val="left"/>
         <w:rPr>
           <w:lang w:val="en-US"/>
         </w:rPr>
       </w:pPr>
+      <w:r>
+        <w:rPr>
+          <w:lang w:val="en-US"/>
+        </w:rPr>
+        <w:br w:type="page"/>
+      </w:r>
     </w:p>
     <w:p>
       <w:pPr>
@@ -3387,6 +3538,9 @@
         <w:pStyle w:val="Descripcin"/>
         <w:jc w:val="center"/>
       </w:pPr>
+      <w:r>
+        <w:t xml:space="preserve">Figura </w:t>
+      </w:r>
       <w:fldSimple w:instr=" SEQ Ilustración \* ARABIC ">
         <w:r>
           <w:rPr>
@@ -3396,8 +3550,10 @@
         </w:r>
       </w:fldSimple>
       <w:r>
-        <w:tab/>
-        <w:t>Enunciado con el subrayado de los requisitos</w:t>
+        <w:t>: Enunciado de la práctica subrayado</w:t>
+      </w:r>
+      <w:r>
+        <w:t>.</w:t>
       </w:r>
     </w:p>
     <w:p>
@@ -3453,6 +3609,9 @@
         <w:pStyle w:val="Descripcin"/>
         <w:jc w:val="center"/>
       </w:pPr>
+      <w:r>
+        <w:t xml:space="preserve">Figura </w:t>
+      </w:r>
       <w:fldSimple w:instr=" SEQ Ilustración \* ARABIC ">
         <w:r>
           <w:rPr>
@@ -3462,10 +3621,575 @@
         </w:r>
       </w:fldSimple>
       <w:r>
+        <w:rPr>
+          <w:noProof/>
+        </w:rPr>
+        <w:t>:</w:t>
+      </w:r>
+      <w:r>
         <w:tab/>
         <w:t>Tabla de requisitos final con el subrayado pertinente</w:t>
       </w:r>
-    </w:p>
+      <w:r>
+        <w:t>.</w:t>
+      </w:r>
+    </w:p>
+    <w:tbl>
+      <w:tblPr>
+        <w:tblStyle w:val="Tablaconcuadrcula"/>
+        <w:tblW w:w="0" w:type="auto"/>
+        <w:tblLook w:val="04A0" w:firstRow="1" w:lastRow="0" w:firstColumn="1" w:lastColumn="0" w:noHBand="0" w:noVBand="1"/>
+      </w:tblPr>
+      <w:tblGrid>
+        <w:gridCol w:w="1415"/>
+        <w:gridCol w:w="1415"/>
+        <w:gridCol w:w="1416"/>
+        <w:gridCol w:w="1416"/>
+        <w:gridCol w:w="1416"/>
+        <w:gridCol w:w="1416"/>
+      </w:tblGrid>
+      <w:tr>
+        <w:tc>
+          <w:tcPr>
+            <w:tcW w:w="1415" w:type="dxa"/>
+            <w:vAlign w:val="center"/>
+          </w:tcPr>
+          <w:p>
+            <w:pPr>
+              <w:jc w:val="center"/>
+            </w:pPr>
+            <w:r>
+              <w:t>Semana</w:t>
+            </w:r>
+          </w:p>
+        </w:tc>
+        <w:tc>
+          <w:tcPr>
+            <w:tcW w:w="1415" w:type="dxa"/>
+            <w:vAlign w:val="center"/>
+          </w:tcPr>
+          <w:p>
+            <w:pPr>
+              <w:jc w:val="center"/>
+            </w:pPr>
+            <w:r>
+              <w:t>Iteración</w:t>
+            </w:r>
+          </w:p>
+        </w:tc>
+        <w:tc>
+          <w:tcPr>
+            <w:tcW w:w="1416" w:type="dxa"/>
+            <w:vAlign w:val="center"/>
+          </w:tcPr>
+          <w:p>
+            <w:pPr>
+              <w:jc w:val="center"/>
+            </w:pPr>
+            <w:r>
+              <w:t>Tiempo en ADD</w:t>
+            </w:r>
+          </w:p>
+        </w:tc>
+        <w:tc>
+          <w:tcPr>
+            <w:tcW w:w="1416" w:type="dxa"/>
+            <w:vAlign w:val="center"/>
+          </w:tcPr>
+          <w:p>
+            <w:pPr>
+              <w:jc w:val="center"/>
+            </w:pPr>
+            <w:r>
+              <w:t>Tiempo de reflexión</w:t>
+            </w:r>
+          </w:p>
+        </w:tc>
+        <w:tc>
+          <w:tcPr>
+            <w:tcW w:w="1416" w:type="dxa"/>
+            <w:vAlign w:val="center"/>
+          </w:tcPr>
+          <w:p>
+            <w:pPr>
+              <w:jc w:val="center"/>
+            </w:pPr>
+            <w:r>
+              <w:t>Tiempo de refinado</w:t>
+            </w:r>
+          </w:p>
+        </w:tc>
+        <w:tc>
+          <w:tcPr>
+            <w:tcW w:w="1416" w:type="dxa"/>
+            <w:vAlign w:val="center"/>
+          </w:tcPr>
+          <w:p>
+            <w:pPr>
+              <w:jc w:val="center"/>
+            </w:pPr>
+            <w:r>
+              <w:t>Tiempo de diseño</w:t>
+            </w:r>
+          </w:p>
+        </w:tc>
+      </w:tr>
+      <w:tr>
+        <w:tc>
+          <w:tcPr>
+            <w:tcW w:w="1415" w:type="dxa"/>
+            <w:vAlign w:val="center"/>
+          </w:tcPr>
+          <w:p>
+            <w:pPr>
+              <w:jc w:val="center"/>
+            </w:pPr>
+            <w:r>
+              <w:t>1</w:t>
+            </w:r>
+          </w:p>
+        </w:tc>
+        <w:tc>
+          <w:tcPr>
+            <w:tcW w:w="1415" w:type="dxa"/>
+            <w:vAlign w:val="center"/>
+          </w:tcPr>
+          <w:p>
+            <w:pPr>
+              <w:jc w:val="center"/>
+            </w:pPr>
+            <w:r>
+              <w:t>1</w:t>
+            </w:r>
+          </w:p>
+        </w:tc>
+        <w:tc>
+          <w:tcPr>
+            <w:tcW w:w="1416" w:type="dxa"/>
+            <w:vAlign w:val="center"/>
+          </w:tcPr>
+          <w:p>
+            <w:pPr>
+              <w:jc w:val="center"/>
+            </w:pPr>
+            <w:r>
+              <w:t>30</w:t>
+            </w:r>
+          </w:p>
+        </w:tc>
+        <w:tc>
+          <w:tcPr>
+            <w:tcW w:w="1416" w:type="dxa"/>
+            <w:vAlign w:val="center"/>
+          </w:tcPr>
+          <w:p>
+            <w:pPr>
+              <w:jc w:val="center"/>
+            </w:pPr>
+            <w:r>
+              <w:t>15</w:t>
+            </w:r>
+          </w:p>
+        </w:tc>
+        <w:tc>
+          <w:tcPr>
+            <w:tcW w:w="1416" w:type="dxa"/>
+            <w:vAlign w:val="center"/>
+          </w:tcPr>
+          <w:p>
+            <w:pPr>
+              <w:jc w:val="center"/>
+            </w:pPr>
+            <w:r>
+              <w:t>0</w:t>
+            </w:r>
+          </w:p>
+        </w:tc>
+        <w:tc>
+          <w:tcPr>
+            <w:tcW w:w="1416" w:type="dxa"/>
+            <w:vAlign w:val="center"/>
+          </w:tcPr>
+          <w:p>
+            <w:pPr>
+              <w:jc w:val="center"/>
+            </w:pPr>
+            <w:r>
+              <w:t>0</w:t>
+            </w:r>
+          </w:p>
+        </w:tc>
+      </w:tr>
+      <w:tr>
+        <w:tc>
+          <w:tcPr>
+            <w:tcW w:w="1415" w:type="dxa"/>
+            <w:vAlign w:val="center"/>
+          </w:tcPr>
+          <w:p>
+            <w:pPr>
+              <w:jc w:val="center"/>
+            </w:pPr>
+            <w:r>
+              <w:t>1</w:t>
+            </w:r>
+          </w:p>
+        </w:tc>
+        <w:tc>
+          <w:tcPr>
+            <w:tcW w:w="1415" w:type="dxa"/>
+            <w:vAlign w:val="center"/>
+          </w:tcPr>
+          <w:p>
+            <w:pPr>
+              <w:jc w:val="center"/>
+            </w:pPr>
+            <w:r>
+              <w:t>2</w:t>
+            </w:r>
+          </w:p>
+        </w:tc>
+        <w:tc>
+          <w:tcPr>
+            <w:tcW w:w="1416" w:type="dxa"/>
+            <w:vAlign w:val="center"/>
+          </w:tcPr>
+          <w:p>
+            <w:pPr>
+              <w:jc w:val="center"/>
+            </w:pPr>
+            <w:r>
+              <w:t>30</w:t>
+            </w:r>
+          </w:p>
+        </w:tc>
+        <w:tc>
+          <w:tcPr>
+            <w:tcW w:w="1416" w:type="dxa"/>
+            <w:vAlign w:val="center"/>
+          </w:tcPr>
+          <w:p>
+            <w:pPr>
+              <w:jc w:val="center"/>
+            </w:pPr>
+            <w:r>
+              <w:t>20</w:t>
+            </w:r>
+          </w:p>
+        </w:tc>
+        <w:tc>
+          <w:tcPr>
+            <w:tcW w:w="1416" w:type="dxa"/>
+            <w:vAlign w:val="center"/>
+          </w:tcPr>
+          <w:p>
+            <w:pPr>
+              <w:jc w:val="center"/>
+            </w:pPr>
+            <w:r>
+              <w:t>5</w:t>
+            </w:r>
+          </w:p>
+        </w:tc>
+        <w:tc>
+          <w:tcPr>
+            <w:tcW w:w="1416" w:type="dxa"/>
+            <w:vAlign w:val="center"/>
+          </w:tcPr>
+          <w:p>
+            <w:pPr>
+              <w:jc w:val="center"/>
+            </w:pPr>
+            <w:r>
+              <w:t>180</w:t>
+            </w:r>
+          </w:p>
+        </w:tc>
+      </w:tr>
+      <w:tr>
+        <w:tc>
+          <w:tcPr>
+            <w:tcW w:w="1415" w:type="dxa"/>
+            <w:vAlign w:val="center"/>
+          </w:tcPr>
+          <w:p>
+            <w:pPr>
+              <w:jc w:val="center"/>
+            </w:pPr>
+            <w:r>
+              <w:t>2</w:t>
+            </w:r>
+          </w:p>
+        </w:tc>
+        <w:tc>
+          <w:tcPr>
+            <w:tcW w:w="1415" w:type="dxa"/>
+            <w:vAlign w:val="center"/>
+          </w:tcPr>
+          <w:p>
+            <w:pPr>
+              <w:jc w:val="center"/>
+            </w:pPr>
+            <w:r>
+              <w:t>3</w:t>
+            </w:r>
+          </w:p>
+        </w:tc>
+        <w:tc>
+          <w:tcPr>
+            <w:tcW w:w="1416" w:type="dxa"/>
+            <w:vAlign w:val="center"/>
+          </w:tcPr>
+          <w:p>
+            <w:pPr>
+              <w:jc w:val="center"/>
+            </w:pPr>
+            <w:r>
+              <w:t>40</w:t>
+            </w:r>
+          </w:p>
+        </w:tc>
+        <w:tc>
+          <w:tcPr>
+            <w:tcW w:w="1416" w:type="dxa"/>
+            <w:vAlign w:val="center"/>
+          </w:tcPr>
+          <w:p>
+            <w:pPr>
+              <w:jc w:val="center"/>
+            </w:pPr>
+            <w:r>
+              <w:t>20</w:t>
+            </w:r>
+          </w:p>
+        </w:tc>
+        <w:tc>
+          <w:tcPr>
+            <w:tcW w:w="1416" w:type="dxa"/>
+            <w:vAlign w:val="center"/>
+          </w:tcPr>
+          <w:p>
+            <w:pPr>
+              <w:jc w:val="center"/>
+            </w:pPr>
+            <w:r>
+              <w:t>20</w:t>
+            </w:r>
+          </w:p>
+        </w:tc>
+        <w:tc>
+          <w:tcPr>
+            <w:tcW w:w="1416" w:type="dxa"/>
+            <w:vAlign w:val="center"/>
+          </w:tcPr>
+          <w:p>
+            <w:pPr>
+              <w:jc w:val="center"/>
+            </w:pPr>
+            <w:r>
+              <w:t>130</w:t>
+            </w:r>
+          </w:p>
+        </w:tc>
+      </w:tr>
+      <w:tr>
+        <w:tc>
+          <w:tcPr>
+            <w:tcW w:w="1415" w:type="dxa"/>
+            <w:vAlign w:val="center"/>
+          </w:tcPr>
+          <w:p>
+            <w:pPr>
+              <w:jc w:val="center"/>
+            </w:pPr>
+            <w:r>
+              <w:t>3</w:t>
+            </w:r>
+          </w:p>
+        </w:tc>
+        <w:tc>
+          <w:tcPr>
+            <w:tcW w:w="1415" w:type="dxa"/>
+            <w:vAlign w:val="center"/>
+          </w:tcPr>
+          <w:p>
+            <w:pPr>
+              <w:jc w:val="center"/>
+            </w:pPr>
+            <w:r>
+              <w:t>4</w:t>
+            </w:r>
+          </w:p>
+        </w:tc>
+        <w:tc>
+          <w:tcPr>
+            <w:tcW w:w="1416" w:type="dxa"/>
+            <w:vAlign w:val="center"/>
+          </w:tcPr>
+          <w:p>
+            <w:pPr>
+              <w:jc w:val="center"/>
+            </w:pPr>
+            <w:r>
+              <w:t>120</w:t>
+            </w:r>
+          </w:p>
+        </w:tc>
+        <w:tc>
+          <w:tcPr>
+            <w:tcW w:w="1416" w:type="dxa"/>
+            <w:vAlign w:val="center"/>
+          </w:tcPr>
+          <w:p>
+            <w:pPr>
+              <w:jc w:val="center"/>
+            </w:pPr>
+            <w:r>
+              <w:t>25</w:t>
+            </w:r>
+          </w:p>
+        </w:tc>
+        <w:tc>
+          <w:tcPr>
+            <w:tcW w:w="1416" w:type="dxa"/>
+            <w:vAlign w:val="center"/>
+          </w:tcPr>
+          <w:p>
+            <w:pPr>
+              <w:jc w:val="center"/>
+            </w:pPr>
+            <w:r>
+              <w:t>35</w:t>
+            </w:r>
+          </w:p>
+        </w:tc>
+        <w:tc>
+          <w:tcPr>
+            <w:tcW w:w="1416" w:type="dxa"/>
+            <w:vAlign w:val="center"/>
+          </w:tcPr>
+          <w:p>
+            <w:pPr>
+              <w:jc w:val="center"/>
+            </w:pPr>
+            <w:r>
+              <w:t>150</w:t>
+            </w:r>
+          </w:p>
+        </w:tc>
+      </w:tr>
+      <w:tr>
+        <w:tc>
+          <w:tcPr>
+            <w:tcW w:w="1415" w:type="dxa"/>
+            <w:vAlign w:val="center"/>
+          </w:tcPr>
+          <w:p>
+            <w:pPr>
+              <w:jc w:val="center"/>
+            </w:pPr>
+            <w:r>
+              <w:t>3</w:t>
+            </w:r>
+          </w:p>
+        </w:tc>
+        <w:tc>
+          <w:tcPr>
+            <w:tcW w:w="1415" w:type="dxa"/>
+            <w:vAlign w:val="center"/>
+          </w:tcPr>
+          <w:p>
+            <w:pPr>
+              <w:jc w:val="center"/>
+            </w:pPr>
+            <w:r>
+              <w:t>5</w:t>
+            </w:r>
+          </w:p>
+        </w:tc>
+        <w:tc>
+          <w:tcPr>
+            <w:tcW w:w="1416" w:type="dxa"/>
+            <w:vAlign w:val="center"/>
+          </w:tcPr>
+          <w:p>
+            <w:pPr>
+              <w:jc w:val="center"/>
+            </w:pPr>
+            <w:r>
+              <w:t>200</w:t>
+            </w:r>
+          </w:p>
+        </w:tc>
+        <w:tc>
+          <w:tcPr>
+            <w:tcW w:w="1416" w:type="dxa"/>
+            <w:vAlign w:val="center"/>
+          </w:tcPr>
+          <w:p>
+            <w:pPr>
+              <w:jc w:val="center"/>
+            </w:pPr>
+            <w:r>
+              <w:t>35</w:t>
+            </w:r>
+          </w:p>
+        </w:tc>
+        <w:tc>
+          <w:tcPr>
+            <w:tcW w:w="1416" w:type="dxa"/>
+            <w:vAlign w:val="center"/>
+          </w:tcPr>
+          <w:p>
+            <w:pPr>
+              <w:jc w:val="center"/>
+            </w:pPr>
+            <w:r>
+              <w:t>15</w:t>
+            </w:r>
+          </w:p>
+        </w:tc>
+        <w:tc>
+          <w:tcPr>
+            <w:tcW w:w="1416" w:type="dxa"/>
+            <w:vAlign w:val="center"/>
+          </w:tcPr>
+          <w:p>
+            <w:pPr>
+              <w:jc w:val="center"/>
+            </w:pPr>
+            <w:r>
+              <w:t>810</w:t>
+            </w:r>
+          </w:p>
+        </w:tc>
+      </w:tr>
+    </w:tbl>
+    <w:p>
+      <w:pPr>
+        <w:pStyle w:val="Descripcin"/>
+        <w:jc w:val="center"/>
+      </w:pPr>
+      <w:r>
+        <w:t xml:space="preserve">Figura </w:t>
+      </w:r>
+      <w:r>
+        <w:t>8</w:t>
+      </w:r>
+      <w:r>
+        <w:rPr>
+          <w:noProof/>
+        </w:rPr>
+        <w:t>:</w:t>
+      </w:r>
+      <w:r>
+        <w:tab/>
+      </w:r>
+      <w:r>
+        <w:t>Tabla de tiempos de cada iteración.</w:t>
+      </w:r>
+    </w:p>
+    <w:p/>
     <w:sectPr>
       <w:type w:val="continuous"/>
       <w:pgSz w:w="11906" w:h="16838"/>
@@ -4941,7 +5665,6 @@
   <w:style w:type="character" w:default="1" w:styleId="Fuentedeprrafopredeter">
     <w:name w:val="Default Paragraph Font"/>
     <w:uiPriority w:val="1"/>
-    <w:semiHidden/>
     <w:unhideWhenUsed/>
   </w:style>
   <w:style w:type="table" w:default="1" w:styleId="Tablanormal">

</xml_diff>

<commit_message>
updaded memoria and setting the pdf of the end of practice, 1º version
</commit_message>
<xml_diff>
--- a/Memoria.docx
+++ b/Memoria.docx
@@ -398,110 +398,121 @@
           <w:sz w:val="22"/>
           <w:lang w:eastAsia="es-ES"/>
         </w:rPr>
-        <w:t>Gabriel Fuentes Villasevil</w:t>
-      </w:r>
-    </w:p>
-    <w:p>
-      <w:pPr>
-        <w:spacing w:after="0" w:line="240" w:lineRule="auto"/>
-        <w:jc w:val="center"/>
+        <w:t xml:space="preserve">Gabriel Fuentes </w:t>
+      </w:r>
+      <w:proofErr w:type="spellStart"/>
+      <w:r>
         <w:rPr>
           <w:rFonts w:eastAsia="Times New Roman" w:cs="Times New Roman"/>
           <w:color w:val="000000"/>
           <w:sz w:val="22"/>
           <w:lang w:eastAsia="es-ES"/>
         </w:rPr>
-      </w:pPr>
-      <w:r>
+        <w:t>Villasevil</w:t>
+      </w:r>
+      <w:proofErr w:type="spellEnd"/>
+    </w:p>
+    <w:p>
+      <w:pPr>
+        <w:spacing w:after="0" w:line="240" w:lineRule="auto"/>
+        <w:jc w:val="center"/>
         <w:rPr>
           <w:rFonts w:eastAsia="Times New Roman" w:cs="Times New Roman"/>
           <w:color w:val="000000"/>
           <w:sz w:val="22"/>
           <w:lang w:eastAsia="es-ES"/>
         </w:rPr>
-        <w:t xml:space="preserve">Aurora María Fernández Basanta </w:t>
-      </w:r>
-    </w:p>
-    <w:p>
-      <w:pPr>
-        <w:spacing w:after="0" w:line="240" w:lineRule="auto"/>
-        <w:jc w:val="center"/>
+      </w:pPr>
+      <w:r>
         <w:rPr>
           <w:rFonts w:eastAsia="Times New Roman" w:cs="Times New Roman"/>
           <w:color w:val="000000"/>
           <w:sz w:val="22"/>
           <w:lang w:eastAsia="es-ES"/>
         </w:rPr>
-      </w:pPr>
-      <w:r>
+        <w:t>Aurora María Fernández Basanta</w:t>
+      </w:r>
+    </w:p>
+    <w:p>
+      <w:pPr>
+        <w:spacing w:after="0" w:line="240" w:lineRule="auto"/>
+        <w:jc w:val="center"/>
         <w:rPr>
           <w:rFonts w:eastAsia="Times New Roman" w:cs="Times New Roman"/>
           <w:color w:val="000000"/>
           <w:sz w:val="22"/>
           <w:lang w:eastAsia="es-ES"/>
         </w:rPr>
-        <w:t>David Ovidio Rubio Caballero</w:t>
-      </w:r>
-    </w:p>
-    <w:p>
-      <w:pPr>
-        <w:spacing w:after="0" w:line="240" w:lineRule="auto"/>
-        <w:jc w:val="center"/>
+      </w:pPr>
+      <w:r>
         <w:rPr>
           <w:rFonts w:eastAsia="Times New Roman" w:cs="Times New Roman"/>
           <w:color w:val="000000"/>
           <w:sz w:val="22"/>
           <w:lang w:eastAsia="es-ES"/>
         </w:rPr>
-      </w:pPr>
-      <w:r>
+        <w:t>David Ovidio Rubio Caballero</w:t>
+      </w:r>
+    </w:p>
+    <w:p>
+      <w:pPr>
+        <w:spacing w:after="0" w:line="240" w:lineRule="auto"/>
+        <w:jc w:val="center"/>
         <w:rPr>
           <w:rFonts w:eastAsia="Times New Roman" w:cs="Times New Roman"/>
           <w:color w:val="000000"/>
           <w:sz w:val="22"/>
           <w:lang w:eastAsia="es-ES"/>
         </w:rPr>
-        <w:t>Juan Álvarez Loeches</w:t>
-      </w:r>
-    </w:p>
-    <w:p>
-      <w:pPr>
-        <w:spacing w:after="0" w:line="240" w:lineRule="auto"/>
-        <w:jc w:val="center"/>
+      </w:pPr>
+      <w:r>
         <w:rPr>
           <w:rFonts w:eastAsia="Times New Roman" w:cs="Times New Roman"/>
           <w:color w:val="000000"/>
           <w:sz w:val="22"/>
           <w:lang w:eastAsia="es-ES"/>
         </w:rPr>
-      </w:pPr>
-      <w:r>
+        <w:t>Juan Álvarez Loeches</w:t>
+      </w:r>
+    </w:p>
+    <w:p>
+      <w:pPr>
+        <w:spacing w:after="0" w:line="240" w:lineRule="auto"/>
+        <w:jc w:val="center"/>
         <w:rPr>
           <w:rFonts w:eastAsia="Times New Roman" w:cs="Times New Roman"/>
           <w:color w:val="000000"/>
           <w:sz w:val="22"/>
           <w:lang w:eastAsia="es-ES"/>
         </w:rPr>
-        <w:t>Álvaro Sepúlveda Crespo</w:t>
-      </w:r>
-    </w:p>
-    <w:p>
-      <w:pPr>
-        <w:jc w:val="left"/>
+      </w:pPr>
+      <w:r>
         <w:rPr>
           <w:rFonts w:eastAsia="Times New Roman" w:cs="Times New Roman"/>
           <w:color w:val="000000"/>
           <w:sz w:val="22"/>
           <w:lang w:eastAsia="es-ES"/>
         </w:rPr>
-      </w:pPr>
-      <w:r>
+        <w:t>Álvaro Sepúlveda Crespo</w:t>
+      </w:r>
+    </w:p>
+    <w:p>
+      <w:pPr>
+        <w:jc w:val="left"/>
         <w:rPr>
           <w:rFonts w:eastAsia="Times New Roman" w:cs="Times New Roman"/>
           <w:color w:val="000000"/>
           <w:sz w:val="22"/>
           <w:lang w:eastAsia="es-ES"/>
         </w:rPr>
+      </w:pPr>
+      <w:r>
+        <w:rPr>
+          <w:rFonts w:eastAsia="Times New Roman" w:cs="Times New Roman"/>
+          <w:color w:val="000000"/>
+          <w:sz w:val="22"/>
+          <w:lang w:eastAsia="es-ES"/>
+        </w:rPr>
         <w:br w:type="page"/>
       </w:r>
     </w:p>
@@ -512,6 +523,7 @@
           <w:noProof/>
         </w:rPr>
         <w:sectPr>
+          <w:footerReference w:type="default" r:id="rId9"/>
           <w:type w:val="continuous"/>
           <w:pgSz w:w="11906" w:h="16838"/>
           <w:pgMar w:top="1417" w:right="1701" w:bottom="1417" w:left="1701" w:header="708" w:footer="708" w:gutter="0"/>
@@ -538,7 +550,7 @@
       <w:pPr>
         <w:pStyle w:val="ndice1"/>
         <w:tabs>
-          <w:tab w:val="right" w:pos="8494"/>
+          <w:tab w:val="right" w:leader="dot" w:pos="8494"/>
         </w:tabs>
         <w:rPr>
           <w:noProof/>
@@ -562,7 +574,7 @@
       <w:pPr>
         <w:pStyle w:val="ndice1"/>
         <w:tabs>
-          <w:tab w:val="right" w:pos="8494"/>
+          <w:tab w:val="right" w:leader="dot" w:pos="8494"/>
         </w:tabs>
         <w:rPr>
           <w:noProof/>
@@ -586,7 +598,7 @@
       <w:pPr>
         <w:pStyle w:val="ndice1"/>
         <w:tabs>
-          <w:tab w:val="right" w:pos="8494"/>
+          <w:tab w:val="right" w:leader="dot" w:pos="8494"/>
         </w:tabs>
         <w:rPr>
           <w:noProof/>
@@ -610,7 +622,7 @@
       <w:pPr>
         <w:pStyle w:val="ndice1"/>
         <w:tabs>
-          <w:tab w:val="right" w:pos="8494"/>
+          <w:tab w:val="right" w:leader="dot" w:pos="8494"/>
         </w:tabs>
         <w:ind w:left="480"/>
         <w:rPr>
@@ -635,7 +647,7 @@
       <w:pPr>
         <w:pStyle w:val="ndice1"/>
         <w:tabs>
-          <w:tab w:val="right" w:pos="8494"/>
+          <w:tab w:val="right" w:leader="dot" w:pos="8494"/>
         </w:tabs>
         <w:ind w:left="720"/>
         <w:rPr>
@@ -660,7 +672,7 @@
       <w:pPr>
         <w:pStyle w:val="ndice1"/>
         <w:tabs>
-          <w:tab w:val="right" w:pos="8494"/>
+          <w:tab w:val="right" w:leader="dot" w:pos="8494"/>
         </w:tabs>
         <w:ind w:left="720"/>
         <w:rPr>
@@ -685,7 +697,7 @@
       <w:pPr>
         <w:pStyle w:val="ndice1"/>
         <w:tabs>
-          <w:tab w:val="right" w:pos="8494"/>
+          <w:tab w:val="right" w:leader="dot" w:pos="8494"/>
         </w:tabs>
         <w:ind w:left="720"/>
         <w:rPr>
@@ -703,6 +715,11 @@
           <w:noProof/>
         </w:rPr>
         <w:tab/>
+      </w:r>
+      <w:r>
+        <w:rPr>
+          <w:noProof/>
+        </w:rPr>
         <w:t>3</w:t>
       </w:r>
     </w:p>
@@ -710,7 +727,7 @@
       <w:pPr>
         <w:pStyle w:val="ndice1"/>
         <w:tabs>
-          <w:tab w:val="right" w:pos="8494"/>
+          <w:tab w:val="right" w:leader="dot" w:pos="8494"/>
         </w:tabs>
         <w:ind w:left="480"/>
         <w:rPr>
@@ -735,7 +752,7 @@
       <w:pPr>
         <w:pStyle w:val="ndice1"/>
         <w:tabs>
-          <w:tab w:val="right" w:pos="8494"/>
+          <w:tab w:val="right" w:leader="dot" w:pos="8494"/>
         </w:tabs>
         <w:ind w:left="720"/>
         <w:rPr>
@@ -760,7 +777,7 @@
       <w:pPr>
         <w:pStyle w:val="ndice1"/>
         <w:tabs>
-          <w:tab w:val="right" w:pos="8494"/>
+          <w:tab w:val="right" w:leader="dot" w:pos="8494"/>
         </w:tabs>
         <w:ind w:left="720"/>
         <w:rPr>
@@ -785,7 +802,7 @@
       <w:pPr>
         <w:pStyle w:val="ndice1"/>
         <w:tabs>
-          <w:tab w:val="right" w:pos="8494"/>
+          <w:tab w:val="right" w:leader="dot" w:pos="8494"/>
         </w:tabs>
         <w:ind w:left="720"/>
         <w:rPr>
@@ -810,7 +827,7 @@
       <w:pPr>
         <w:pStyle w:val="ndice1"/>
         <w:tabs>
-          <w:tab w:val="right" w:pos="8494"/>
+          <w:tab w:val="right" w:leader="dot" w:pos="8494"/>
         </w:tabs>
         <w:ind w:left="480"/>
         <w:rPr>
@@ -835,7 +852,7 @@
       <w:pPr>
         <w:pStyle w:val="ndice1"/>
         <w:tabs>
-          <w:tab w:val="right" w:pos="8494"/>
+          <w:tab w:val="right" w:leader="dot" w:pos="8494"/>
         </w:tabs>
         <w:ind w:left="720"/>
         <w:rPr>
@@ -860,7 +877,7 @@
       <w:pPr>
         <w:pStyle w:val="ndice1"/>
         <w:tabs>
-          <w:tab w:val="right" w:pos="8494"/>
+          <w:tab w:val="right" w:leader="dot" w:pos="8494"/>
         </w:tabs>
         <w:ind w:left="720"/>
         <w:rPr>
@@ -885,7 +902,7 @@
       <w:pPr>
         <w:pStyle w:val="ndice1"/>
         <w:tabs>
-          <w:tab w:val="right" w:pos="8494"/>
+          <w:tab w:val="right" w:leader="dot" w:pos="8494"/>
         </w:tabs>
         <w:ind w:left="720"/>
         <w:rPr>
@@ -910,7 +927,7 @@
       <w:pPr>
         <w:pStyle w:val="ndice1"/>
         <w:tabs>
-          <w:tab w:val="right" w:pos="8494"/>
+          <w:tab w:val="right" w:leader="dot" w:pos="8494"/>
         </w:tabs>
         <w:ind w:left="480"/>
         <w:rPr>
@@ -928,14 +945,14 @@
           <w:noProof/>
         </w:rPr>
         <w:tab/>
-        <w:t>6</w:t>
+        <w:t>7</w:t>
       </w:r>
     </w:p>
     <w:p>
       <w:pPr>
         <w:pStyle w:val="ndice1"/>
         <w:tabs>
-          <w:tab w:val="right" w:pos="8494"/>
+          <w:tab w:val="right" w:leader="dot" w:pos="8494"/>
         </w:tabs>
         <w:ind w:left="720"/>
         <w:rPr>
@@ -953,14 +970,14 @@
           <w:noProof/>
         </w:rPr>
         <w:tab/>
-        <w:t>6</w:t>
+        <w:t>7</w:t>
       </w:r>
     </w:p>
     <w:p>
       <w:pPr>
         <w:pStyle w:val="ndice1"/>
         <w:tabs>
-          <w:tab w:val="right" w:pos="8494"/>
+          <w:tab w:val="right" w:leader="dot" w:pos="8494"/>
         </w:tabs>
         <w:ind w:left="720"/>
         <w:rPr>
@@ -985,7 +1002,7 @@
       <w:pPr>
         <w:pStyle w:val="ndice1"/>
         <w:tabs>
-          <w:tab w:val="right" w:pos="8494"/>
+          <w:tab w:val="right" w:leader="dot" w:pos="8494"/>
         </w:tabs>
         <w:ind w:left="720"/>
         <w:rPr>
@@ -1010,7 +1027,7 @@
       <w:pPr>
         <w:pStyle w:val="ndice1"/>
         <w:tabs>
-          <w:tab w:val="right" w:pos="8494"/>
+          <w:tab w:val="right" w:leader="dot" w:pos="8494"/>
         </w:tabs>
         <w:ind w:left="480"/>
         <w:rPr>
@@ -1028,14 +1045,14 @@
           <w:noProof/>
         </w:rPr>
         <w:tab/>
-        <w:t>8</w:t>
+        <w:t>9</w:t>
       </w:r>
     </w:p>
     <w:p>
       <w:pPr>
         <w:pStyle w:val="ndice1"/>
         <w:tabs>
-          <w:tab w:val="right" w:pos="8494"/>
+          <w:tab w:val="right" w:leader="dot" w:pos="8494"/>
         </w:tabs>
         <w:rPr>
           <w:noProof/>
@@ -1052,14 +1069,14 @@
           <w:noProof/>
         </w:rPr>
         <w:tab/>
-        <w:t>9</w:t>
+        <w:t>10</w:t>
       </w:r>
     </w:p>
     <w:p>
       <w:pPr>
         <w:pStyle w:val="ndice1"/>
         <w:tabs>
-          <w:tab w:val="right" w:pos="8494"/>
+          <w:tab w:val="right" w:leader="dot" w:pos="8494"/>
         </w:tabs>
         <w:rPr>
           <w:noProof/>
@@ -1076,7 +1093,7 @@
           <w:noProof/>
         </w:rPr>
         <w:tab/>
-        <w:t>10</w:t>
+        <w:t>11</w:t>
       </w:r>
     </w:p>
     <w:p>
@@ -1161,8 +1178,13 @@
         <w:t xml:space="preserve">Seniors: Alejandro Fernández San Román y </w:t>
       </w:r>
       <w:r>
-        <w:t>Gabriel Fuentes Villasevil</w:t>
-      </w:r>
+        <w:t xml:space="preserve">Gabriel Fuentes </w:t>
+      </w:r>
+      <w:proofErr w:type="spellStart"/>
+      <w:r>
+        <w:t>Villasevil</w:t>
+      </w:r>
+      <w:proofErr w:type="spellEnd"/>
       <w:r>
         <w:t>.</w:t>
       </w:r>
@@ -1205,6 +1227,21 @@
     </w:p>
     <w:p>
       <w:pPr>
+        <w:pStyle w:val="Prrafodelista"/>
+        <w:numPr>
+          <w:ilvl w:val="0"/>
+          <w:numId w:val="1"/>
+        </w:numPr>
+      </w:pPr>
+      <w:r>
+        <w:t>Portavoz del equipo: Aurora María Fernández Basanta, con correo a</w:t>
+      </w:r>
+      <w:r>
+        <w:t>m.fernandez.2019@alumnos.urjc.es</w:t>
+      </w:r>
+    </w:p>
+    <w:p>
+      <w:pPr>
         <w:pStyle w:val="Ttulo1"/>
         <w:numPr>
           <w:ilvl w:val="0"/>
@@ -1348,7 +1385,21 @@
         <w:rPr>
           <w:lang w:eastAsia="es-ES"/>
         </w:rPr>
-        <w:t xml:space="preserve"> del anexo, podemos también ver una captura de la tabla de requisitos resultantes con los colores haciendo referencia a qué parte del título han sido capturadas, también teniendo en el read.me del </w:t>
+        <w:t xml:space="preserve"> del anexo, podemos también ver una captura de la tabla de requisitos resultantes con los colores haciendo referencia a qué parte del título han sido capturadas, también teniendo en el </w:t>
+      </w:r>
+      <w:proofErr w:type="spellStart"/>
+      <w:r>
+        <w:rPr>
+          <w:lang w:eastAsia="es-ES"/>
+        </w:rPr>
+        <w:t>read.me</w:t>
+      </w:r>
+      <w:proofErr w:type="spellEnd"/>
+      <w:r>
+        <w:rPr>
+          <w:lang w:eastAsia="es-ES"/>
+        </w:rPr>
+        <w:t xml:space="preserve"> del </w:t>
       </w:r>
       <w:r>
         <w:rPr>
@@ -1530,6 +1581,7 @@
     </w:p>
     <w:p>
       <w:r>
+        <w:lastRenderedPageBreak/>
         <w:t>Esta</w:t>
       </w:r>
       <w:r>
@@ -1548,7 +1600,6 @@
         </w:numPr>
       </w:pPr>
       <w:r>
-        <w:lastRenderedPageBreak/>
         <w:t>Discusión con los cognitivos.</w:t>
       </w:r>
       <w:r>
@@ -1622,6 +1673,7 @@
       <w:r>
         <w:t xml:space="preserve">, hemos seguido un estilo por capas. Estas son: la </w:t>
       </w:r>
+      <w:proofErr w:type="spellStart"/>
       <w:r>
         <w:rPr>
           <w:b/>
@@ -1629,9 +1681,11 @@
         </w:rPr>
         <w:t>CapaBaseDeDatos</w:t>
       </w:r>
+      <w:proofErr w:type="spellEnd"/>
       <w:r>
         <w:t xml:space="preserve"> que contendrá las bases de datos necesarias, </w:t>
       </w:r>
+      <w:proofErr w:type="spellStart"/>
       <w:r>
         <w:rPr>
           <w:b/>
@@ -1639,9 +1693,11 @@
         </w:rPr>
         <w:t>CapaPresentación</w:t>
       </w:r>
+      <w:proofErr w:type="spellEnd"/>
       <w:r>
         <w:t xml:space="preserve"> y </w:t>
       </w:r>
+      <w:proofErr w:type="spellStart"/>
       <w:r>
         <w:rPr>
           <w:b/>
@@ -1649,6 +1705,7 @@
         </w:rPr>
         <w:t>CapaNegocios</w:t>
       </w:r>
+      <w:proofErr w:type="spellEnd"/>
       <w:r>
         <w:t xml:space="preserve"> que</w:t>
       </w:r>
@@ -1708,7 +1765,7 @@
                     </pic:cNvPicPr>
                   </pic:nvPicPr>
                   <pic:blipFill>
-                    <a:blip r:embed="rId9">
+                    <a:blip r:embed="rId10">
                       <a:extLst>
                         <a:ext uri="{28A0092B-C50C-407E-A947-70E740481C1C}">
                           <a14:useLocalDpi xmlns:a14="http://schemas.microsoft.com/office/drawing/2010/main" val="0"/>
@@ -1751,14 +1808,27 @@
       <w:r>
         <w:t xml:space="preserve"> </w:t>
       </w:r>
-      <w:fldSimple w:instr=" SEQ Ilustración \* ARABIC ">
-        <w:r>
-          <w:rPr>
-            <w:noProof/>
-          </w:rPr>
-          <w:t>1</w:t>
-        </w:r>
-      </w:fldSimple>
+      <w:r>
+        <w:fldChar w:fldCharType="begin"/>
+      </w:r>
+      <w:r>
+        <w:instrText xml:space="preserve"> SEQ Ilustración \* ARABIC </w:instrText>
+      </w:r>
+      <w:r>
+        <w:fldChar w:fldCharType="separate"/>
+      </w:r>
+      <w:r>
+        <w:rPr>
+          <w:noProof/>
+        </w:rPr>
+        <w:t>1</w:t>
+      </w:r>
+      <w:r>
+        <w:rPr>
+          <w:noProof/>
+        </w:rPr>
+        <w:fldChar w:fldCharType="end"/>
+      </w:r>
       <w:r>
         <w:t>: Iteración 1</w:t>
       </w:r>
@@ -1839,17 +1909,14 @@
     </w:p>
     <w:p>
       <w:r>
+        <w:lastRenderedPageBreak/>
         <w:t>Dentro de estas se tom</w:t>
       </w:r>
       <w:r>
         <w:t>ó</w:t>
       </w:r>
       <w:r>
-        <w:t xml:space="preserve"> la decisión de implementar el diseño de la seguridad del microservicio de compras pues tenía una aplicación directa dentro del diseño y con una funcionalidad clara dentro del microservicio. Aunque pudiese tomarse dicha decisión </w:t>
-      </w:r>
-      <w:r>
-        <w:lastRenderedPageBreak/>
-        <w:t>como una decisión de calidad, la intención no es dar calidad a la aplicación sino añadirle funcionalidades claves que tienen que ser utilizadas por los requisitos que se propusieron.</w:t>
+        <w:t xml:space="preserve"> la decisión de implementar el diseño de la seguridad del microservicio de compras pues tenía una aplicación directa dentro del diseño y con una funcionalidad clara dentro del microservicio. Aunque pudiese tomarse dicha decisión como una decisión de calidad, la intención no es dar calidad a la aplicación sino añadirle funcionalidades claves que tienen que ser utilizadas por los requisitos que se propusieron.</w:t>
       </w:r>
     </w:p>
     <w:p>
@@ -1954,7 +2021,15 @@
         <w:t xml:space="preserve"> se almacenarán en una base de datos NoSQL ya existente.</w:t>
       </w:r>
       <w:r>
-        <w:t xml:space="preserve"> (La cual especificamos en la última iteración, que será la CouchDB)</w:t>
+        <w:t xml:space="preserve"> (La cual especificamos en la última iteración, que será la </w:t>
+      </w:r>
+      <w:proofErr w:type="spellStart"/>
+      <w:r>
+        <w:t>CouchDB</w:t>
+      </w:r>
+      <w:proofErr w:type="spellEnd"/>
+      <w:r>
+        <w:t>)</w:t>
       </w:r>
       <w:r>
         <w:t xml:space="preserve"> </w:t>
@@ -2027,7 +2102,15 @@
         <w:t>el usuario haga pedidos y compras, éstos se gestionan gracias al id del producto y del cliente que compra, éstas se almacenan en una BBDD SQL</w:t>
       </w:r>
       <w:r>
-        <w:t xml:space="preserve"> (la cual especificamos en la última iteración, que será la AzureDB)</w:t>
+        <w:t xml:space="preserve"> (la cual especificamos en la última iteración, que será la </w:t>
+      </w:r>
+      <w:proofErr w:type="spellStart"/>
+      <w:r>
+        <w:t>AzureDB</w:t>
+      </w:r>
+      <w:proofErr w:type="spellEnd"/>
+      <w:r>
+        <w:t>)</w:t>
       </w:r>
       <w:r>
         <w:t xml:space="preserve">, este </w:t>
@@ -2050,136 +2133,147 @@
       <w:r>
         <w:t xml:space="preserve">módulo </w:t>
       </w:r>
+      <w:proofErr w:type="spellStart"/>
       <w:r>
         <w:rPr>
           <w:b/>
           <w:bCs/>
         </w:rPr>
-        <w:t>EncriptadorHash,</w:t>
-      </w:r>
-      <w:r>
-        <w:t xml:space="preserve"> </w:t>
-      </w:r>
-      <w:r>
-        <w:t>para</w:t>
-      </w:r>
-      <w:r>
-        <w:t xml:space="preserve"> la autenticidad del </w:t>
-      </w:r>
-      <w:r>
-        <w:t>sistema,</w:t>
-      </w:r>
-      <w:r>
-        <w:t xml:space="preserve"> así como un sistema de logs para mantener la trazabilidad dentro del módulo de compras</w:t>
-      </w:r>
-      <w:r>
-        <w:t>.</w:t>
-      </w:r>
-    </w:p>
-    <w:p>
-      <w:r>
-        <w:t>Hemos s</w:t>
-      </w:r>
-      <w:r>
-        <w:t>oporta</w:t>
-      </w:r>
-      <w:r>
-        <w:t>do</w:t>
-      </w:r>
-      <w:r>
-        <w:t xml:space="preserve"> el módulo de mensajería como una capa horizontal debajo de la capa de negocio</w:t>
-      </w:r>
-      <w:r>
-        <w:t xml:space="preserve"> tal y como indica la </w:t>
-      </w:r>
+        <w:t>EncriptadorHash</w:t>
+      </w:r>
+      <w:proofErr w:type="spellEnd"/>
       <w:r>
         <w:rPr>
           <w:b/>
           <w:bCs/>
         </w:rPr>
-        <w:t>Decisión 3_2</w:t>
-      </w:r>
-    </w:p>
-    <w:p>
-      <w:r>
-        <w:t>Además,</w:t>
-      </w:r>
-      <w:r>
-        <w:t xml:space="preserve"> hemos incluido un componente </w:t>
+        <w:t>,</w:t>
+      </w:r>
+      <w:r>
+        <w:t xml:space="preserve"> </w:t>
+      </w:r>
+      <w:r>
+        <w:t>para</w:t>
+      </w:r>
+      <w:r>
+        <w:t xml:space="preserve"> la autenticidad del </w:t>
+      </w:r>
+      <w:r>
+        <w:t>sistema,</w:t>
+      </w:r>
+      <w:r>
+        <w:t xml:space="preserve"> así como un sistema de logs para mantener la trazabilidad dentro del módulo de compras</w:t>
+      </w:r>
+      <w:r>
+        <w:t>.</w:t>
+      </w:r>
+    </w:p>
+    <w:p>
+      <w:r>
+        <w:t>Hemos s</w:t>
+      </w:r>
+      <w:r>
+        <w:t>oporta</w:t>
+      </w:r>
+      <w:r>
+        <w:t>do</w:t>
+      </w:r>
+      <w:r>
+        <w:t xml:space="preserve"> el módulo de mensajería como una capa horizontal debajo de la capa de negocio</w:t>
+      </w:r>
+      <w:r>
+        <w:t xml:space="preserve"> tal y como indica la </w:t>
       </w:r>
       <w:r>
         <w:rPr>
           <w:b/>
           <w:bCs/>
         </w:rPr>
-        <w:t>Gateway</w:t>
-      </w:r>
-      <w:r>
-        <w:t xml:space="preserve"> entre la capa de Presentación y la capa de Negocio </w:t>
-      </w:r>
-      <w:r>
-        <w:t>que será el encargado de lleva</w:t>
-      </w:r>
-      <w:r>
-        <w:t>r</w:t>
-      </w:r>
-      <w:r>
-        <w:t xml:space="preserve"> las peticiones entre ambas capas mediante una API REST que aplica el mismo componente</w:t>
-      </w:r>
-      <w:r>
-        <w:t>.</w:t>
-      </w:r>
-    </w:p>
-    <w:p>
-      <w:r>
-        <w:t xml:space="preserve">Por </w:t>
-      </w:r>
-      <w:r>
-        <w:t>último,</w:t>
-      </w:r>
-      <w:r>
-        <w:t xml:space="preserve"> hemos </w:t>
-      </w:r>
-      <w:r>
-        <w:t xml:space="preserve">representado </w:t>
-      </w:r>
-      <w:r>
-        <w:t xml:space="preserve">una comunicación directa </w:t>
-      </w:r>
-      <w:r>
-        <w:t xml:space="preserve">con </w:t>
-      </w:r>
-      <w:r>
-        <w:t>un</w:t>
-      </w:r>
-      <w:r>
-        <w:t xml:space="preserve"> </w:t>
-      </w:r>
-      <w:r>
-        <w:t xml:space="preserve">banco central </w:t>
-      </w:r>
-      <w:r>
-        <w:t>para que</w:t>
-      </w:r>
-      <w:r>
-        <w:t xml:space="preserve"> gestione y valide la compra</w:t>
-      </w:r>
-      <w:r>
-        <w:t xml:space="preserve"> a través de</w:t>
-      </w:r>
-      <w:r>
-        <w:t xml:space="preserve">l </w:t>
-      </w:r>
-      <w:r>
-        <w:t xml:space="preserve">módulo </w:t>
+        <w:t>Decisión 3_2</w:t>
+      </w:r>
+    </w:p>
+    <w:p>
+      <w:r>
+        <w:t>Además,</w:t>
+      </w:r>
+      <w:r>
+        <w:t xml:space="preserve"> hemos incluido un componente </w:t>
       </w:r>
       <w:r>
         <w:rPr>
           <w:b/>
           <w:bCs/>
         </w:rPr>
+        <w:t>Gateway</w:t>
+      </w:r>
+      <w:r>
+        <w:t xml:space="preserve"> entre la capa de Presentación y la capa de Negocio </w:t>
+      </w:r>
+      <w:r>
+        <w:t>que será el encargado de lleva</w:t>
+      </w:r>
+      <w:r>
+        <w:t>r</w:t>
+      </w:r>
+      <w:r>
+        <w:t xml:space="preserve"> las peticiones entre ambas capas mediante una API REST que aplica el mismo componente</w:t>
+      </w:r>
+      <w:r>
+        <w:t>.</w:t>
+      </w:r>
+    </w:p>
+    <w:p>
+      <w:r>
+        <w:t xml:space="preserve">Por </w:t>
+      </w:r>
+      <w:r>
+        <w:t>último,</w:t>
+      </w:r>
+      <w:r>
+        <w:t xml:space="preserve"> hemos </w:t>
+      </w:r>
+      <w:r>
+        <w:t xml:space="preserve">representado </w:t>
+      </w:r>
+      <w:r>
+        <w:t xml:space="preserve">una comunicación directa </w:t>
+      </w:r>
+      <w:r>
+        <w:t xml:space="preserve">con </w:t>
+      </w:r>
+      <w:r>
+        <w:t>un</w:t>
+      </w:r>
+      <w:r>
+        <w:t xml:space="preserve"> </w:t>
+      </w:r>
+      <w:r>
+        <w:t xml:space="preserve">banco central </w:t>
+      </w:r>
+      <w:r>
+        <w:t>para que</w:t>
+      </w:r>
+      <w:r>
+        <w:t xml:space="preserve"> gestione y valide la compra</w:t>
+      </w:r>
+      <w:r>
+        <w:t xml:space="preserve"> a través de</w:t>
+      </w:r>
+      <w:r>
+        <w:t xml:space="preserve">l </w:t>
+      </w:r>
+      <w:r>
+        <w:t xml:space="preserve">módulo </w:t>
+      </w:r>
+      <w:proofErr w:type="spellStart"/>
+      <w:r>
+        <w:rPr>
+          <w:b/>
+          <w:bCs/>
+        </w:rPr>
         <w:t>ComunicaciónBancoCentral</w:t>
       </w:r>
+      <w:proofErr w:type="spellEnd"/>
       <w:r>
         <w:rPr>
           <w:b/>
@@ -2223,7 +2317,7 @@
                     </pic:cNvPicPr>
                   </pic:nvPicPr>
                   <pic:blipFill>
-                    <a:blip r:embed="rId10" cstate="print">
+                    <a:blip r:embed="rId11" cstate="print">
                       <a:extLst>
                         <a:ext uri="{28A0092B-C50C-407E-A947-70E740481C1C}">
                           <a14:useLocalDpi xmlns:a14="http://schemas.microsoft.com/office/drawing/2010/main" val="0"/>
@@ -2266,14 +2360,27 @@
       <w:r>
         <w:t xml:space="preserve"> </w:t>
       </w:r>
-      <w:fldSimple w:instr=" SEQ Ilustración \* ARABIC ">
-        <w:r>
-          <w:rPr>
-            <w:noProof/>
-          </w:rPr>
-          <w:t>2</w:t>
-        </w:r>
-      </w:fldSimple>
+      <w:r>
+        <w:fldChar w:fldCharType="begin"/>
+      </w:r>
+      <w:r>
+        <w:instrText xml:space="preserve"> SEQ Ilustración \* ARABIC </w:instrText>
+      </w:r>
+      <w:r>
+        <w:fldChar w:fldCharType="separate"/>
+      </w:r>
+      <w:r>
+        <w:rPr>
+          <w:noProof/>
+        </w:rPr>
+        <w:t>2</w:t>
+      </w:r>
+      <w:r>
+        <w:rPr>
+          <w:noProof/>
+        </w:rPr>
+        <w:fldChar w:fldCharType="end"/>
+      </w:r>
       <w:r>
         <w:t>: Iteración 2 - UML</w:t>
       </w:r>
@@ -2378,8 +2485,13 @@
         <w:t xml:space="preserve"> en la decisión 4. Se escogió la opción de utilizar </w:t>
       </w:r>
       <w:r>
-        <w:t>un sistema de mensajería como RabbitMQ</w:t>
-      </w:r>
+        <w:t xml:space="preserve">un sistema de mensajería como </w:t>
+      </w:r>
+      <w:proofErr w:type="spellStart"/>
+      <w:r>
+        <w:t>RabbitMQ</w:t>
+      </w:r>
+      <w:proofErr w:type="spellEnd"/>
       <w:r>
         <w:t xml:space="preserve"> (la segunda opción) ya que podíamos reutilizar el módulo de la capa de mensajería y además nos permitía una mayor escalabilidad.</w:t>
       </w:r>
@@ -2504,7 +2616,7 @@
                     </pic:cNvPicPr>
                   </pic:nvPicPr>
                   <pic:blipFill>
-                    <a:blip r:embed="rId10" cstate="print">
+                    <a:blip r:embed="rId11" cstate="print">
                       <a:extLst>
                         <a:ext uri="{28A0092B-C50C-407E-A947-70E740481C1C}">
                           <a14:useLocalDpi xmlns:a14="http://schemas.microsoft.com/office/drawing/2010/main" val="0"/>
@@ -2544,14 +2656,27 @@
       <w:r>
         <w:t xml:space="preserve">Figura </w:t>
       </w:r>
-      <w:fldSimple w:instr=" SEQ Ilustración \* ARABIC ">
-        <w:r>
-          <w:rPr>
-            <w:noProof/>
-          </w:rPr>
-          <w:t>3</w:t>
-        </w:r>
-      </w:fldSimple>
+      <w:r>
+        <w:fldChar w:fldCharType="begin"/>
+      </w:r>
+      <w:r>
+        <w:instrText xml:space="preserve"> SEQ Ilustración \* ARABIC </w:instrText>
+      </w:r>
+      <w:r>
+        <w:fldChar w:fldCharType="separate"/>
+      </w:r>
+      <w:r>
+        <w:rPr>
+          <w:noProof/>
+        </w:rPr>
+        <w:t>3</w:t>
+      </w:r>
+      <w:r>
+        <w:rPr>
+          <w:noProof/>
+        </w:rPr>
+        <w:fldChar w:fldCharType="end"/>
+      </w:r>
       <w:r>
         <w:t>: Iteración 3 - UML</w:t>
       </w:r>
@@ -2852,6 +2977,7 @@
       <w:r>
         <w:t xml:space="preserve">, como por ejemplo el módulo </w:t>
       </w:r>
+      <w:proofErr w:type="spellStart"/>
       <w:r>
         <w:rPr>
           <w:b/>
@@ -2859,6 +2985,7 @@
         </w:rPr>
         <w:t>ComunicacionBancoCentral</w:t>
       </w:r>
+      <w:proofErr w:type="spellEnd"/>
       <w:r>
         <w:t xml:space="preserve"> que ahora tiene los atributos que consideramos necesarios para llevar a cabo una transacción; el número de identificación de la transferencia/operación, el identificador del usuario, el número de cuenta del usuario y el valor del pago a realizar.</w:t>
       </w:r>
@@ -2919,10 +3046,55 @@
           <w:i/>
           <w:iCs/>
         </w:rPr>
-        <w:t>Reactive Streams Driver versión 4.3</w:t>
-      </w:r>
-      <w:r>
-        <w:t>’.</w:t>
+        <w:t xml:space="preserve">Reactive </w:t>
+      </w:r>
+      <w:proofErr w:type="spellStart"/>
+      <w:r>
+        <w:rPr>
+          <w:i/>
+          <w:iCs/>
+        </w:rPr>
+        <w:t>Streams</w:t>
+      </w:r>
+      <w:proofErr w:type="spellEnd"/>
+      <w:r>
+        <w:rPr>
+          <w:i/>
+          <w:iCs/>
+        </w:rPr>
+        <w:t xml:space="preserve"> Driver versión 4.3</w:t>
+      </w:r>
+      <w:r>
+        <w:t>’</w:t>
+      </w:r>
+      <w:sdt>
+        <w:sdtPr>
+          <w:id w:val="-338703856"/>
+          <w:citation/>
+        </w:sdtPr>
+        <w:sdtContent>
+          <w:r>
+            <w:fldChar w:fldCharType="begin"/>
+          </w:r>
+          <w:r>
+            <w:instrText xml:space="preserve"> CITATION mon21 \l 3082 </w:instrText>
+          </w:r>
+          <w:r>
+            <w:fldChar w:fldCharType="separate"/>
+          </w:r>
+          <w:r>
+            <w:rPr>
+              <w:noProof/>
+            </w:rPr>
+            <w:t xml:space="preserve"> (mongoDB, 2021)</w:t>
+          </w:r>
+          <w:r>
+            <w:fldChar w:fldCharType="end"/>
+          </w:r>
+        </w:sdtContent>
+      </w:sdt>
+      <w:r>
+        <w:t>.</w:t>
       </w:r>
     </w:p>
     <w:p>
@@ -2939,6 +3111,7 @@
       <w:r>
         <w:t xml:space="preserve"> hemos elegido utilizar una base de datos </w:t>
       </w:r>
+      <w:proofErr w:type="spellStart"/>
       <w:r>
         <w:rPr>
           <w:b/>
@@ -2946,6 +3119,7 @@
         </w:rPr>
         <w:t>AzureSQL</w:t>
       </w:r>
+      <w:proofErr w:type="spellEnd"/>
       <w:r>
         <w:t>,</w:t>
       </w:r>
@@ -2959,6 +3133,60 @@
         </w:rPr>
         <w:t>Microsoft JDBC Driver’</w:t>
       </w:r>
+      <w:sdt>
+        <w:sdtPr>
+          <w:rPr>
+            <w:i/>
+            <w:iCs/>
+          </w:rPr>
+          <w:id w:val="687257326"/>
+          <w:citation/>
+        </w:sdtPr>
+        <w:sdtContent>
+          <w:r>
+            <w:rPr>
+              <w:i/>
+              <w:iCs/>
+            </w:rPr>
+            <w:fldChar w:fldCharType="begin"/>
+          </w:r>
+          <w:r>
+            <w:rPr>
+              <w:i/>
+              <w:iCs/>
+            </w:rPr>
+            <w:instrText xml:space="preserve"> CITATION Mic22 \l 3082 </w:instrText>
+          </w:r>
+          <w:r>
+            <w:rPr>
+              <w:i/>
+              <w:iCs/>
+            </w:rPr>
+            <w:fldChar w:fldCharType="separate"/>
+          </w:r>
+          <w:r>
+            <w:rPr>
+              <w:i/>
+              <w:iCs/>
+              <w:noProof/>
+            </w:rPr>
+            <w:t xml:space="preserve"> </w:t>
+          </w:r>
+          <w:r>
+            <w:rPr>
+              <w:noProof/>
+            </w:rPr>
+            <w:t>(Microsoft, 2022)</w:t>
+          </w:r>
+          <w:r>
+            <w:rPr>
+              <w:i/>
+              <w:iCs/>
+            </w:rPr>
+            <w:fldChar w:fldCharType="end"/>
+          </w:r>
+        </w:sdtContent>
+      </w:sdt>
       <w:r>
         <w:t>.</w:t>
       </w:r>
@@ -2980,6 +3208,7 @@
       <w:r>
         <w:t xml:space="preserve">utilizar la base de datos </w:t>
       </w:r>
+      <w:proofErr w:type="spellStart"/>
       <w:r>
         <w:rPr>
           <w:b/>
@@ -2987,6 +3216,36 @@
         </w:rPr>
         <w:t>CouchDB</w:t>
       </w:r>
+      <w:proofErr w:type="spellEnd"/>
+      <w:r>
+        <w:t xml:space="preserve"> </w:t>
+      </w:r>
+      <w:sdt>
+        <w:sdtPr>
+          <w:id w:val="-156999849"/>
+          <w:citation/>
+        </w:sdtPr>
+        <w:sdtContent>
+          <w:r>
+            <w:fldChar w:fldCharType="begin"/>
+          </w:r>
+          <w:r>
+            <w:instrText xml:space="preserve"> CITATION gra22 \l 3082 </w:instrText>
+          </w:r>
+          <w:r>
+            <w:fldChar w:fldCharType="separate"/>
+          </w:r>
+          <w:r>
+            <w:rPr>
+              <w:noProof/>
+            </w:rPr>
+            <w:t>(grapheverywhere, 2022)</w:t>
+          </w:r>
+          <w:r>
+            <w:fldChar w:fldCharType="end"/>
+          </w:r>
+        </w:sdtContent>
+      </w:sdt>
       <w:r>
         <w:t xml:space="preserve">, ya que es una base de datos NoSQL </w:t>
       </w:r>
@@ -3006,6 +3265,35 @@
       <w:r>
         <w:t>’</w:t>
       </w:r>
+      <w:r>
+        <w:t xml:space="preserve"> </w:t>
+      </w:r>
+      <w:sdt>
+        <w:sdtPr>
+          <w:id w:val="-2050446532"/>
+          <w:citation/>
+        </w:sdtPr>
+        <w:sdtContent>
+          <w:r>
+            <w:fldChar w:fldCharType="begin"/>
+          </w:r>
+          <w:r>
+            <w:instrText xml:space="preserve"> CITATION CDA22 \l 3082 </w:instrText>
+          </w:r>
+          <w:r>
+            <w:fldChar w:fldCharType="separate"/>
+          </w:r>
+          <w:r>
+            <w:rPr>
+              <w:noProof/>
+            </w:rPr>
+            <w:t>(CDATA, 2022)</w:t>
+          </w:r>
+          <w:r>
+            <w:fldChar w:fldCharType="end"/>
+          </w:r>
+        </w:sdtContent>
+      </w:sdt>
     </w:p>
     <w:p>
       <w:r>
@@ -3026,8 +3314,75 @@
           <w:b/>
           <w:bCs/>
         </w:rPr>
-        <w:t>CircuitBreaker</w:t>
-      </w:r>
+        <w:t>Circuit</w:t>
+      </w:r>
+      <w:r>
+        <w:rPr>
+          <w:b/>
+          <w:bCs/>
+        </w:rPr>
+        <w:t xml:space="preserve"> </w:t>
+      </w:r>
+      <w:r>
+        <w:rPr>
+          <w:b/>
+          <w:bCs/>
+        </w:rPr>
+        <w:t>Breaker</w:t>
+      </w:r>
+      <w:r>
+        <w:rPr>
+          <w:b/>
+          <w:bCs/>
+        </w:rPr>
+        <w:t xml:space="preserve"> </w:t>
+      </w:r>
+      <w:sdt>
+        <w:sdtPr>
+          <w:rPr>
+            <w:b/>
+            <w:bCs/>
+          </w:rPr>
+          <w:id w:val="-1242552228"/>
+          <w:citation/>
+        </w:sdtPr>
+        <w:sdtContent>
+          <w:r>
+            <w:rPr>
+              <w:b/>
+              <w:bCs/>
+            </w:rPr>
+            <w:fldChar w:fldCharType="begin"/>
+          </w:r>
+          <w:r>
+            <w:rPr>
+              <w:b/>
+              <w:bCs/>
+            </w:rPr>
+            <w:instrText xml:space="preserve"> CITATION Mar08 \l 3082 </w:instrText>
+          </w:r>
+          <w:r>
+            <w:rPr>
+              <w:b/>
+              <w:bCs/>
+            </w:rPr>
+            <w:fldChar w:fldCharType="separate"/>
+          </w:r>
+          <w:r>
+            <w:rPr>
+              <w:noProof/>
+            </w:rPr>
+            <w:t>(Budny, 2008)</w:t>
+          </w:r>
+          <w:r>
+            <w:rPr>
+              <w:b/>
+              <w:bCs/>
+            </w:rPr>
+            <w:fldChar w:fldCharType="end"/>
+          </w:r>
+        </w:sdtContent>
+      </w:sdt>
       <w:r>
         <w:t xml:space="preserve"> entre el módulo de usuarios y el microservicio de Pedidos-Compras siguiendo la documentación correspondiente al patrón </w:t>
       </w:r>
@@ -3063,7 +3418,7 @@
                     <pic:cNvPicPr/>
                   </pic:nvPicPr>
                   <pic:blipFill>
-                    <a:blip r:embed="rId11" cstate="print">
+                    <a:blip r:embed="rId12" cstate="print">
                       <a:extLst>
                         <a:ext uri="{28A0092B-C50C-407E-A947-70E740481C1C}">
                           <a14:useLocalDpi xmlns:a14="http://schemas.microsoft.com/office/drawing/2010/main" val="0"/>
@@ -3098,14 +3453,27 @@
       <w:r>
         <w:t xml:space="preserve">Figura </w:t>
       </w:r>
-      <w:fldSimple w:instr=" SEQ Ilustración \* ARABIC ">
-        <w:r>
-          <w:rPr>
-            <w:noProof/>
-          </w:rPr>
-          <w:t>4</w:t>
-        </w:r>
-      </w:fldSimple>
+      <w:r>
+        <w:fldChar w:fldCharType="begin"/>
+      </w:r>
+      <w:r>
+        <w:instrText xml:space="preserve"> SEQ Ilustración \* ARABIC </w:instrText>
+      </w:r>
+      <w:r>
+        <w:fldChar w:fldCharType="separate"/>
+      </w:r>
+      <w:r>
+        <w:rPr>
+          <w:noProof/>
+        </w:rPr>
+        <w:t>4</w:t>
+      </w:r>
+      <w:r>
+        <w:rPr>
+          <w:noProof/>
+        </w:rPr>
+        <w:fldChar w:fldCharType="end"/>
+      </w:r>
       <w:r>
         <w:t>: Iteración 4-Final – UML</w:t>
       </w:r>
@@ -3177,7 +3545,7 @@
                     <pic:cNvPicPr/>
                   </pic:nvPicPr>
                   <pic:blipFill>
-                    <a:blip r:embed="rId12" cstate="print">
+                    <a:blip r:embed="rId13" cstate="print">
                       <a:extLst>
                         <a:ext uri="{28A0092B-C50C-407E-A947-70E740481C1C}">
                           <a14:useLocalDpi xmlns:a14="http://schemas.microsoft.com/office/drawing/2010/main" val="0"/>
@@ -3215,14 +3583,27 @@
       <w:r>
         <w:t xml:space="preserve"> </w:t>
       </w:r>
-      <w:fldSimple w:instr=" SEQ Ilustración \* ARABIC ">
-        <w:r>
-          <w:rPr>
-            <w:noProof/>
-          </w:rPr>
-          <w:t>5</w:t>
-        </w:r>
-      </w:fldSimple>
+      <w:r>
+        <w:fldChar w:fldCharType="begin"/>
+      </w:r>
+      <w:r>
+        <w:instrText xml:space="preserve"> SEQ Ilustración \* ARABIC </w:instrText>
+      </w:r>
+      <w:r>
+        <w:fldChar w:fldCharType="separate"/>
+      </w:r>
+      <w:r>
+        <w:rPr>
+          <w:noProof/>
+        </w:rPr>
+        <w:t>5</w:t>
+      </w:r>
+      <w:r>
+        <w:rPr>
+          <w:noProof/>
+        </w:rPr>
+        <w:fldChar w:fldCharType="end"/>
+      </w:r>
       <w:r>
         <w:t>: Iteración 4-Final - Diagrama de Despliegue</w:t>
       </w:r>
@@ -3278,11 +3659,21 @@
         <w:t xml:space="preserve"> también que para la facilitación de lectura y evaluación de la práctica se h</w:t>
       </w:r>
       <w:r>
-        <w:t xml:space="preserve">a prestado especial cuidado a los “.md” del GitHub para que sean agradables y fáciles de leer, la mayor cantidad de información del avance de la práctica está recogido en el </w:t>
-      </w:r>
+        <w:t>a prestado especial cuidado a los “.</w:t>
+      </w:r>
+      <w:proofErr w:type="spellStart"/>
+      <w:r>
+        <w:t>md</w:t>
+      </w:r>
+      <w:proofErr w:type="spellEnd"/>
+      <w:r>
+        <w:t xml:space="preserve">” del GitHub para que sean agradables y fáciles de leer, la mayor cantidad de información del avance de la práctica está recogido en el </w:t>
+      </w:r>
+      <w:proofErr w:type="spellStart"/>
       <w:r>
         <w:t>ReadMe</w:t>
       </w:r>
+      <w:proofErr w:type="spellEnd"/>
       <w:r>
         <w:t>, así como también se han creado etiquetas para el final de cada una de las iteraciones.</w:t>
       </w:r>
@@ -3319,7 +3710,15 @@
         <w:t>Tabla de tiempos de cada iteración</w:t>
       </w:r>
       <w:r>
-        <w:t xml:space="preserve"> se encuentra la tabla de tiempos, que también se sitúa en nuestro ReadMe.</w:t>
+        <w:t xml:space="preserve"> se encuentra la tabla de tiempos, que también se sitúa en nuestro </w:t>
+      </w:r>
+      <w:proofErr w:type="spellStart"/>
+      <w:r>
+        <w:t>ReadMe</w:t>
+      </w:r>
+      <w:proofErr w:type="spellEnd"/>
+      <w:r>
+        <w:t>.</w:t>
       </w:r>
     </w:p>
     <w:p>
@@ -3336,120 +3735,218 @@
         <w:br w:type="page"/>
       </w:r>
     </w:p>
-    <w:p>
-      <w:pPr>
-        <w:pStyle w:val="Ttulo1"/>
-        <w:numPr>
-          <w:ilvl w:val="0"/>
-          <w:numId w:val="4"/>
-        </w:numPr>
-      </w:pPr>
-      <w:r>
-        <w:lastRenderedPageBreak/>
-        <w:t>Bibliografía</w:t>
-      </w:r>
-      <w:r>
-        <w:fldChar w:fldCharType="begin"/>
-      </w:r>
-      <w:r>
-        <w:instrText xml:space="preserve"> XE "4. Bibliografía" </w:instrText>
-      </w:r>
-      <w:r>
-        <w:fldChar w:fldCharType="end"/>
-      </w:r>
-    </w:p>
-    <w:p>
-      <w:r>
-        <w:t>3ra Base de Datos noSQL: (CouchDB)</w:t>
-      </w:r>
-    </w:p>
-    <w:p>
-      <w:r>
-        <w:t>https://www.grapheverywhere.com/bases-de-datos-nosql-marcas-tipos-ventajas/</w:t>
-      </w:r>
-    </w:p>
-    <w:p/>
-    <w:p>
-      <w:r>
-        <w:t>Driver de CouchDB:</w:t>
-      </w:r>
-    </w:p>
-    <w:p>
-      <w:r>
-        <w:t>https://www.cdata.com/drivers/couchdb/odbc/</w:t>
-      </w:r>
-    </w:p>
-    <w:p/>
-    <w:p>
-      <w:r>
-        <w:t>CircuitBreaker:</w:t>
-      </w:r>
-    </w:p>
-    <w:p>
-      <w:r>
-        <w:t>https://blog.marcinbudny.com/2008/11/circuit-breaker-pattern-aop-style.html</w:t>
-      </w:r>
-    </w:p>
-    <w:p/>
-    <w:p>
-      <w:pPr>
-        <w:rPr>
-          <w:lang w:val="en-US"/>
-        </w:rPr>
-      </w:pPr>
-      <w:r>
-        <w:rPr>
-          <w:lang w:val="en-US"/>
-        </w:rPr>
-        <w:t>MongoDB &amp; Driver:</w:t>
-      </w:r>
-    </w:p>
-    <w:p>
-      <w:pPr>
-        <w:rPr>
-          <w:lang w:val="en-US"/>
-        </w:rPr>
-      </w:pPr>
-      <w:r>
-        <w:rPr>
-          <w:lang w:val="en-US"/>
-        </w:rPr>
-        <w:t>https://www.mongodb.com/docs/drivers/reactive-streams/</w:t>
-      </w:r>
-    </w:p>
-    <w:p>
-      <w:pPr>
-        <w:rPr>
-          <w:lang w:val="en-US"/>
-        </w:rPr>
-      </w:pPr>
-    </w:p>
-    <w:p>
-      <w:pPr>
-        <w:rPr>
-          <w:lang w:val="en-US"/>
-        </w:rPr>
-      </w:pPr>
-      <w:r>
-        <w:rPr>
-          <w:lang w:val="en-US"/>
-        </w:rPr>
-        <w:t>Azure SQL &amp; Driver:</w:t>
-      </w:r>
-    </w:p>
-    <w:p>
-      <w:pPr>
-        <w:rPr>
-          <w:lang w:val="en-US"/>
-        </w:rPr>
-      </w:pPr>
-      <w:r>
-        <w:rPr>
-          <w:lang w:val="en-US"/>
-        </w:rPr>
-        <w:t>https://docs.microsoft.com/es-es/azure/azure-sql/database/connect-query-java?view=azuresql</w:t>
-      </w:r>
-    </w:p>
+    <w:sdt>
+      <w:sdtPr>
+        <w:id w:val="935786539"/>
+        <w:docPartObj>
+          <w:docPartGallery w:val="Bibliographies"/>
+          <w:docPartUnique/>
+        </w:docPartObj>
+      </w:sdtPr>
+      <w:sdtEndPr>
+        <w:rPr>
+          <w:rFonts w:eastAsiaTheme="minorHAnsi" w:cstheme="minorBidi"/>
+          <w:color w:val="000000" w:themeColor="text1"/>
+          <w:sz w:val="24"/>
+          <w:szCs w:val="22"/>
+        </w:rPr>
+      </w:sdtEndPr>
+      <w:sdtContent>
+        <w:p>
+          <w:pPr>
+            <w:pStyle w:val="Ttulo1"/>
+            <w:numPr>
+              <w:ilvl w:val="0"/>
+              <w:numId w:val="4"/>
+            </w:numPr>
+          </w:pPr>
+          <w:r>
+            <w:t>Bibliografía</w:t>
+          </w:r>
+          <w:r>
+            <w:fldChar w:fldCharType="begin"/>
+          </w:r>
+          <w:r>
+            <w:instrText xml:space="preserve"> XE "4. Bibliografía" </w:instrText>
+          </w:r>
+          <w:r>
+            <w:fldChar w:fldCharType="end"/>
+          </w:r>
+        </w:p>
+        <w:sdt>
+          <w:sdtPr>
+            <w:id w:val="111145805"/>
+            <w:bibliography/>
+          </w:sdtPr>
+          <w:sdtContent>
+            <w:p>
+              <w:pPr>
+                <w:pStyle w:val="Bibliografa"/>
+                <w:ind w:left="720" w:hanging="720"/>
+                <w:rPr>
+                  <w:noProof/>
+                  <w:szCs w:val="24"/>
+                </w:rPr>
+              </w:pPr>
+              <w:r>
+                <w:fldChar w:fldCharType="begin"/>
+              </w:r>
+              <w:r>
+                <w:instrText>BIBLIOGRAPHY</w:instrText>
+              </w:r>
+              <w:r>
+                <w:fldChar w:fldCharType="separate"/>
+              </w:r>
+              <w:r>
+                <w:rPr>
+                  <w:noProof/>
+                </w:rPr>
+                <w:t xml:space="preserve">Budny, M. (04 de 11 de 2008). </w:t>
+              </w:r>
+              <w:r>
+                <w:rPr>
+                  <w:i/>
+                  <w:iCs/>
+                  <w:noProof/>
+                </w:rPr>
+                <w:t>Circuit Breaker pattern AOP style</w:t>
+              </w:r>
+              <w:r>
+                <w:rPr>
+                  <w:noProof/>
+                </w:rPr>
+                <w:t>. Obtenido de marcinbudny.com: https://blog.marcinbudny.com/2008/11/circuit-breaker-pattern-aop-style.html</w:t>
+              </w:r>
+            </w:p>
+            <w:p>
+              <w:pPr>
+                <w:pStyle w:val="Bibliografa"/>
+                <w:ind w:left="720" w:hanging="720"/>
+                <w:rPr>
+                  <w:noProof/>
+                </w:rPr>
+              </w:pPr>
+              <w:r>
+                <w:rPr>
+                  <w:noProof/>
+                </w:rPr>
+                <w:t xml:space="preserve">CDATA. (27 de 04 de 2022). </w:t>
+              </w:r>
+              <w:r>
+                <w:rPr>
+                  <w:i/>
+                  <w:iCs/>
+                  <w:noProof/>
+                </w:rPr>
+                <w:t>Real-Time Data Connectos</w:t>
+              </w:r>
+              <w:r>
+                <w:rPr>
+                  <w:noProof/>
+                </w:rPr>
+                <w:t>. Obtenido de cdata.com: https://cdata.com/drivers/</w:t>
+              </w:r>
+            </w:p>
+            <w:p>
+              <w:pPr>
+                <w:pStyle w:val="Bibliografa"/>
+                <w:ind w:left="720" w:hanging="720"/>
+                <w:rPr>
+                  <w:noProof/>
+                </w:rPr>
+              </w:pPr>
+              <w:r>
+                <w:rPr>
+                  <w:noProof/>
+                </w:rPr>
+                <w:t xml:space="preserve">grapheverywhere. (27 de 04 de 2022). </w:t>
+              </w:r>
+              <w:r>
+                <w:rPr>
+                  <w:i/>
+                  <w:iCs/>
+                  <w:noProof/>
+                </w:rPr>
+                <w:t>Bases de Datos NoSQL |Qué son, marcas, tipos y ventajas</w:t>
+              </w:r>
+              <w:r>
+                <w:rPr>
+                  <w:noProof/>
+                </w:rPr>
+                <w:t>. Obtenido de www.grapheverywhere.com: https://www.grapheverywhere.com/bases-de-datos-nosql-marcas-tipos-ventajas/</w:t>
+              </w:r>
+            </w:p>
+            <w:p>
+              <w:pPr>
+                <w:pStyle w:val="Bibliografa"/>
+                <w:ind w:left="720" w:hanging="720"/>
+                <w:rPr>
+                  <w:noProof/>
+                </w:rPr>
+              </w:pPr>
+              <w:r>
+                <w:rPr>
+                  <w:noProof/>
+                </w:rPr>
+                <w:t xml:space="preserve">Microsoft. (26 de 3 de 2022). </w:t>
+              </w:r>
+              <w:r>
+                <w:rPr>
+                  <w:i/>
+                  <w:iCs/>
+                  <w:noProof/>
+                </w:rPr>
+                <w:t>Use Java and JDBC with Azure SQL Database</w:t>
+              </w:r>
+              <w:r>
+                <w:rPr>
+                  <w:noProof/>
+                </w:rPr>
+                <w:t>. Obtenido de Microsoft Build: https://docs.microsoft.com/es-es/azure/azure-sql/database/connect-query-java?view=azuresql</w:t>
+              </w:r>
+            </w:p>
+            <w:p>
+              <w:pPr>
+                <w:pStyle w:val="Bibliografa"/>
+                <w:ind w:left="720" w:hanging="720"/>
+                <w:rPr>
+                  <w:noProof/>
+                </w:rPr>
+              </w:pPr>
+              <w:r>
+                <w:rPr>
+                  <w:noProof/>
+                </w:rPr>
+                <w:t xml:space="preserve">mongoDB. (24 de 10 de 2021). </w:t>
+              </w:r>
+              <w:r>
+                <w:rPr>
+                  <w:i/>
+                  <w:iCs/>
+                  <w:noProof/>
+                </w:rPr>
+                <w:t>MongoDB Java Reactive Streams</w:t>
+              </w:r>
+              <w:r>
+                <w:rPr>
+                  <w:noProof/>
+                </w:rPr>
+                <w:t>. Obtenido de mongodb.com: https://www.mongodb.com/docs/drivers/reactive-streams/</w:t>
+              </w:r>
+            </w:p>
+            <w:p>
+              <w:r>
+                <w:rPr>
+                  <w:b/>
+                  <w:bCs/>
+                </w:rPr>
+                <w:fldChar w:fldCharType="end"/>
+              </w:r>
+            </w:p>
+          </w:sdtContent>
+        </w:sdt>
+      </w:sdtContent>
+    </w:sdt>
     <w:p>
       <w:pPr>
         <w:jc w:val="left"/>
@@ -3512,7 +4009,7 @@
                     <pic:cNvPicPr/>
                   </pic:nvPicPr>
                   <pic:blipFill>
-                    <a:blip r:embed="rId13"/>
+                    <a:blip r:embed="rId14"/>
                     <a:stretch>
                       <a:fillRect/>
                     </a:stretch>
@@ -3541,14 +4038,27 @@
       <w:r>
         <w:t xml:space="preserve">Figura </w:t>
       </w:r>
-      <w:fldSimple w:instr=" SEQ Ilustración \* ARABIC ">
-        <w:r>
-          <w:rPr>
-            <w:noProof/>
-          </w:rPr>
-          <w:t>6</w:t>
-        </w:r>
-      </w:fldSimple>
+      <w:r>
+        <w:fldChar w:fldCharType="begin"/>
+      </w:r>
+      <w:r>
+        <w:instrText xml:space="preserve"> SEQ Ilustración \* ARABIC </w:instrText>
+      </w:r>
+      <w:r>
+        <w:fldChar w:fldCharType="separate"/>
+      </w:r>
+      <w:r>
+        <w:rPr>
+          <w:noProof/>
+        </w:rPr>
+        <w:t>6</w:t>
+      </w:r>
+      <w:r>
+        <w:rPr>
+          <w:noProof/>
+        </w:rPr>
+        <w:fldChar w:fldCharType="end"/>
+      </w:r>
       <w:r>
         <w:t>: Enunciado de la práctica subrayado</w:t>
       </w:r>
@@ -3583,7 +4093,7 @@
                     <pic:cNvPicPr/>
                   </pic:nvPicPr>
                   <pic:blipFill>
-                    <a:blip r:embed="rId14"/>
+                    <a:blip r:embed="rId15"/>
                     <a:stretch>
                       <a:fillRect/>
                     </a:stretch>
@@ -3612,14 +4122,27 @@
       <w:r>
         <w:t xml:space="preserve">Figura </w:t>
       </w:r>
-      <w:fldSimple w:instr=" SEQ Ilustración \* ARABIC ">
-        <w:r>
-          <w:rPr>
-            <w:noProof/>
-          </w:rPr>
-          <w:t>7</w:t>
-        </w:r>
-      </w:fldSimple>
+      <w:r>
+        <w:fldChar w:fldCharType="begin"/>
+      </w:r>
+      <w:r>
+        <w:instrText xml:space="preserve"> SEQ Ilustración \* ARABIC </w:instrText>
+      </w:r>
+      <w:r>
+        <w:fldChar w:fldCharType="separate"/>
+      </w:r>
+      <w:r>
+        <w:rPr>
+          <w:noProof/>
+        </w:rPr>
+        <w:t>7</w:t>
+      </w:r>
+      <w:r>
+        <w:rPr>
+          <w:noProof/>
+        </w:rPr>
+        <w:fldChar w:fldCharType="end"/>
+      </w:r>
       <w:r>
         <w:rPr>
           <w:noProof/>
@@ -4171,10 +4694,7 @@
         <w:jc w:val="center"/>
       </w:pPr>
       <w:r>
-        <w:t xml:space="preserve">Figura </w:t>
-      </w:r>
-      <w:r>
-        <w:t>8</w:t>
+        <w:t>Figura 8</w:t>
       </w:r>
       <w:r>
         <w:rPr>
@@ -4184,8 +4704,6 @@
       </w:r>
       <w:r>
         <w:tab/>
-      </w:r>
-      <w:r>
         <w:t>Tabla de tiempos de cada iteración.</w:t>
       </w:r>
     </w:p>
@@ -4226,6 +4744,47 @@
 </w:endnotes>
 </file>
 
+<file path=word/footer1.xml><?xml version="1.0" encoding="utf-8"?>
+<w:ftr xmlns:wpc="http://schemas.microsoft.com/office/word/2010/wordprocessingCanvas" xmlns:cx="http://schemas.microsoft.com/office/drawing/2014/chartex" xmlns:cx1="http://schemas.microsoft.com/office/drawing/2015/9/8/chartex" xmlns:cx2="http://schemas.microsoft.com/office/drawing/2015/10/21/chartex" xmlns:cx3="http://schemas.microsoft.com/office/drawing/2016/5/9/chartex" xmlns:cx4="http://schemas.microsoft.com/office/drawing/2016/5/10/chartex" xmlns:cx5="http://schemas.microsoft.com/office/drawing/2016/5/11/chartex" xmlns:cx6="http://schemas.microsoft.com/office/drawing/2016/5/12/chartex" xmlns:cx7="http://schemas.microsoft.com/office/drawing/2016/5/13/chartex" xmlns:cx8="http://schemas.microsoft.com/office/drawing/2016/5/14/chartex" xmlns:mc="http://schemas.openxmlformats.org/markup-compatibility/2006" xmlns:aink="http://schemas.microsoft.com/office/drawing/2016/ink" xmlns:am3d="http://schemas.microsoft.com/office/drawing/2017/model3d" xmlns:o="urn:schemas-microsoft-com:office:office" xmlns:r="http://schemas.openxmlformats.org/officeDocument/2006/relationships" xmlns:m="http://schemas.openxmlformats.org/officeDocument/2006/math" xmlns:v="urn:schemas-microsoft-com:vml" xmlns:wp14="http://schemas.microsoft.com/office/word/2010/wordprocessingDrawing" xmlns:wp="http://schemas.openxmlformats.org/drawingml/2006/wordprocessingDrawing" xmlns:w10="urn:schemas-microsoft-com:office:word" xmlns:w="http://schemas.openxmlformats.org/wordprocessingml/2006/main" xmlns:w14="http://schemas.microsoft.com/office/word/2010/wordml" xmlns:w15="http://schemas.microsoft.com/office/word/2012/wordml" xmlns:w16cex="http://schemas.microsoft.com/office/word/2018/wordml/cex" xmlns:w16cid="http://schemas.microsoft.com/office/word/2016/wordml/cid" xmlns:w16="http://schemas.microsoft.com/office/word/2018/wordml" xmlns:w16sdtdh="http://schemas.microsoft.com/office/word/2020/wordml/sdtdatahash" xmlns:w16se="http://schemas.microsoft.com/office/word/2015/wordml/symex" xmlns:wpg="http://schemas.microsoft.com/office/word/2010/wordprocessingGroup" xmlns:wpi="http://schemas.microsoft.com/office/word/2010/wordprocessingInk" xmlns:wne="http://schemas.microsoft.com/office/word/2006/wordml" xmlns:wps="http://schemas.microsoft.com/office/word/2010/wordprocessingShape" mc:Ignorable="w14 w15 w16se w16cid w16 w16cex w16sdtdh wp14">
+  <w:sdt>
+    <w:sdtPr>
+      <w:id w:val="1743456962"/>
+      <w:docPartObj>
+        <w:docPartGallery w:val="Page Numbers (Bottom of Page)"/>
+        <w:docPartUnique/>
+      </w:docPartObj>
+    </w:sdtPr>
+    <w:sdtContent>
+      <w:p>
+        <w:pPr>
+          <w:pStyle w:val="Piedepgina"/>
+        </w:pPr>
+        <w:r>
+          <w:fldChar w:fldCharType="begin"/>
+        </w:r>
+        <w:r>
+          <w:instrText>PAGE   \* MERGEFORMAT</w:instrText>
+        </w:r>
+        <w:r>
+          <w:fldChar w:fldCharType="separate"/>
+        </w:r>
+        <w:r>
+          <w:t>2</w:t>
+        </w:r>
+        <w:r>
+          <w:fldChar w:fldCharType="end"/>
+        </w:r>
+      </w:p>
+    </w:sdtContent>
+  </w:sdt>
+  <w:p>
+    <w:pPr>
+      <w:pStyle w:val="Piedepgina"/>
+    </w:pPr>
+  </w:p>
+</w:ftr>
+</file>
+
 <file path=word/footnotes.xml><?xml version="1.0" encoding="utf-8"?>
 <w:footnotes xmlns:wpc="http://schemas.microsoft.com/office/word/2010/wordprocessingCanvas" xmlns:cx="http://schemas.microsoft.com/office/drawing/2014/chartex" xmlns:cx1="http://schemas.microsoft.com/office/drawing/2015/9/8/chartex" xmlns:cx2="http://schemas.microsoft.com/office/drawing/2015/10/21/chartex" xmlns:cx3="http://schemas.microsoft.com/office/drawing/2016/5/9/chartex" xmlns:cx4="http://schemas.microsoft.com/office/drawing/2016/5/10/chartex" xmlns:cx5="http://schemas.microsoft.com/office/drawing/2016/5/11/chartex" xmlns:cx6="http://schemas.microsoft.com/office/drawing/2016/5/12/chartex" xmlns:cx7="http://schemas.microsoft.com/office/drawing/2016/5/13/chartex" xmlns:cx8="http://schemas.microsoft.com/office/drawing/2016/5/14/chartex" xmlns:mc="http://schemas.openxmlformats.org/markup-compatibility/2006" xmlns:aink="http://schemas.microsoft.com/office/drawing/2016/ink" xmlns:am3d="http://schemas.microsoft.com/office/drawing/2017/model3d" xmlns:o="urn:schemas-microsoft-com:office:office" xmlns:r="http://schemas.openxmlformats.org/officeDocument/2006/relationships" xmlns:m="http://schemas.openxmlformats.org/officeDocument/2006/math" xmlns:v="urn:schemas-microsoft-com:vml" xmlns:wp14="http://schemas.microsoft.com/office/word/2010/wordprocessingDrawing" xmlns:wp="http://schemas.openxmlformats.org/drawingml/2006/wordprocessingDrawing" xmlns:w10="urn:schemas-microsoft-com:office:word" xmlns:w="http://schemas.openxmlformats.org/wordprocessingml/2006/main" xmlns:w14="http://schemas.microsoft.com/office/word/2010/wordml" xmlns:w15="http://schemas.microsoft.com/office/word/2012/wordml" xmlns:w16cex="http://schemas.microsoft.com/office/word/2018/wordml/cex" xmlns:w16cid="http://schemas.microsoft.com/office/word/2016/wordml/cid" xmlns:w16="http://schemas.microsoft.com/office/word/2018/wordml" xmlns:w16sdtdh="http://schemas.microsoft.com/office/word/2020/wordml/sdtdatahash" xmlns:w16se="http://schemas.microsoft.com/office/word/2015/wordml/symex" xmlns:wpg="http://schemas.microsoft.com/office/word/2010/wordprocessingGroup" xmlns:wpi="http://schemas.microsoft.com/office/word/2010/wordprocessingInk" xmlns:wne="http://schemas.microsoft.com/office/word/2006/wordml" xmlns:wps="http://schemas.microsoft.com/office/word/2010/wordprocessingShape" mc:Ignorable="w14 w15 w16se w16cid w16 w16cex w16sdtdh wp14">
   <w:footnote w:type="separator" w:id="-1">
@@ -4256,7 +4815,7 @@
   <w:abstractNum w:abstractNumId="0" w15:restartNumberingAfterBreak="0">
     <w:nsid w:val="0E3A078A"/>
     <w:multiLevelType w:val="hybridMultilevel"/>
-    <w:tmpl w:val="C02A7C4E"/>
+    <w:tmpl w:val="43462450"/>
     <w:lvl w:ilvl="0" w:tplc="0C0A0001">
       <w:start w:val="1"/>
       <w:numFmt w:val="bullet"/>
@@ -4376,7 +4935,7 @@
       <w:lvlText w:val="%1."/>
       <w:lvlJc w:val="left"/>
       <w:pPr>
-        <w:ind w:left="1080" w:hanging="720"/>
+        <w:ind w:left="1287" w:hanging="720"/>
       </w:pPr>
       <w:rPr>
         <w:rFonts w:hint="default"/>
@@ -5665,6 +6224,7 @@
   <w:style w:type="character" w:default="1" w:styleId="Fuentedeprrafopredeter">
     <w:name w:val="Default Paragraph Font"/>
     <w:uiPriority w:val="1"/>
+    <w:semiHidden/>
     <w:unhideWhenUsed/>
   </w:style>
   <w:style w:type="table" w:default="1" w:styleId="Tablanormal">
@@ -5930,6 +6490,68 @@
       <w:spacing w:after="0" w:line="240" w:lineRule="auto"/>
       <w:ind w:left="480" w:hanging="240"/>
     </w:pPr>
+  </w:style>
+  <w:style w:type="paragraph" w:styleId="Bibliografa">
+    <w:name w:val="Bibliography"/>
+    <w:basedOn w:val="Normal"/>
+    <w:next w:val="Normal"/>
+    <w:uiPriority w:val="37"/>
+    <w:unhideWhenUsed/>
+    <w:rsid w:val="002127EF"/>
+  </w:style>
+  <w:style w:type="paragraph" w:styleId="Encabezado">
+    <w:name w:val="header"/>
+    <w:basedOn w:val="Normal"/>
+    <w:link w:val="EncabezadoCar"/>
+    <w:uiPriority w:val="99"/>
+    <w:unhideWhenUsed/>
+    <w:rsid w:val="005D41CA"/>
+    <w:pPr>
+      <w:tabs>
+        <w:tab w:val="center" w:pos="4252"/>
+        <w:tab w:val="right" w:pos="8504"/>
+      </w:tabs>
+      <w:spacing w:after="0" w:line="240" w:lineRule="auto"/>
+    </w:pPr>
+  </w:style>
+  <w:style w:type="character" w:customStyle="1" w:styleId="EncabezadoCar">
+    <w:name w:val="Encabezado Car"/>
+    <w:basedOn w:val="Fuentedeprrafopredeter"/>
+    <w:link w:val="Encabezado"/>
+    <w:uiPriority w:val="99"/>
+    <w:rsid w:val="005D41CA"/>
+    <w:rPr>
+      <w:rFonts w:ascii="Times New Roman" w:hAnsi="Times New Roman"/>
+      <w:color w:val="000000" w:themeColor="text1"/>
+      <w:sz w:val="24"/>
+    </w:rPr>
+  </w:style>
+  <w:style w:type="paragraph" w:styleId="Piedepgina">
+    <w:name w:val="footer"/>
+    <w:basedOn w:val="Normal"/>
+    <w:link w:val="PiedepginaCar"/>
+    <w:uiPriority w:val="99"/>
+    <w:unhideWhenUsed/>
+    <w:rsid w:val="005D41CA"/>
+    <w:pPr>
+      <w:tabs>
+        <w:tab w:val="center" w:pos="4252"/>
+        <w:tab w:val="right" w:pos="8504"/>
+      </w:tabs>
+      <w:spacing w:after="0" w:line="240" w:lineRule="auto"/>
+    </w:pPr>
+  </w:style>
+  <w:style w:type="character" w:customStyle="1" w:styleId="PiedepginaCar">
+    <w:name w:val="Pie de página Car"/>
+    <w:basedOn w:val="Fuentedeprrafopredeter"/>
+    <w:link w:val="Piedepgina"/>
+    <w:uiPriority w:val="99"/>
+    <w:rsid w:val="005D41CA"/>
+    <w:rPr>
+      <w:rFonts w:ascii="Times New Roman" w:hAnsi="Times New Roman"/>
+      <w:color w:val="000000" w:themeColor="text1"/>
+      <w:sz w:val="24"/>
+    </w:rPr>
   </w:style>
 </w:styles>
 </file>
@@ -6230,11 +6852,102 @@
 </file>
 
 <file path=customXml/item1.xml><?xml version="1.0" encoding="utf-8"?>
-<b:Sources xmlns:b="http://schemas.openxmlformats.org/officeDocument/2006/bibliography" xmlns="http://schemas.openxmlformats.org/officeDocument/2006/bibliography" SelectedStyle="\APASixthEditionOfficeOnline.xsl" StyleName="APA" Version="6"/>
+<b:Sources xmlns:b="http://schemas.openxmlformats.org/officeDocument/2006/bibliography" xmlns="http://schemas.openxmlformats.org/officeDocument/2006/bibliography" SelectedStyle="\APASixthEditionOfficeOnline.xsl" StyleName="APA" Version="6">
+  <b:Source>
+    <b:Tag>gra22</b:Tag>
+    <b:SourceType>InternetSite</b:SourceType>
+    <b:Guid>{6060C35D-D3ED-43B5-B386-E7E6DD227DF7}</b:Guid>
+    <b:Title>Bases de Datos NoSQL |Qué son, marcas, tipos y ventajas</b:Title>
+    <b:Year>2022</b:Year>
+    <b:Author>
+      <b:Author>
+        <b:Corporate>grapheverywhere</b:Corporate>
+      </b:Author>
+    </b:Author>
+    <b:InternetSiteTitle>www.grapheverywhere.com</b:InternetSiteTitle>
+    <b:Month>04</b:Month>
+    <b:Day>27</b:Day>
+    <b:URL>https://www.grapheverywhere.com/bases-de-datos-nosql-marcas-tipos-ventajas/</b:URL>
+    <b:RefOrder>3</b:RefOrder>
+  </b:Source>
+  <b:Source>
+    <b:Tag>CDA22</b:Tag>
+    <b:SourceType>InternetSite</b:SourceType>
+    <b:Guid>{B9123F66-4659-4EEE-8A71-10B4E68A7B88}</b:Guid>
+    <b:Author>
+      <b:Author>
+        <b:Corporate>CDATA</b:Corporate>
+      </b:Author>
+    </b:Author>
+    <b:Title>Real-Time Data Connectos</b:Title>
+    <b:InternetSiteTitle>cdata.com</b:InternetSiteTitle>
+    <b:Year>2022</b:Year>
+    <b:Month>04</b:Month>
+    <b:Day>27</b:Day>
+    <b:URL>https://cdata.com/drivers/</b:URL>
+    <b:RefOrder>4</b:RefOrder>
+  </b:Source>
+  <b:Source>
+    <b:Tag>Mar08</b:Tag>
+    <b:SourceType>InternetSite</b:SourceType>
+    <b:Guid>{63C3A070-B76B-4599-87AF-8B525B0E4FD8}</b:Guid>
+    <b:Author>
+      <b:Author>
+        <b:NameList>
+          <b:Person>
+            <b:Last>Budny</b:Last>
+            <b:First>Marcin</b:First>
+          </b:Person>
+        </b:NameList>
+      </b:Author>
+    </b:Author>
+    <b:Title>Circuit Breaker pattern AOP style</b:Title>
+    <b:InternetSiteTitle>marcinbudny.com</b:InternetSiteTitle>
+    <b:Year>2008</b:Year>
+    <b:Month>11</b:Month>
+    <b:Day>04</b:Day>
+    <b:URL>https://blog.marcinbudny.com/2008/11/circuit-breaker-pattern-aop-style.html</b:URL>
+    <b:RefOrder>5</b:RefOrder>
+  </b:Source>
+  <b:Source>
+    <b:Tag>mon21</b:Tag>
+    <b:SourceType>InternetSite</b:SourceType>
+    <b:Guid>{E5445016-9B52-438C-AFFC-0E99AE29863E}</b:Guid>
+    <b:Author>
+      <b:Author>
+        <b:Corporate>mongoDB</b:Corporate>
+      </b:Author>
+    </b:Author>
+    <b:Title>MongoDB Java Reactive Streams</b:Title>
+    <b:InternetSiteTitle>mongodb.com</b:InternetSiteTitle>
+    <b:Year>2021</b:Year>
+    <b:Month>10</b:Month>
+    <b:Day>24</b:Day>
+    <b:URL>https://www.mongodb.com/docs/drivers/reactive-streams/</b:URL>
+    <b:RefOrder>1</b:RefOrder>
+  </b:Source>
+  <b:Source>
+    <b:Tag>Mic22</b:Tag>
+    <b:SourceType>InternetSite</b:SourceType>
+    <b:Guid>{B07F3A15-7C95-448E-BD30-1953D4D2CED8}</b:Guid>
+    <b:Author>
+      <b:Author>
+        <b:Corporate>Microsoft</b:Corporate>
+      </b:Author>
+    </b:Author>
+    <b:Title>Use Java and JDBC with Azure SQL Database</b:Title>
+    <b:InternetSiteTitle>Microsoft Build</b:InternetSiteTitle>
+    <b:Year>2022</b:Year>
+    <b:Month>3</b:Month>
+    <b:Day>26</b:Day>
+    <b:URL>https://docs.microsoft.com/es-es/azure/azure-sql/database/connect-query-java?view=azuresql</b:URL>
+    <b:RefOrder>2</b:RefOrder>
+  </b:Source>
+</b:Sources>
 </file>
 
 <file path=customXml/itemProps1.xml><?xml version="1.0" encoding="utf-8"?>
-<ds:datastoreItem xmlns:ds="http://schemas.openxmlformats.org/officeDocument/2006/customXml" ds:itemID="{08EB2A71-A08F-4075-9BFD-3AB81D76871B}">
+<ds:datastoreItem xmlns:ds="http://schemas.openxmlformats.org/officeDocument/2006/customXml" ds:itemID="{717E36C9-278A-445F-B988-70D067BBEA8E}">
   <ds:schemaRefs>
     <ds:schemaRef ds:uri="http://schemas.openxmlformats.org/officeDocument/2006/bibliography"/>
   </ds:schemaRefs>

</xml_diff>

<commit_message>
last update to memory
</commit_message>
<xml_diff>
--- a/Memoria.docx
+++ b/Memoria.docx
@@ -730,7 +730,7 @@
         <w:rPr>
           <w:noProof/>
         </w:rPr>
-        <w:t>3</w:t>
+        <w:t>4</w:t>
       </w:r>
     </w:p>
     <w:p>
@@ -1822,27 +1822,14 @@
       <w:r>
         <w:t xml:space="preserve"> </w:t>
       </w:r>
-      <w:r>
-        <w:fldChar w:fldCharType="begin"/>
-      </w:r>
-      <w:r>
-        <w:instrText xml:space="preserve"> SEQ Ilustración \* ARABIC </w:instrText>
-      </w:r>
-      <w:r>
-        <w:fldChar w:fldCharType="separate"/>
-      </w:r>
-      <w:r>
-        <w:rPr>
-          <w:noProof/>
-        </w:rPr>
-        <w:t>1</w:t>
-      </w:r>
-      <w:r>
-        <w:rPr>
-          <w:noProof/>
-        </w:rPr>
-        <w:fldChar w:fldCharType="end"/>
-      </w:r>
+      <w:fldSimple w:instr=" SEQ Ilustración \* ARABIC ">
+        <w:r>
+          <w:rPr>
+            <w:noProof/>
+          </w:rPr>
+          <w:t>1</w:t>
+        </w:r>
+      </w:fldSimple>
       <w:r>
         <w:t>: Iteración 1</w:t>
       </w:r>
@@ -2392,27 +2379,14 @@
       <w:r>
         <w:t xml:space="preserve"> </w:t>
       </w:r>
-      <w:r>
-        <w:fldChar w:fldCharType="begin"/>
-      </w:r>
-      <w:r>
-        <w:instrText xml:space="preserve"> SEQ Ilustración \* ARABIC </w:instrText>
-      </w:r>
-      <w:r>
-        <w:fldChar w:fldCharType="separate"/>
-      </w:r>
-      <w:r>
-        <w:rPr>
-          <w:noProof/>
-        </w:rPr>
-        <w:t>2</w:t>
-      </w:r>
-      <w:r>
-        <w:rPr>
-          <w:noProof/>
-        </w:rPr>
-        <w:fldChar w:fldCharType="end"/>
-      </w:r>
+      <w:fldSimple w:instr=" SEQ Ilustración \* ARABIC ">
+        <w:r>
+          <w:rPr>
+            <w:noProof/>
+          </w:rPr>
+          <w:t>2</w:t>
+        </w:r>
+      </w:fldSimple>
       <w:r>
         <w:t>: Iteración 2 - UML</w:t>
       </w:r>
@@ -2685,27 +2659,14 @@
       <w:r>
         <w:t xml:space="preserve">Figura </w:t>
       </w:r>
-      <w:r>
-        <w:fldChar w:fldCharType="begin"/>
-      </w:r>
-      <w:r>
-        <w:instrText xml:space="preserve"> SEQ Ilustración \* ARABIC </w:instrText>
-      </w:r>
-      <w:r>
-        <w:fldChar w:fldCharType="separate"/>
-      </w:r>
-      <w:r>
-        <w:rPr>
-          <w:noProof/>
-        </w:rPr>
-        <w:t>3</w:t>
-      </w:r>
-      <w:r>
-        <w:rPr>
-          <w:noProof/>
-        </w:rPr>
-        <w:fldChar w:fldCharType="end"/>
-      </w:r>
+      <w:fldSimple w:instr=" SEQ Ilustración \* ARABIC ">
+        <w:r>
+          <w:rPr>
+            <w:noProof/>
+          </w:rPr>
+          <w:t>3</w:t>
+        </w:r>
+      </w:fldSimple>
       <w:r>
         <w:t>: Iteración 3 - UML</w:t>
       </w:r>
@@ -3480,27 +3441,14 @@
       <w:r>
         <w:t xml:space="preserve">Figura </w:t>
       </w:r>
-      <w:r>
-        <w:fldChar w:fldCharType="begin"/>
-      </w:r>
-      <w:r>
-        <w:instrText xml:space="preserve"> SEQ Ilustración \* ARABIC </w:instrText>
-      </w:r>
-      <w:r>
-        <w:fldChar w:fldCharType="separate"/>
-      </w:r>
-      <w:r>
-        <w:rPr>
-          <w:noProof/>
-        </w:rPr>
-        <w:t>4</w:t>
-      </w:r>
-      <w:r>
-        <w:rPr>
-          <w:noProof/>
-        </w:rPr>
-        <w:fldChar w:fldCharType="end"/>
-      </w:r>
+      <w:fldSimple w:instr=" SEQ Ilustración \* ARABIC ">
+        <w:r>
+          <w:rPr>
+            <w:noProof/>
+          </w:rPr>
+          <w:t>4</w:t>
+        </w:r>
+      </w:fldSimple>
       <w:r>
         <w:t>: Iteración 4-Final – UML</w:t>
       </w:r>
@@ -3610,27 +3558,14 @@
       <w:r>
         <w:t xml:space="preserve"> </w:t>
       </w:r>
-      <w:r>
-        <w:fldChar w:fldCharType="begin"/>
-      </w:r>
-      <w:r>
-        <w:instrText xml:space="preserve"> SEQ Ilustración \* ARABIC </w:instrText>
-      </w:r>
-      <w:r>
-        <w:fldChar w:fldCharType="separate"/>
-      </w:r>
-      <w:r>
-        <w:rPr>
-          <w:noProof/>
-        </w:rPr>
-        <w:t>5</w:t>
-      </w:r>
-      <w:r>
-        <w:rPr>
-          <w:noProof/>
-        </w:rPr>
-        <w:fldChar w:fldCharType="end"/>
-      </w:r>
+      <w:fldSimple w:instr=" SEQ Ilustración \* ARABIC ">
+        <w:r>
+          <w:rPr>
+            <w:noProof/>
+          </w:rPr>
+          <w:t>5</w:t>
+        </w:r>
+      </w:fldSimple>
       <w:r>
         <w:t>: Iteración 4-Final - Diagrama de Despliegue</w:t>
       </w:r>
@@ -4062,27 +3997,14 @@
       <w:r>
         <w:t xml:space="preserve">Figura </w:t>
       </w:r>
-      <w:r>
-        <w:fldChar w:fldCharType="begin"/>
-      </w:r>
-      <w:r>
-        <w:instrText xml:space="preserve"> SEQ Ilustración \* ARABIC </w:instrText>
-      </w:r>
-      <w:r>
-        <w:fldChar w:fldCharType="separate"/>
-      </w:r>
-      <w:r>
-        <w:rPr>
-          <w:noProof/>
-        </w:rPr>
-        <w:t>6</w:t>
-      </w:r>
-      <w:r>
-        <w:rPr>
-          <w:noProof/>
-        </w:rPr>
-        <w:fldChar w:fldCharType="end"/>
-      </w:r>
+      <w:fldSimple w:instr=" SEQ Ilustración \* ARABIC ">
+        <w:r>
+          <w:rPr>
+            <w:noProof/>
+          </w:rPr>
+          <w:t>6</w:t>
+        </w:r>
+      </w:fldSimple>
       <w:r>
         <w:t>: Enunciado de la práctica subrayado</w:t>
       </w:r>
@@ -4146,27 +4068,14 @@
       <w:r>
         <w:t xml:space="preserve">Figura </w:t>
       </w:r>
-      <w:r>
-        <w:fldChar w:fldCharType="begin"/>
-      </w:r>
-      <w:r>
-        <w:instrText xml:space="preserve"> SEQ Ilustración \* ARABIC </w:instrText>
-      </w:r>
-      <w:r>
-        <w:fldChar w:fldCharType="separate"/>
-      </w:r>
-      <w:r>
-        <w:rPr>
-          <w:noProof/>
-        </w:rPr>
-        <w:t>7</w:t>
-      </w:r>
-      <w:r>
-        <w:rPr>
-          <w:noProof/>
-        </w:rPr>
-        <w:fldChar w:fldCharType="end"/>
-      </w:r>
+      <w:fldSimple w:instr=" SEQ Ilustración \* ARABIC ">
+        <w:r>
+          <w:rPr>
+            <w:noProof/>
+          </w:rPr>
+          <w:t>7</w:t>
+        </w:r>
+      </w:fldSimple>
       <w:r>
         <w:rPr>
           <w:noProof/>

</xml_diff>